<commit_message>
Added MVC pattern report
</commit_message>
<xml_diff>
--- a/Report_B1.docx
+++ b/Report_B1.docx
@@ -215,7 +215,25 @@
           <w:sz w:val="22"/>
           <w:szCs w:val="22"/>
         </w:rPr>
-        <w:t>Lastly the game can be played by either using two different sets of keys (arrows or wasd) which move the Pacman to the respective direction or by using the mouse where the left and right clicks as well as scrolling move the Pacman to the right direction.</w:t>
+        <w:t xml:space="preserve">Lastly the game can be played by either using two different sets of keys (arrows or </w:t>
+      </w:r>
+      <w:proofErr w:type="spellStart"/>
+      <w:r>
+        <w:rPr>
+          <w:rFonts w:ascii="Arial" w:hAnsi="Arial" w:cs="Arial"/>
+          <w:sz w:val="22"/>
+          <w:szCs w:val="22"/>
+        </w:rPr>
+        <w:t>wasd</w:t>
+      </w:r>
+      <w:proofErr w:type="spellEnd"/>
+      <w:r>
+        <w:rPr>
+          <w:rFonts w:ascii="Arial" w:hAnsi="Arial" w:cs="Arial"/>
+          <w:sz w:val="22"/>
+          <w:szCs w:val="22"/>
+        </w:rPr>
+        <w:t>) which move the Pacman to the respective direction or by using the mouse where the left and right clicks as well as scrolling move the Pacman to the right direction.</w:t>
       </w:r>
     </w:p>
     <w:p>
@@ -693,7 +711,25 @@
           <w:sz w:val="22"/>
           <w:szCs w:val="22"/>
         </w:rPr>
-        <w:t>State – Different views comprise the different state of the game. The states are self-explanatory: Selection, Play, GameOver, Success</w:t>
+        <w:t xml:space="preserve">State – Different views comprise the different state of the game. The states are self-explanatory: Selection, Play, </w:t>
+      </w:r>
+      <w:proofErr w:type="spellStart"/>
+      <w:r>
+        <w:rPr>
+          <w:rFonts w:ascii="Arial" w:hAnsi="Arial" w:cs="Arial"/>
+          <w:sz w:val="22"/>
+          <w:szCs w:val="22"/>
+        </w:rPr>
+        <w:t>GameOver</w:t>
+      </w:r>
+      <w:proofErr w:type="spellEnd"/>
+      <w:r>
+        <w:rPr>
+          <w:rFonts w:ascii="Arial" w:hAnsi="Arial" w:cs="Arial"/>
+          <w:sz w:val="22"/>
+          <w:szCs w:val="22"/>
+        </w:rPr>
+        <w:t>, Success</w:t>
       </w:r>
     </w:p>
     <w:p>
@@ -890,7 +926,79 @@
           <w:sz w:val="22"/>
           <w:szCs w:val="22"/>
         </w:rPr>
-        <w:t>State pattern is a design pattern that handles different behaviors needing to change dynamically at runtime. Selection state shows the welcome message created with the awt library of Java.Play state has been used after choosing the board of the game. Drawing the components of the game such as : ghosts, walls, fruits etc. takes place in play state. Success state prints the success message after passing all the levels that contain different conditions. Game over state runs only if Pac-Man has no lives remaining.</w:t>
+        <w:t xml:space="preserve">State pattern is a design pattern that handles different </w:t>
+      </w:r>
+      <w:proofErr w:type="spellStart"/>
+      <w:r>
+        <w:rPr>
+          <w:rFonts w:ascii="Arial" w:hAnsi="Arial" w:cs="Arial"/>
+          <w:sz w:val="22"/>
+          <w:szCs w:val="22"/>
+        </w:rPr>
+        <w:t>behaviors</w:t>
+      </w:r>
+      <w:proofErr w:type="spellEnd"/>
+      <w:r>
+        <w:rPr>
+          <w:rFonts w:ascii="Arial" w:hAnsi="Arial" w:cs="Arial"/>
+          <w:sz w:val="22"/>
+          <w:szCs w:val="22"/>
+        </w:rPr>
+        <w:t xml:space="preserve"> needing to change dynamically at runtime. Selection state shows the welcome message created with the </w:t>
+      </w:r>
+      <w:proofErr w:type="spellStart"/>
+      <w:r>
+        <w:rPr>
+          <w:rFonts w:ascii="Arial" w:hAnsi="Arial" w:cs="Arial"/>
+          <w:sz w:val="22"/>
+          <w:szCs w:val="22"/>
+        </w:rPr>
+        <w:t>awt</w:t>
+      </w:r>
+      <w:proofErr w:type="spellEnd"/>
+      <w:r>
+        <w:rPr>
+          <w:rFonts w:ascii="Arial" w:hAnsi="Arial" w:cs="Arial"/>
+          <w:sz w:val="22"/>
+          <w:szCs w:val="22"/>
+        </w:rPr>
+        <w:t xml:space="preserve"> library of </w:t>
+      </w:r>
+      <w:proofErr w:type="spellStart"/>
+      <w:r>
+        <w:rPr>
+          <w:rFonts w:ascii="Arial" w:hAnsi="Arial" w:cs="Arial"/>
+          <w:sz w:val="22"/>
+          <w:szCs w:val="22"/>
+        </w:rPr>
+        <w:t>Java.Play</w:t>
+      </w:r>
+      <w:proofErr w:type="spellEnd"/>
+      <w:r>
+        <w:rPr>
+          <w:rFonts w:ascii="Arial" w:hAnsi="Arial" w:cs="Arial"/>
+          <w:sz w:val="22"/>
+          <w:szCs w:val="22"/>
+        </w:rPr>
+        <w:t xml:space="preserve"> state has been used after choosing the board of the game. Drawing the components of the game such </w:t>
+      </w:r>
+      <w:proofErr w:type="gramStart"/>
+      <w:r>
+        <w:rPr>
+          <w:rFonts w:ascii="Arial" w:hAnsi="Arial" w:cs="Arial"/>
+          <w:sz w:val="22"/>
+          <w:szCs w:val="22"/>
+        </w:rPr>
+        <w:t>as :</w:t>
+      </w:r>
+      <w:proofErr w:type="gramEnd"/>
+      <w:r>
+        <w:rPr>
+          <w:rFonts w:ascii="Arial" w:hAnsi="Arial" w:cs="Arial"/>
+          <w:sz w:val="22"/>
+          <w:szCs w:val="22"/>
+        </w:rPr>
+        <w:t xml:space="preserve"> ghosts, walls, fruits etc. takes place in play state. Success state prints the success message after passing all the levels that contain different conditions. Game over state runs only if Pac-Man has no lives remaining.</w:t>
       </w:r>
     </w:p>
     <w:p>
@@ -969,7 +1077,71 @@
           <w:sz w:val="22"/>
           <w:szCs w:val="22"/>
         </w:rPr>
-        <w:t>All the state concrete classes have the same showDisplay() function that is implemented by the GameState interface. This function plots the necessary graphs in order to show different screens changing during the game. GameContext is created for containing as well as changing the states by using the interface.</w:t>
+        <w:t xml:space="preserve">All the state concrete classes have the same </w:t>
+      </w:r>
+      <w:proofErr w:type="spellStart"/>
+      <w:proofErr w:type="gramStart"/>
+      <w:r>
+        <w:rPr>
+          <w:rFonts w:ascii="Arial" w:hAnsi="Arial" w:cs="Arial"/>
+          <w:sz w:val="22"/>
+          <w:szCs w:val="22"/>
+        </w:rPr>
+        <w:t>showDisplay</w:t>
+      </w:r>
+      <w:proofErr w:type="spellEnd"/>
+      <w:r>
+        <w:rPr>
+          <w:rFonts w:ascii="Arial" w:hAnsi="Arial" w:cs="Arial"/>
+          <w:sz w:val="22"/>
+          <w:szCs w:val="22"/>
+        </w:rPr>
+        <w:t>(</w:t>
+      </w:r>
+      <w:proofErr w:type="gramEnd"/>
+      <w:r>
+        <w:rPr>
+          <w:rFonts w:ascii="Arial" w:hAnsi="Arial" w:cs="Arial"/>
+          <w:sz w:val="22"/>
+          <w:szCs w:val="22"/>
+        </w:rPr>
+        <w:t xml:space="preserve">) function that is implemented by the </w:t>
+      </w:r>
+      <w:proofErr w:type="spellStart"/>
+      <w:r>
+        <w:rPr>
+          <w:rFonts w:ascii="Arial" w:hAnsi="Arial" w:cs="Arial"/>
+          <w:sz w:val="22"/>
+          <w:szCs w:val="22"/>
+        </w:rPr>
+        <w:t>GameState</w:t>
+      </w:r>
+      <w:proofErr w:type="spellEnd"/>
+      <w:r>
+        <w:rPr>
+          <w:rFonts w:ascii="Arial" w:hAnsi="Arial" w:cs="Arial"/>
+          <w:sz w:val="22"/>
+          <w:szCs w:val="22"/>
+        </w:rPr>
+        <w:t xml:space="preserve"> interface. This function plots the necessary graphs in order to show different screens changing during the game. </w:t>
+      </w:r>
+      <w:proofErr w:type="spellStart"/>
+      <w:r>
+        <w:rPr>
+          <w:rFonts w:ascii="Arial" w:hAnsi="Arial" w:cs="Arial"/>
+          <w:sz w:val="22"/>
+          <w:szCs w:val="22"/>
+        </w:rPr>
+        <w:t>GameContext</w:t>
+      </w:r>
+      <w:proofErr w:type="spellEnd"/>
+      <w:r>
+        <w:rPr>
+          <w:rFonts w:ascii="Arial" w:hAnsi="Arial" w:cs="Arial"/>
+          <w:sz w:val="22"/>
+          <w:szCs w:val="22"/>
+        </w:rPr>
+        <w:t xml:space="preserve"> is created for containing as well as changing the states by using the interface.</w:t>
       </w:r>
     </w:p>
     <w:p>
@@ -1186,7 +1358,43 @@
           <w:sz w:val="22"/>
           <w:szCs w:val="22"/>
         </w:rPr>
-        <w:t>The strategy pattern is used when we want to interchange between a family of algorithms on run time. The motivation to use this pattern is efficiently in our project comes from the need to have three different difficulty levels that change the way the ghosts move. In the first level the ghosts move randomly, in the second level they chase pacman using the Euclidean distance metric, and in the third level they chase pacman using the Manhattan distance metric.</w:t>
+        <w:t xml:space="preserve">The strategy pattern is used when we want to interchange between a family of algorithms on run time. The motivation to use this pattern is efficiently in our project comes from the need to have three different difficulty levels that change the way the ghosts move. In the first level the ghosts move randomly, in the second level they chase </w:t>
+      </w:r>
+      <w:proofErr w:type="spellStart"/>
+      <w:r>
+        <w:rPr>
+          <w:rFonts w:ascii="Arial" w:hAnsi="Arial" w:cs="Arial"/>
+          <w:sz w:val="22"/>
+          <w:szCs w:val="22"/>
+        </w:rPr>
+        <w:t>pacman</w:t>
+      </w:r>
+      <w:proofErr w:type="spellEnd"/>
+      <w:r>
+        <w:rPr>
+          <w:rFonts w:ascii="Arial" w:hAnsi="Arial" w:cs="Arial"/>
+          <w:sz w:val="22"/>
+          <w:szCs w:val="22"/>
+        </w:rPr>
+        <w:t xml:space="preserve"> using the Euclidean distance metric, and in the third level they chase </w:t>
+      </w:r>
+      <w:proofErr w:type="spellStart"/>
+      <w:r>
+        <w:rPr>
+          <w:rFonts w:ascii="Arial" w:hAnsi="Arial" w:cs="Arial"/>
+          <w:sz w:val="22"/>
+          <w:szCs w:val="22"/>
+        </w:rPr>
+        <w:t>pacman</w:t>
+      </w:r>
+      <w:proofErr w:type="spellEnd"/>
+      <w:r>
+        <w:rPr>
+          <w:rFonts w:ascii="Arial" w:hAnsi="Arial" w:cs="Arial"/>
+          <w:sz w:val="22"/>
+          <w:szCs w:val="22"/>
+        </w:rPr>
+        <w:t xml:space="preserve"> using the Manhattan distance metric.</w:t>
       </w:r>
     </w:p>
     <w:p>
@@ -1245,7 +1453,97 @@
           <w:sz w:val="22"/>
           <w:szCs w:val="22"/>
         </w:rPr>
-        <w:t>The pattern consists of the interface “StrategyMovement” which provides the common function “MoveGhost” that all concrete strategy classes should implement. The concrete classes are level1, level2, level3. Each one of them implements a different algorithm for selecting the next available move that each ghost will do. ContextStrategy class maintains a reference to the strategy and depending the context (level) calls the respective movement function through the interface. The client class for this pattern is the “GhostHandler” class which through the “ConstantMoving” function utilises the different movement algorithms.</w:t>
+        <w:t>The pattern consists of the interface “</w:t>
+      </w:r>
+      <w:proofErr w:type="spellStart"/>
+      <w:r>
+        <w:rPr>
+          <w:rFonts w:ascii="Arial" w:hAnsi="Arial" w:cs="Arial"/>
+          <w:sz w:val="22"/>
+          <w:szCs w:val="22"/>
+        </w:rPr>
+        <w:t>StrategyMovement</w:t>
+      </w:r>
+      <w:proofErr w:type="spellEnd"/>
+      <w:r>
+        <w:rPr>
+          <w:rFonts w:ascii="Arial" w:hAnsi="Arial" w:cs="Arial"/>
+          <w:sz w:val="22"/>
+          <w:szCs w:val="22"/>
+        </w:rPr>
+        <w:t>” which provides the common function “</w:t>
+      </w:r>
+      <w:proofErr w:type="spellStart"/>
+      <w:r>
+        <w:rPr>
+          <w:rFonts w:ascii="Arial" w:hAnsi="Arial" w:cs="Arial"/>
+          <w:sz w:val="22"/>
+          <w:szCs w:val="22"/>
+        </w:rPr>
+        <w:t>MoveGhost</w:t>
+      </w:r>
+      <w:proofErr w:type="spellEnd"/>
+      <w:r>
+        <w:rPr>
+          <w:rFonts w:ascii="Arial" w:hAnsi="Arial" w:cs="Arial"/>
+          <w:sz w:val="22"/>
+          <w:szCs w:val="22"/>
+        </w:rPr>
+        <w:t xml:space="preserve">” that all concrete strategy classes should implement. The concrete classes are level1, level2, level3. Each one of them implements a different algorithm for selecting the next available move that each ghost will do. </w:t>
+      </w:r>
+      <w:proofErr w:type="spellStart"/>
+      <w:r>
+        <w:rPr>
+          <w:rFonts w:ascii="Arial" w:hAnsi="Arial" w:cs="Arial"/>
+          <w:sz w:val="22"/>
+          <w:szCs w:val="22"/>
+        </w:rPr>
+        <w:t>ContextStrategy</w:t>
+      </w:r>
+      <w:proofErr w:type="spellEnd"/>
+      <w:r>
+        <w:rPr>
+          <w:rFonts w:ascii="Arial" w:hAnsi="Arial" w:cs="Arial"/>
+          <w:sz w:val="22"/>
+          <w:szCs w:val="22"/>
+        </w:rPr>
+        <w:t xml:space="preserve"> class maintains a reference to the strategy and depending the context (level) calls the respective movement function through the interface. The client class for this pattern is the “</w:t>
+      </w:r>
+      <w:proofErr w:type="spellStart"/>
+      <w:r>
+        <w:rPr>
+          <w:rFonts w:ascii="Arial" w:hAnsi="Arial" w:cs="Arial"/>
+          <w:sz w:val="22"/>
+          <w:szCs w:val="22"/>
+        </w:rPr>
+        <w:t>GhostHandler</w:t>
+      </w:r>
+      <w:proofErr w:type="spellEnd"/>
+      <w:r>
+        <w:rPr>
+          <w:rFonts w:ascii="Arial" w:hAnsi="Arial" w:cs="Arial"/>
+          <w:sz w:val="22"/>
+          <w:szCs w:val="22"/>
+        </w:rPr>
+        <w:t>” class which through the “</w:t>
+      </w:r>
+      <w:proofErr w:type="spellStart"/>
+      <w:r>
+        <w:rPr>
+          <w:rFonts w:ascii="Arial" w:hAnsi="Arial" w:cs="Arial"/>
+          <w:sz w:val="22"/>
+          <w:szCs w:val="22"/>
+        </w:rPr>
+        <w:t>ConstantMoving</w:t>
+      </w:r>
+      <w:proofErr w:type="spellEnd"/>
+      <w:r>
+        <w:rPr>
+          <w:rFonts w:ascii="Arial" w:hAnsi="Arial" w:cs="Arial"/>
+          <w:sz w:val="22"/>
+          <w:szCs w:val="22"/>
+        </w:rPr>
+        <w:t>” function utilises the different movement algorithms.</w:t>
       </w:r>
     </w:p>
     <w:p>
@@ -1304,7 +1602,25 @@
           <w:sz w:val="22"/>
           <w:szCs w:val="22"/>
         </w:rPr>
-        <w:t>This implementation is easily extensible, which means if we want we can just add more levels with different movement algorithms and that would only be feasible by only adding one extra class that implements the StrategyMovement interface. Also, this implementation increases cohesion among the classes that implement the same interface. Lastly, this provides looser coupling and less complex classes as each algorithm is separated into a different class and the context class has access to all of them throu</w:t>
+        <w:t xml:space="preserve">This implementation is easily extensible, which means if we want we can just add more levels with different movement algorithms and that would only be feasible by only adding one extra class that implements the </w:t>
+      </w:r>
+      <w:proofErr w:type="spellStart"/>
+      <w:r>
+        <w:rPr>
+          <w:rFonts w:ascii="Arial" w:hAnsi="Arial" w:cs="Arial"/>
+          <w:sz w:val="22"/>
+          <w:szCs w:val="22"/>
+        </w:rPr>
+        <w:t>StrategyMovement</w:t>
+      </w:r>
+      <w:proofErr w:type="spellEnd"/>
+      <w:r>
+        <w:rPr>
+          <w:rFonts w:ascii="Arial" w:hAnsi="Arial" w:cs="Arial"/>
+          <w:sz w:val="22"/>
+          <w:szCs w:val="22"/>
+        </w:rPr>
+        <w:t xml:space="preserve"> interface. Also, this implementation increases cohesion among the classes that implement the same interface. Lastly, this provides looser coupling and less complex classes as each algorithm is separated into a different class and the context class has access to all of them throu</w:t>
       </w:r>
       <w:r>
         <w:rPr>
@@ -1509,7 +1825,79 @@
           <w:sz w:val="22"/>
           <w:szCs w:val="22"/>
         </w:rPr>
-        <w:t>The “GhostRepository” class is the class that implements the Container interface and is responsible to return and implement the Iterator object. To do this we have to create a private class named “GhostIterator” that implements the Iterator interface which consists of two functions, one that returns the next object and one that checks if there is a next object. The client program is again the GhostHandler class that in combination with the strategy pattern, every time ConstantMoving function is called, all the items of the collection are checked through the iterator pattern.</w:t>
+        <w:t>The “</w:t>
+      </w:r>
+      <w:proofErr w:type="spellStart"/>
+      <w:r>
+        <w:rPr>
+          <w:rFonts w:ascii="Arial" w:hAnsi="Arial" w:cs="Arial"/>
+          <w:sz w:val="22"/>
+          <w:szCs w:val="22"/>
+        </w:rPr>
+        <w:t>GhostRepository</w:t>
+      </w:r>
+      <w:proofErr w:type="spellEnd"/>
+      <w:r>
+        <w:rPr>
+          <w:rFonts w:ascii="Arial" w:hAnsi="Arial" w:cs="Arial"/>
+          <w:sz w:val="22"/>
+          <w:szCs w:val="22"/>
+        </w:rPr>
+        <w:t>” class is the class that implements the Container interface and is responsible to return and implement the Iterator object. To do this we have to create a private class named “</w:t>
+      </w:r>
+      <w:proofErr w:type="spellStart"/>
+      <w:r>
+        <w:rPr>
+          <w:rFonts w:ascii="Arial" w:hAnsi="Arial" w:cs="Arial"/>
+          <w:sz w:val="22"/>
+          <w:szCs w:val="22"/>
+        </w:rPr>
+        <w:t>GhostIterator</w:t>
+      </w:r>
+      <w:proofErr w:type="spellEnd"/>
+      <w:r>
+        <w:rPr>
+          <w:rFonts w:ascii="Arial" w:hAnsi="Arial" w:cs="Arial"/>
+          <w:sz w:val="22"/>
+          <w:szCs w:val="22"/>
+        </w:rPr>
+        <w:t xml:space="preserve">” that implements the Iterator interface which consists of two functions, one that returns the next object and one that checks if there is a next object. The client program is again the </w:t>
+      </w:r>
+      <w:proofErr w:type="spellStart"/>
+      <w:r>
+        <w:rPr>
+          <w:rFonts w:ascii="Arial" w:hAnsi="Arial" w:cs="Arial"/>
+          <w:sz w:val="22"/>
+          <w:szCs w:val="22"/>
+        </w:rPr>
+        <w:t>GhostHandler</w:t>
+      </w:r>
+      <w:proofErr w:type="spellEnd"/>
+      <w:r>
+        <w:rPr>
+          <w:rFonts w:ascii="Arial" w:hAnsi="Arial" w:cs="Arial"/>
+          <w:sz w:val="22"/>
+          <w:szCs w:val="22"/>
+        </w:rPr>
+        <w:t xml:space="preserve"> class that in combination with the strategy pattern, every time </w:t>
+      </w:r>
+      <w:proofErr w:type="spellStart"/>
+      <w:r>
+        <w:rPr>
+          <w:rFonts w:ascii="Arial" w:hAnsi="Arial" w:cs="Arial"/>
+          <w:sz w:val="22"/>
+          <w:szCs w:val="22"/>
+        </w:rPr>
+        <w:t>ConstantMoving</w:t>
+      </w:r>
+      <w:proofErr w:type="spellEnd"/>
+      <w:r>
+        <w:rPr>
+          <w:rFonts w:ascii="Arial" w:hAnsi="Arial" w:cs="Arial"/>
+          <w:sz w:val="22"/>
+          <w:szCs w:val="22"/>
+        </w:rPr>
+        <w:t xml:space="preserve"> function is called, all the items of the collection are checked through the iterator pattern.</w:t>
       </w:r>
     </w:p>
     <w:p>
@@ -1911,7 +2299,188 @@
           <w:u w:color="000000"/>
           <w:lang w:val="en-US"/>
         </w:rPr>
-        <w:t>In the application, there is an abstract class named as “FruitFunctionality” which is responsible for the effects of the fruits. Each type of fruit on the game board gives a different advantage to Pacman. There are 3 different single concrete functionality classes that inherits the abstract  “FruitFunctionality” class. They are “ImmortalityFunctionality”, “ScoreFunctionality” and “SpeedFunctionality”. There is also a composite class (“ComboFunctionality”) which has a list of single functionality classes. As all of the functionality classes are inherited from the abstract class, they all have the same method (“functionality”). Whenever a fruit is eaten by Pacman, this method is called. The “functionality” method in the “ComboFunctionality” class calls the “functionality” methods in other classes based of the fruit list its instance has.</w:t>
+        <w:t>In the application, there is an abstract class named as “</w:t>
+      </w:r>
+      <w:proofErr w:type="spellStart"/>
+      <w:r>
+        <w:rPr>
+          <w:rFonts w:ascii="Arial" w:hAnsi="Arial" w:cs="Arial"/>
+          <w:color w:val="000000"/>
+          <w:sz w:val="22"/>
+          <w:szCs w:val="22"/>
+          <w:u w:color="000000"/>
+          <w:lang w:val="en-US"/>
+        </w:rPr>
+        <w:t>FruitFunctionality</w:t>
+      </w:r>
+      <w:proofErr w:type="spellEnd"/>
+      <w:r>
+        <w:rPr>
+          <w:rFonts w:ascii="Arial" w:hAnsi="Arial" w:cs="Arial"/>
+          <w:color w:val="000000"/>
+          <w:sz w:val="22"/>
+          <w:szCs w:val="22"/>
+          <w:u w:color="000000"/>
+          <w:lang w:val="en-US"/>
+        </w:rPr>
+        <w:t xml:space="preserve">” which is responsible for the effects of the fruits. Each type of fruit on the game board gives a different advantage to Pacman. There are 3 different single concrete functionality classes that inherits the </w:t>
+      </w:r>
+      <w:proofErr w:type="gramStart"/>
+      <w:r>
+        <w:rPr>
+          <w:rFonts w:ascii="Arial" w:hAnsi="Arial" w:cs="Arial"/>
+          <w:color w:val="000000"/>
+          <w:sz w:val="22"/>
+          <w:szCs w:val="22"/>
+          <w:u w:color="000000"/>
+          <w:lang w:val="en-US"/>
+        </w:rPr>
+        <w:t>abstract  “</w:t>
+      </w:r>
+      <w:proofErr w:type="spellStart"/>
+      <w:proofErr w:type="gramEnd"/>
+      <w:r>
+        <w:rPr>
+          <w:rFonts w:ascii="Arial" w:hAnsi="Arial" w:cs="Arial"/>
+          <w:color w:val="000000"/>
+          <w:sz w:val="22"/>
+          <w:szCs w:val="22"/>
+          <w:u w:color="000000"/>
+          <w:lang w:val="en-US"/>
+        </w:rPr>
+        <w:t>FruitFunctionality</w:t>
+      </w:r>
+      <w:proofErr w:type="spellEnd"/>
+      <w:r>
+        <w:rPr>
+          <w:rFonts w:ascii="Arial" w:hAnsi="Arial" w:cs="Arial"/>
+          <w:color w:val="000000"/>
+          <w:sz w:val="22"/>
+          <w:szCs w:val="22"/>
+          <w:u w:color="000000"/>
+          <w:lang w:val="en-US"/>
+        </w:rPr>
+        <w:t>” class. They are “</w:t>
+      </w:r>
+      <w:proofErr w:type="spellStart"/>
+      <w:r>
+        <w:rPr>
+          <w:rFonts w:ascii="Arial" w:hAnsi="Arial" w:cs="Arial"/>
+          <w:color w:val="000000"/>
+          <w:sz w:val="22"/>
+          <w:szCs w:val="22"/>
+          <w:u w:color="000000"/>
+          <w:lang w:val="en-US"/>
+        </w:rPr>
+        <w:t>ImmortalityFunctionality</w:t>
+      </w:r>
+      <w:proofErr w:type="spellEnd"/>
+      <w:r>
+        <w:rPr>
+          <w:rFonts w:ascii="Arial" w:hAnsi="Arial" w:cs="Arial"/>
+          <w:color w:val="000000"/>
+          <w:sz w:val="22"/>
+          <w:szCs w:val="22"/>
+          <w:u w:color="000000"/>
+          <w:lang w:val="en-US"/>
+        </w:rPr>
+        <w:t>”, “</w:t>
+      </w:r>
+      <w:proofErr w:type="spellStart"/>
+      <w:r>
+        <w:rPr>
+          <w:rFonts w:ascii="Arial" w:hAnsi="Arial" w:cs="Arial"/>
+          <w:color w:val="000000"/>
+          <w:sz w:val="22"/>
+          <w:szCs w:val="22"/>
+          <w:u w:color="000000"/>
+          <w:lang w:val="en-US"/>
+        </w:rPr>
+        <w:t>ScoreFunctionality</w:t>
+      </w:r>
+      <w:proofErr w:type="spellEnd"/>
+      <w:r>
+        <w:rPr>
+          <w:rFonts w:ascii="Arial" w:hAnsi="Arial" w:cs="Arial"/>
+          <w:color w:val="000000"/>
+          <w:sz w:val="22"/>
+          <w:szCs w:val="22"/>
+          <w:u w:color="000000"/>
+          <w:lang w:val="en-US"/>
+        </w:rPr>
+        <w:t>” and “</w:t>
+      </w:r>
+      <w:proofErr w:type="spellStart"/>
+      <w:r>
+        <w:rPr>
+          <w:rFonts w:ascii="Arial" w:hAnsi="Arial" w:cs="Arial"/>
+          <w:color w:val="000000"/>
+          <w:sz w:val="22"/>
+          <w:szCs w:val="22"/>
+          <w:u w:color="000000"/>
+          <w:lang w:val="en-US"/>
+        </w:rPr>
+        <w:t>SpeedFunctionality</w:t>
+      </w:r>
+      <w:proofErr w:type="spellEnd"/>
+      <w:r>
+        <w:rPr>
+          <w:rFonts w:ascii="Arial" w:hAnsi="Arial" w:cs="Arial"/>
+          <w:color w:val="000000"/>
+          <w:sz w:val="22"/>
+          <w:szCs w:val="22"/>
+          <w:u w:color="000000"/>
+          <w:lang w:val="en-US"/>
+        </w:rPr>
+        <w:t>”. There is also a composite class (“</w:t>
+      </w:r>
+      <w:proofErr w:type="spellStart"/>
+      <w:r>
+        <w:rPr>
+          <w:rFonts w:ascii="Arial" w:hAnsi="Arial" w:cs="Arial"/>
+          <w:color w:val="000000"/>
+          <w:sz w:val="22"/>
+          <w:szCs w:val="22"/>
+          <w:u w:color="000000"/>
+          <w:lang w:val="en-US"/>
+        </w:rPr>
+        <w:t>ComboFunctionality</w:t>
+      </w:r>
+      <w:proofErr w:type="spellEnd"/>
+      <w:r>
+        <w:rPr>
+          <w:rFonts w:ascii="Arial" w:hAnsi="Arial" w:cs="Arial"/>
+          <w:color w:val="000000"/>
+          <w:sz w:val="22"/>
+          <w:szCs w:val="22"/>
+          <w:u w:color="000000"/>
+          <w:lang w:val="en-US"/>
+        </w:rPr>
+        <w:t>”) which has a list of single functionality classes. As all of the functionality classes are inherited from the abstract class, they all have the same method (“functionality”). Whenever a fruit is eaten by Pacman, this method is called. The “functionality” method in the “</w:t>
+      </w:r>
+      <w:proofErr w:type="spellStart"/>
+      <w:r>
+        <w:rPr>
+          <w:rFonts w:ascii="Arial" w:hAnsi="Arial" w:cs="Arial"/>
+          <w:color w:val="000000"/>
+          <w:sz w:val="22"/>
+          <w:szCs w:val="22"/>
+          <w:u w:color="000000"/>
+          <w:lang w:val="en-US"/>
+        </w:rPr>
+        <w:t>ComboFunctionality</w:t>
+      </w:r>
+      <w:proofErr w:type="spellEnd"/>
+      <w:r>
+        <w:rPr>
+          <w:rFonts w:ascii="Arial" w:hAnsi="Arial" w:cs="Arial"/>
+          <w:color w:val="000000"/>
+          <w:sz w:val="22"/>
+          <w:szCs w:val="22"/>
+          <w:u w:color="000000"/>
+          <w:lang w:val="en-US"/>
+        </w:rPr>
+        <w:t>” class calls the “functionality” methods in other classes based of the fruit list its instance has.</w:t>
       </w:r>
     </w:p>
     <w:p>
@@ -1998,7 +2567,55 @@
           <w:u w:color="000000"/>
           <w:lang w:val="en-US"/>
         </w:rPr>
-        <w:t>Thanks to the usage of Composite Pattern, “ComboFunctionality” class is created and being used with the least complexity possible it can cause in the application. Moreover, the game board has a list of “FruitFunctionality class” and it does not differentiate the actual implementation of the class. It calls the “functionality” method to perform the effect of the fruits regardless of the fruit type.</w:t>
+        <w:t>Thanks to the usage of Composite Pattern, “</w:t>
+      </w:r>
+      <w:proofErr w:type="spellStart"/>
+      <w:r>
+        <w:rPr>
+          <w:rFonts w:ascii="Arial" w:hAnsi="Arial" w:cs="Arial"/>
+          <w:color w:val="000000"/>
+          <w:sz w:val="22"/>
+          <w:szCs w:val="22"/>
+          <w:u w:color="000000"/>
+          <w:lang w:val="en-US"/>
+        </w:rPr>
+        <w:t>ComboFunctionality</w:t>
+      </w:r>
+      <w:proofErr w:type="spellEnd"/>
+      <w:r>
+        <w:rPr>
+          <w:rFonts w:ascii="Arial" w:hAnsi="Arial" w:cs="Arial"/>
+          <w:color w:val="000000"/>
+          <w:sz w:val="22"/>
+          <w:szCs w:val="22"/>
+          <w:u w:color="000000"/>
+          <w:lang w:val="en-US"/>
+        </w:rPr>
+        <w:t>” class is created and being used with the least complexity possible it can cause in the application. Moreover, the game board has a list of “</w:t>
+      </w:r>
+      <w:proofErr w:type="spellStart"/>
+      <w:r>
+        <w:rPr>
+          <w:rFonts w:ascii="Arial" w:hAnsi="Arial" w:cs="Arial"/>
+          <w:color w:val="000000"/>
+          <w:sz w:val="22"/>
+          <w:szCs w:val="22"/>
+          <w:u w:color="000000"/>
+          <w:lang w:val="en-US"/>
+        </w:rPr>
+        <w:t>FruitFunctionality</w:t>
+      </w:r>
+      <w:proofErr w:type="spellEnd"/>
+      <w:r>
+        <w:rPr>
+          <w:rFonts w:ascii="Arial" w:hAnsi="Arial" w:cs="Arial"/>
+          <w:color w:val="000000"/>
+          <w:sz w:val="22"/>
+          <w:szCs w:val="22"/>
+          <w:u w:color="000000"/>
+          <w:lang w:val="en-US"/>
+        </w:rPr>
+        <w:t xml:space="preserve"> class” and it does not differentiate the actual implementation of the class. It calls the “functionality” method to perform the effect of the fruits regardless of the fruit type.</w:t>
       </w:r>
     </w:p>
     <w:p>
@@ -2408,7 +3025,117 @@
           <w:szCs w:val="22"/>
           <w:lang w:val="en-US"/>
         </w:rPr>
-        <w:t xml:space="preserve">There are 3 concrete classes which are inherited from abstract “Board” class. They are “SmallBoard”, “MediumBoard” and “LargeBoard”. “createBoard” method in “BoardFactory” class takes a parameter to decide which board class to initiate and return. </w:t>
+        <w:t>There are 3 concrete classes which are inherited from abstract “Board” class. They are “</w:t>
+      </w:r>
+      <w:proofErr w:type="spellStart"/>
+      <w:r>
+        <w:rPr>
+          <w:rFonts w:ascii="Arial" w:hAnsi="Arial" w:cs="Arial"/>
+          <w:color w:val="000000"/>
+          <w:sz w:val="22"/>
+          <w:szCs w:val="22"/>
+          <w:lang w:val="en-US"/>
+        </w:rPr>
+        <w:t>SmallBoard</w:t>
+      </w:r>
+      <w:proofErr w:type="spellEnd"/>
+      <w:r>
+        <w:rPr>
+          <w:rFonts w:ascii="Arial" w:hAnsi="Arial" w:cs="Arial"/>
+          <w:color w:val="000000"/>
+          <w:sz w:val="22"/>
+          <w:szCs w:val="22"/>
+          <w:lang w:val="en-US"/>
+        </w:rPr>
+        <w:t>”, “</w:t>
+      </w:r>
+      <w:proofErr w:type="spellStart"/>
+      <w:r>
+        <w:rPr>
+          <w:rFonts w:ascii="Arial" w:hAnsi="Arial" w:cs="Arial"/>
+          <w:color w:val="000000"/>
+          <w:sz w:val="22"/>
+          <w:szCs w:val="22"/>
+          <w:lang w:val="en-US"/>
+        </w:rPr>
+        <w:t>MediumBoard</w:t>
+      </w:r>
+      <w:proofErr w:type="spellEnd"/>
+      <w:r>
+        <w:rPr>
+          <w:rFonts w:ascii="Arial" w:hAnsi="Arial" w:cs="Arial"/>
+          <w:color w:val="000000"/>
+          <w:sz w:val="22"/>
+          <w:szCs w:val="22"/>
+          <w:lang w:val="en-US"/>
+        </w:rPr>
+        <w:t>” and “</w:t>
+      </w:r>
+      <w:proofErr w:type="spellStart"/>
+      <w:r>
+        <w:rPr>
+          <w:rFonts w:ascii="Arial" w:hAnsi="Arial" w:cs="Arial"/>
+          <w:color w:val="000000"/>
+          <w:sz w:val="22"/>
+          <w:szCs w:val="22"/>
+          <w:lang w:val="en-US"/>
+        </w:rPr>
+        <w:t>LargeBoard</w:t>
+      </w:r>
+      <w:proofErr w:type="spellEnd"/>
+      <w:r>
+        <w:rPr>
+          <w:rFonts w:ascii="Arial" w:hAnsi="Arial" w:cs="Arial"/>
+          <w:color w:val="000000"/>
+          <w:sz w:val="22"/>
+          <w:szCs w:val="22"/>
+          <w:lang w:val="en-US"/>
+        </w:rPr>
+        <w:t>”. “</w:t>
+      </w:r>
+      <w:proofErr w:type="spellStart"/>
+      <w:r>
+        <w:rPr>
+          <w:rFonts w:ascii="Arial" w:hAnsi="Arial" w:cs="Arial"/>
+          <w:color w:val="000000"/>
+          <w:sz w:val="22"/>
+          <w:szCs w:val="22"/>
+          <w:lang w:val="en-US"/>
+        </w:rPr>
+        <w:t>createBoard</w:t>
+      </w:r>
+      <w:proofErr w:type="spellEnd"/>
+      <w:r>
+        <w:rPr>
+          <w:rFonts w:ascii="Arial" w:hAnsi="Arial" w:cs="Arial"/>
+          <w:color w:val="000000"/>
+          <w:sz w:val="22"/>
+          <w:szCs w:val="22"/>
+          <w:lang w:val="en-US"/>
+        </w:rPr>
+        <w:t>” method in “</w:t>
+      </w:r>
+      <w:proofErr w:type="spellStart"/>
+      <w:r>
+        <w:rPr>
+          <w:rFonts w:ascii="Arial" w:hAnsi="Arial" w:cs="Arial"/>
+          <w:color w:val="000000"/>
+          <w:sz w:val="22"/>
+          <w:szCs w:val="22"/>
+          <w:lang w:val="en-US"/>
+        </w:rPr>
+        <w:t>BoardFactory</w:t>
+      </w:r>
+      <w:proofErr w:type="spellEnd"/>
+      <w:r>
+        <w:rPr>
+          <w:rFonts w:ascii="Arial" w:hAnsi="Arial" w:cs="Arial"/>
+          <w:color w:val="000000"/>
+          <w:sz w:val="22"/>
+          <w:szCs w:val="22"/>
+          <w:lang w:val="en-US"/>
+        </w:rPr>
+        <w:t xml:space="preserve">” class takes a parameter to decide which board class to initiate and return. </w:t>
       </w:r>
     </w:p>
     <w:p>
@@ -2492,7 +3219,73 @@
           <w:szCs w:val="22"/>
           <w:lang w:val="en-US"/>
         </w:rPr>
-        <w:t>“BoardInit” class makes use of this factory class and create a board through “createBoard” method. Thanks to this way, initiation of board classes are completely isolated from their usage.</w:t>
+        <w:t>“</w:t>
+      </w:r>
+      <w:proofErr w:type="spellStart"/>
+      <w:r>
+        <w:rPr>
+          <w:rFonts w:ascii="Arial" w:hAnsi="Arial" w:cs="Arial"/>
+          <w:color w:val="000000"/>
+          <w:sz w:val="22"/>
+          <w:szCs w:val="22"/>
+          <w:lang w:val="en-US"/>
+        </w:rPr>
+        <w:t>BoardInit</w:t>
+      </w:r>
+      <w:proofErr w:type="spellEnd"/>
+      <w:r>
+        <w:rPr>
+          <w:rFonts w:ascii="Arial" w:hAnsi="Arial" w:cs="Arial"/>
+          <w:color w:val="000000"/>
+          <w:sz w:val="22"/>
+          <w:szCs w:val="22"/>
+          <w:lang w:val="en-US"/>
+        </w:rPr>
+        <w:t>” class makes use of this factory class and create a board through “</w:t>
+      </w:r>
+      <w:proofErr w:type="spellStart"/>
+      <w:r>
+        <w:rPr>
+          <w:rFonts w:ascii="Arial" w:hAnsi="Arial" w:cs="Arial"/>
+          <w:color w:val="000000"/>
+          <w:sz w:val="22"/>
+          <w:szCs w:val="22"/>
+          <w:lang w:val="en-US"/>
+        </w:rPr>
+        <w:t>createBoard</w:t>
+      </w:r>
+      <w:proofErr w:type="spellEnd"/>
+      <w:r>
+        <w:rPr>
+          <w:rFonts w:ascii="Arial" w:hAnsi="Arial" w:cs="Arial"/>
+          <w:color w:val="000000"/>
+          <w:sz w:val="22"/>
+          <w:szCs w:val="22"/>
+          <w:lang w:val="en-US"/>
+        </w:rPr>
+        <w:t xml:space="preserve">” method. Thanks to this way, initiation of board classes </w:t>
+      </w:r>
+      <w:proofErr w:type="gramStart"/>
+      <w:r>
+        <w:rPr>
+          <w:rFonts w:ascii="Arial" w:hAnsi="Arial" w:cs="Arial"/>
+          <w:color w:val="000000"/>
+          <w:sz w:val="22"/>
+          <w:szCs w:val="22"/>
+          <w:lang w:val="en-US"/>
+        </w:rPr>
+        <w:t>are</w:t>
+      </w:r>
+      <w:proofErr w:type="gramEnd"/>
+      <w:r>
+        <w:rPr>
+          <w:rFonts w:ascii="Arial" w:hAnsi="Arial" w:cs="Arial"/>
+          <w:color w:val="000000"/>
+          <w:sz w:val="22"/>
+          <w:szCs w:val="22"/>
+          <w:lang w:val="en-US"/>
+        </w:rPr>
+        <w:t xml:space="preserve"> completely isolated from their usage.</w:t>
       </w:r>
     </w:p>
     <w:p>
@@ -2747,7 +3540,73 @@
           <w:szCs w:val="22"/>
           <w:lang w:val="en-US"/>
         </w:rPr>
-        <w:t>It is applied on Factory classes quite often. In the application, there is a Factory class named as “BoardFactory”. This class has a static variable of itself. The constructor of the class is private and static “getBoardFactory” method is used to initiate the static variable only once and then each time it is called, the initiated “BoardFactory” instance is returned through the method.</w:t>
+        <w:t>It is applied on Factory classes quite often. In the application, there is a Factory class named as “</w:t>
+      </w:r>
+      <w:proofErr w:type="spellStart"/>
+      <w:r>
+        <w:rPr>
+          <w:rFonts w:ascii="Arial" w:hAnsi="Arial" w:cs="Arial"/>
+          <w:color w:val="000000"/>
+          <w:sz w:val="22"/>
+          <w:szCs w:val="22"/>
+          <w:lang w:val="en-US"/>
+        </w:rPr>
+        <w:t>BoardFactory</w:t>
+      </w:r>
+      <w:proofErr w:type="spellEnd"/>
+      <w:r>
+        <w:rPr>
+          <w:rFonts w:ascii="Arial" w:hAnsi="Arial" w:cs="Arial"/>
+          <w:color w:val="000000"/>
+          <w:sz w:val="22"/>
+          <w:szCs w:val="22"/>
+          <w:lang w:val="en-US"/>
+        </w:rPr>
+        <w:t>”. This class has a static variable of itself. The constructor of the class is private and static “</w:t>
+      </w:r>
+      <w:proofErr w:type="spellStart"/>
+      <w:r>
+        <w:rPr>
+          <w:rFonts w:ascii="Arial" w:hAnsi="Arial" w:cs="Arial"/>
+          <w:color w:val="000000"/>
+          <w:sz w:val="22"/>
+          <w:szCs w:val="22"/>
+          <w:lang w:val="en-US"/>
+        </w:rPr>
+        <w:t>getBoardFactory</w:t>
+      </w:r>
+      <w:proofErr w:type="spellEnd"/>
+      <w:r>
+        <w:rPr>
+          <w:rFonts w:ascii="Arial" w:hAnsi="Arial" w:cs="Arial"/>
+          <w:color w:val="000000"/>
+          <w:sz w:val="22"/>
+          <w:szCs w:val="22"/>
+          <w:lang w:val="en-US"/>
+        </w:rPr>
+        <w:t>” method is used to initiate the static variable only once and then each time it is called, the initiated “</w:t>
+      </w:r>
+      <w:proofErr w:type="spellStart"/>
+      <w:r>
+        <w:rPr>
+          <w:rFonts w:ascii="Arial" w:hAnsi="Arial" w:cs="Arial"/>
+          <w:color w:val="000000"/>
+          <w:sz w:val="22"/>
+          <w:szCs w:val="22"/>
+          <w:lang w:val="en-US"/>
+        </w:rPr>
+        <w:t>BoardFactory</w:t>
+      </w:r>
+      <w:proofErr w:type="spellEnd"/>
+      <w:r>
+        <w:rPr>
+          <w:rFonts w:ascii="Arial" w:hAnsi="Arial" w:cs="Arial"/>
+          <w:color w:val="000000"/>
+          <w:sz w:val="22"/>
+          <w:szCs w:val="22"/>
+          <w:lang w:val="en-US"/>
+        </w:rPr>
+        <w:t>” instance is returned through the method.</w:t>
       </w:r>
     </w:p>
     <w:p>
@@ -2793,8 +3652,6 @@
         </w:rPr>
         <w:t>Outcomes</w:t>
       </w:r>
-      <w:bookmarkStart w:id="0" w:name="_GoBack"/>
-      <w:bookmarkEnd w:id="0"/>
     </w:p>
     <w:p>
       <w:pPr>
@@ -2818,21 +3675,846 @@
         <w:jc w:val="both"/>
         <w:rPr>
           <w:rFonts w:ascii="Arial" w:hAnsi="Arial" w:cs="Arial"/>
-          <w:sz w:val="22"/>
-          <w:szCs w:val="22"/>
-          <w:lang w:val="en-US"/>
-        </w:rPr>
-      </w:pPr>
-      <w:r>
-        <w:rPr>
-          <w:rFonts w:ascii="Arial" w:hAnsi="Arial" w:cs="Arial"/>
-          <w:color w:val="000000"/>
-          <w:sz w:val="22"/>
-          <w:szCs w:val="22"/>
-          <w:lang w:val="en-US"/>
-        </w:rPr>
-        <w:t>“BoardFactory” class is being used to initiate different size of boards based on the parameter passed to “createBoard” method. There is no need to have more than one instance of this class and Singleton Pattern restricts this situation as explained above. “BoardInit” class calls static “getBoardFactory” method to get the instance of the factory class (“BoardFactory”) and when there is a need for creating a board “createBoard” method is called via the only instance of the class.</w:t>
-      </w:r>
+          <w:color w:val="000000"/>
+          <w:sz w:val="22"/>
+          <w:szCs w:val="22"/>
+          <w:lang w:val="en-US"/>
+        </w:rPr>
+      </w:pPr>
+      <w:r>
+        <w:rPr>
+          <w:rFonts w:ascii="Arial" w:hAnsi="Arial" w:cs="Arial"/>
+          <w:color w:val="000000"/>
+          <w:sz w:val="22"/>
+          <w:szCs w:val="22"/>
+          <w:lang w:val="en-US"/>
+        </w:rPr>
+        <w:t>“</w:t>
+      </w:r>
+      <w:proofErr w:type="spellStart"/>
+      <w:r>
+        <w:rPr>
+          <w:rFonts w:ascii="Arial" w:hAnsi="Arial" w:cs="Arial"/>
+          <w:color w:val="000000"/>
+          <w:sz w:val="22"/>
+          <w:szCs w:val="22"/>
+          <w:lang w:val="en-US"/>
+        </w:rPr>
+        <w:t>BoardFactory</w:t>
+      </w:r>
+      <w:proofErr w:type="spellEnd"/>
+      <w:r>
+        <w:rPr>
+          <w:rFonts w:ascii="Arial" w:hAnsi="Arial" w:cs="Arial"/>
+          <w:color w:val="000000"/>
+          <w:sz w:val="22"/>
+          <w:szCs w:val="22"/>
+          <w:lang w:val="en-US"/>
+        </w:rPr>
+        <w:t>” class is being used to initiate different size of boards based on the parameter passed to “</w:t>
+      </w:r>
+      <w:proofErr w:type="spellStart"/>
+      <w:r>
+        <w:rPr>
+          <w:rFonts w:ascii="Arial" w:hAnsi="Arial" w:cs="Arial"/>
+          <w:color w:val="000000"/>
+          <w:sz w:val="22"/>
+          <w:szCs w:val="22"/>
+          <w:lang w:val="en-US"/>
+        </w:rPr>
+        <w:t>createBoard</w:t>
+      </w:r>
+      <w:proofErr w:type="spellEnd"/>
+      <w:r>
+        <w:rPr>
+          <w:rFonts w:ascii="Arial" w:hAnsi="Arial" w:cs="Arial"/>
+          <w:color w:val="000000"/>
+          <w:sz w:val="22"/>
+          <w:szCs w:val="22"/>
+          <w:lang w:val="en-US"/>
+        </w:rPr>
+        <w:t>” method. There is no need to have more than one instance of this class and Singleton Pattern restricts this situation as explained above. “</w:t>
+      </w:r>
+      <w:proofErr w:type="spellStart"/>
+      <w:r>
+        <w:rPr>
+          <w:rFonts w:ascii="Arial" w:hAnsi="Arial" w:cs="Arial"/>
+          <w:color w:val="000000"/>
+          <w:sz w:val="22"/>
+          <w:szCs w:val="22"/>
+          <w:lang w:val="en-US"/>
+        </w:rPr>
+        <w:t>BoardInit</w:t>
+      </w:r>
+      <w:proofErr w:type="spellEnd"/>
+      <w:r>
+        <w:rPr>
+          <w:rFonts w:ascii="Arial" w:hAnsi="Arial" w:cs="Arial"/>
+          <w:color w:val="000000"/>
+          <w:sz w:val="22"/>
+          <w:szCs w:val="22"/>
+          <w:lang w:val="en-US"/>
+        </w:rPr>
+        <w:t>” class calls static “</w:t>
+      </w:r>
+      <w:proofErr w:type="spellStart"/>
+      <w:r>
+        <w:rPr>
+          <w:rFonts w:ascii="Arial" w:hAnsi="Arial" w:cs="Arial"/>
+          <w:color w:val="000000"/>
+          <w:sz w:val="22"/>
+          <w:szCs w:val="22"/>
+          <w:lang w:val="en-US"/>
+        </w:rPr>
+        <w:t>getBoardFactory</w:t>
+      </w:r>
+      <w:proofErr w:type="spellEnd"/>
+      <w:r>
+        <w:rPr>
+          <w:rFonts w:ascii="Arial" w:hAnsi="Arial" w:cs="Arial"/>
+          <w:color w:val="000000"/>
+          <w:sz w:val="22"/>
+          <w:szCs w:val="22"/>
+          <w:lang w:val="en-US"/>
+        </w:rPr>
+        <w:t>” method to get the instance of the factory class (“</w:t>
+      </w:r>
+      <w:proofErr w:type="spellStart"/>
+      <w:r>
+        <w:rPr>
+          <w:rFonts w:ascii="Arial" w:hAnsi="Arial" w:cs="Arial"/>
+          <w:color w:val="000000"/>
+          <w:sz w:val="22"/>
+          <w:szCs w:val="22"/>
+          <w:lang w:val="en-US"/>
+        </w:rPr>
+        <w:t>BoardFactory</w:t>
+      </w:r>
+      <w:proofErr w:type="spellEnd"/>
+      <w:r>
+        <w:rPr>
+          <w:rFonts w:ascii="Arial" w:hAnsi="Arial" w:cs="Arial"/>
+          <w:color w:val="000000"/>
+          <w:sz w:val="22"/>
+          <w:szCs w:val="22"/>
+          <w:lang w:val="en-US"/>
+        </w:rPr>
+        <w:t>”) and when there is a need for creating a board “</w:t>
+      </w:r>
+      <w:proofErr w:type="spellStart"/>
+      <w:r>
+        <w:rPr>
+          <w:rFonts w:ascii="Arial" w:hAnsi="Arial" w:cs="Arial"/>
+          <w:color w:val="000000"/>
+          <w:sz w:val="22"/>
+          <w:szCs w:val="22"/>
+          <w:lang w:val="en-US"/>
+        </w:rPr>
+        <w:t>createBoard</w:t>
+      </w:r>
+      <w:proofErr w:type="spellEnd"/>
+      <w:r>
+        <w:rPr>
+          <w:rFonts w:ascii="Arial" w:hAnsi="Arial" w:cs="Arial"/>
+          <w:color w:val="000000"/>
+          <w:sz w:val="22"/>
+          <w:szCs w:val="22"/>
+          <w:lang w:val="en-US"/>
+        </w:rPr>
+        <w:t>” method is called via the only instance of the class.</w:t>
+      </w:r>
+    </w:p>
+    <w:p>
+      <w:pPr>
+        <w:jc w:val="both"/>
+        <w:rPr>
+          <w:rFonts w:ascii="Arial" w:hAnsi="Arial" w:cs="Arial"/>
+          <w:color w:val="000000"/>
+          <w:sz w:val="22"/>
+          <w:szCs w:val="22"/>
+          <w:lang w:val="en-US"/>
+        </w:rPr>
+      </w:pPr>
+    </w:p>
+    <w:p>
+      <w:pPr>
+        <w:pStyle w:val="ListParagraph"/>
+        <w:numPr>
+          <w:ilvl w:val="0"/>
+          <w:numId w:val="6"/>
+        </w:numPr>
+        <w:rPr>
+          <w:rFonts w:ascii="Arial" w:hAnsi="Arial" w:cs="Arial"/>
+          <w:b/>
+          <w:sz w:val="22"/>
+        </w:rPr>
+      </w:pPr>
+      <w:r>
+        <w:rPr>
+          <w:rFonts w:ascii="Arial" w:hAnsi="Arial" w:cs="Arial"/>
+          <w:noProof/>
+          <w:sz w:val="22"/>
+        </w:rPr>
+        <w:drawing>
+          <wp:anchor distT="0" distB="0" distL="114300" distR="114300" simplePos="0" relativeHeight="251663360" behindDoc="0" locked="0" layoutInCell="1" allowOverlap="1" wp14:anchorId="00C09910" wp14:editId="77BCBB2C">
+            <wp:simplePos x="0" y="0"/>
+            <wp:positionH relativeFrom="column">
+              <wp:posOffset>0</wp:posOffset>
+            </wp:positionH>
+            <wp:positionV relativeFrom="paragraph">
+              <wp:posOffset>245745</wp:posOffset>
+            </wp:positionV>
+            <wp:extent cx="5943600" cy="3806825"/>
+            <wp:effectExtent l="0" t="0" r="0" b="3175"/>
+            <wp:wrapSquare wrapText="bothSides"/>
+            <wp:docPr id="2" name="Picture 2"/>
+            <wp:cNvGraphicFramePr>
+              <a:graphicFrameLocks xmlns:a="http://schemas.openxmlformats.org/drawingml/2006/main" noChangeAspect="1"/>
+            </wp:cNvGraphicFramePr>
+            <a:graphic xmlns:a="http://schemas.openxmlformats.org/drawingml/2006/main">
+              <a:graphicData uri="http://schemas.openxmlformats.org/drawingml/2006/picture">
+                <pic:pic xmlns:pic="http://schemas.openxmlformats.org/drawingml/2006/picture">
+                  <pic:nvPicPr>
+                    <pic:cNvPr id="1" name="adapter.png"/>
+                    <pic:cNvPicPr/>
+                  </pic:nvPicPr>
+                  <pic:blipFill>
+                    <a:blip r:embed="rId11">
+                      <a:extLst>
+                        <a:ext uri="{28A0092B-C50C-407E-A947-70E740481C1C}">
+                          <a14:useLocalDpi xmlns:a14="http://schemas.microsoft.com/office/drawing/2010/main" val="0"/>
+                        </a:ext>
+                      </a:extLst>
+                    </a:blip>
+                    <a:stretch>
+                      <a:fillRect/>
+                    </a:stretch>
+                  </pic:blipFill>
+                  <pic:spPr>
+                    <a:xfrm>
+                      <a:off x="0" y="0"/>
+                      <a:ext cx="5943600" cy="3806825"/>
+                    </a:xfrm>
+                    <a:prstGeom prst="rect">
+                      <a:avLst/>
+                    </a:prstGeom>
+                  </pic:spPr>
+                </pic:pic>
+              </a:graphicData>
+            </a:graphic>
+            <wp14:sizeRelH relativeFrom="page">
+              <wp14:pctWidth>0</wp14:pctWidth>
+            </wp14:sizeRelH>
+            <wp14:sizeRelV relativeFrom="page">
+              <wp14:pctHeight>0</wp14:pctHeight>
+            </wp14:sizeRelV>
+          </wp:anchor>
+        </w:drawing>
+      </w:r>
+      <w:r>
+        <w:rPr>
+          <w:rFonts w:ascii="Arial" w:hAnsi="Arial" w:cs="Arial"/>
+          <w:b/>
+          <w:sz w:val="22"/>
+        </w:rPr>
+        <w:t>Adap</w:t>
+      </w:r>
+      <w:r>
+        <w:rPr>
+          <w:rFonts w:ascii="Arial" w:hAnsi="Arial" w:cs="Arial"/>
+          <w:b/>
+          <w:sz w:val="22"/>
+        </w:rPr>
+        <w:t>ter pattern</w:t>
+      </w:r>
+    </w:p>
+    <w:p>
+      <w:pPr>
+        <w:pStyle w:val="ListParagraph"/>
+        <w:rPr>
+          <w:rFonts w:ascii="Arial" w:hAnsi="Arial" w:cs="Arial"/>
+          <w:b/>
+          <w:sz w:val="22"/>
+        </w:rPr>
+      </w:pPr>
+    </w:p>
+    <w:p>
+      <w:pPr>
+        <w:rPr>
+          <w:rFonts w:ascii="Arial" w:hAnsi="Arial" w:cs="Arial"/>
+          <w:b/>
+          <w:sz w:val="22"/>
+        </w:rPr>
+      </w:pPr>
+      <w:r>
+        <w:rPr>
+          <w:rFonts w:ascii="Arial" w:hAnsi="Arial" w:cs="Arial"/>
+          <w:b/>
+          <w:sz w:val="22"/>
+        </w:rPr>
+        <w:t>Motivation</w:t>
+      </w:r>
+    </w:p>
+    <w:p>
+      <w:pPr>
+        <w:pStyle w:val="ListParagraph"/>
+        <w:rPr>
+          <w:rFonts w:ascii="Arial" w:hAnsi="Arial" w:cs="Arial"/>
+          <w:b/>
+          <w:sz w:val="22"/>
+        </w:rPr>
+      </w:pPr>
+    </w:p>
+    <w:p>
+      <w:pPr>
+        <w:rPr>
+          <w:rFonts w:ascii="Arial" w:hAnsi="Arial" w:cs="Arial"/>
+          <w:sz w:val="22"/>
+        </w:rPr>
+      </w:pPr>
+      <w:r>
+        <w:rPr>
+          <w:rFonts w:ascii="Arial" w:hAnsi="Arial" w:cs="Arial"/>
+          <w:sz w:val="22"/>
+        </w:rPr>
+        <w:t xml:space="preserve">Adapter pattern is used as a bridge between two incompatible interfaces. This type of design pattern comes under structural pattern as this pattern combines the capability of two independent interfaces. Abstract class </w:t>
+      </w:r>
+      <w:proofErr w:type="spellStart"/>
+      <w:r>
+        <w:rPr>
+          <w:rFonts w:ascii="Arial" w:hAnsi="Arial" w:cs="Arial"/>
+          <w:sz w:val="22"/>
+        </w:rPr>
+        <w:t>MovementAdapter</w:t>
+      </w:r>
+      <w:proofErr w:type="spellEnd"/>
+      <w:r>
+        <w:rPr>
+          <w:rFonts w:ascii="Arial" w:hAnsi="Arial" w:cs="Arial"/>
+          <w:sz w:val="22"/>
+        </w:rPr>
+        <w:t xml:space="preserve"> is used to make a connection </w:t>
+      </w:r>
+      <w:r>
+        <w:rPr>
+          <w:rFonts w:ascii="Arial" w:hAnsi="Arial" w:cs="Arial"/>
+          <w:sz w:val="22"/>
+        </w:rPr>
+        <w:lastRenderedPageBreak/>
+        <w:t xml:space="preserve">between two independent interfaces having functions about changing the coordination of Pacman. As a result, user is allowed to move the </w:t>
+      </w:r>
+      <w:proofErr w:type="spellStart"/>
+      <w:r>
+        <w:rPr>
+          <w:rFonts w:ascii="Arial" w:hAnsi="Arial" w:cs="Arial"/>
+          <w:sz w:val="22"/>
+        </w:rPr>
+        <w:t>pacman</w:t>
+      </w:r>
+      <w:proofErr w:type="spellEnd"/>
+      <w:r>
+        <w:rPr>
+          <w:rFonts w:ascii="Arial" w:hAnsi="Arial" w:cs="Arial"/>
+          <w:sz w:val="22"/>
+        </w:rPr>
+        <w:t xml:space="preserve"> by using keyboard and mouse. </w:t>
+      </w:r>
+    </w:p>
+    <w:p>
+      <w:pPr>
+        <w:pStyle w:val="ListParagraph"/>
+        <w:rPr>
+          <w:rFonts w:ascii="Arial" w:hAnsi="Arial" w:cs="Arial"/>
+          <w:b/>
+          <w:sz w:val="22"/>
+        </w:rPr>
+      </w:pPr>
+    </w:p>
+    <w:p>
+      <w:pPr>
+        <w:rPr>
+          <w:rFonts w:ascii="Arial" w:hAnsi="Arial" w:cs="Arial"/>
+          <w:b/>
+          <w:sz w:val="22"/>
+        </w:rPr>
+      </w:pPr>
+      <w:r>
+        <w:rPr>
+          <w:rFonts w:ascii="Arial" w:hAnsi="Arial" w:cs="Arial"/>
+          <w:b/>
+          <w:sz w:val="22"/>
+        </w:rPr>
+        <w:t>Implementation</w:t>
+      </w:r>
+    </w:p>
+    <w:p>
+      <w:pPr>
+        <w:pStyle w:val="ListParagraph"/>
+        <w:rPr>
+          <w:rFonts w:ascii="Arial" w:hAnsi="Arial" w:cs="Arial"/>
+          <w:b/>
+          <w:sz w:val="22"/>
+        </w:rPr>
+      </w:pPr>
+    </w:p>
+    <w:p>
+      <w:pPr>
+        <w:rPr>
+          <w:rFonts w:ascii="Arial" w:hAnsi="Arial" w:cs="Arial"/>
+          <w:sz w:val="22"/>
+        </w:rPr>
+      </w:pPr>
+      <w:r>
+        <w:rPr>
+          <w:rFonts w:ascii="Arial" w:hAnsi="Arial" w:cs="Arial"/>
+          <w:sz w:val="22"/>
+        </w:rPr>
+        <w:t xml:space="preserve">Concrete class Key contains the </w:t>
+      </w:r>
+      <w:proofErr w:type="spellStart"/>
+      <w:r>
+        <w:rPr>
+          <w:rFonts w:ascii="Arial" w:hAnsi="Arial" w:cs="Arial"/>
+          <w:sz w:val="22"/>
+        </w:rPr>
+        <w:t>MovementAdapter</w:t>
+      </w:r>
+      <w:proofErr w:type="spellEnd"/>
+      <w:r>
+        <w:rPr>
+          <w:rFonts w:ascii="Arial" w:hAnsi="Arial" w:cs="Arial"/>
+          <w:sz w:val="22"/>
+        </w:rPr>
+        <w:t xml:space="preserve"> class as well as the </w:t>
+      </w:r>
+      <w:proofErr w:type="gramStart"/>
+      <w:r>
+        <w:rPr>
+          <w:rFonts w:ascii="Arial" w:hAnsi="Arial" w:cs="Arial"/>
+          <w:sz w:val="22"/>
+        </w:rPr>
+        <w:t>move(</w:t>
+      </w:r>
+      <w:proofErr w:type="gramEnd"/>
+      <w:r>
+        <w:rPr>
+          <w:rFonts w:ascii="Arial" w:hAnsi="Arial" w:cs="Arial"/>
+          <w:sz w:val="22"/>
+        </w:rPr>
+        <w:t xml:space="preserve">) method detecting the key input and either calls the adapter or runs the </w:t>
+      </w:r>
+      <w:proofErr w:type="spellStart"/>
+      <w:r>
+        <w:rPr>
+          <w:rFonts w:ascii="Arial" w:hAnsi="Arial" w:cs="Arial"/>
+          <w:sz w:val="22"/>
+        </w:rPr>
+        <w:t>functionality.Movement</w:t>
+      </w:r>
+      <w:proofErr w:type="spellEnd"/>
+      <w:r>
+        <w:rPr>
+          <w:rFonts w:ascii="Arial" w:hAnsi="Arial" w:cs="Arial"/>
+          <w:sz w:val="22"/>
+        </w:rPr>
+        <w:t xml:space="preserve"> adapter implements the </w:t>
+      </w:r>
+      <w:proofErr w:type="spellStart"/>
+      <w:r>
+        <w:rPr>
+          <w:rFonts w:ascii="Arial" w:hAnsi="Arial" w:cs="Arial"/>
+          <w:sz w:val="22"/>
+        </w:rPr>
+        <w:t>KeyMovement</w:t>
+      </w:r>
+      <w:proofErr w:type="spellEnd"/>
+      <w:r>
+        <w:rPr>
+          <w:rFonts w:ascii="Arial" w:hAnsi="Arial" w:cs="Arial"/>
+          <w:sz w:val="22"/>
+        </w:rPr>
+        <w:t xml:space="preserve"> interface and initialize the independent </w:t>
+      </w:r>
+      <w:proofErr w:type="spellStart"/>
+      <w:r>
+        <w:rPr>
+          <w:rFonts w:ascii="Arial" w:hAnsi="Arial" w:cs="Arial"/>
+          <w:sz w:val="22"/>
+        </w:rPr>
+        <w:t>MouseMovement</w:t>
+      </w:r>
+      <w:proofErr w:type="spellEnd"/>
+      <w:r>
+        <w:rPr>
+          <w:rFonts w:ascii="Arial" w:hAnsi="Arial" w:cs="Arial"/>
+          <w:sz w:val="22"/>
+        </w:rPr>
+        <w:t xml:space="preserve"> or </w:t>
+      </w:r>
+      <w:proofErr w:type="spellStart"/>
+      <w:r>
+        <w:rPr>
+          <w:rFonts w:ascii="Arial" w:hAnsi="Arial" w:cs="Arial"/>
+          <w:sz w:val="22"/>
+        </w:rPr>
+        <w:t>ArrowMovement</w:t>
+      </w:r>
+      <w:proofErr w:type="spellEnd"/>
+      <w:r>
+        <w:rPr>
+          <w:rFonts w:ascii="Arial" w:hAnsi="Arial" w:cs="Arial"/>
+          <w:sz w:val="22"/>
+        </w:rPr>
+        <w:t xml:space="preserve"> interface according to the input given and calls either </w:t>
+      </w:r>
+      <w:proofErr w:type="spellStart"/>
+      <w:r>
+        <w:rPr>
+          <w:rFonts w:ascii="Arial" w:hAnsi="Arial" w:cs="Arial"/>
+          <w:sz w:val="22"/>
+        </w:rPr>
+        <w:t>moveByArrow</w:t>
+      </w:r>
+      <w:proofErr w:type="spellEnd"/>
+      <w:r>
+        <w:rPr>
+          <w:rFonts w:ascii="Arial" w:hAnsi="Arial" w:cs="Arial"/>
+          <w:sz w:val="22"/>
+        </w:rPr>
+        <w:t xml:space="preserve">() or </w:t>
+      </w:r>
+      <w:proofErr w:type="spellStart"/>
+      <w:r>
+        <w:rPr>
+          <w:rFonts w:ascii="Arial" w:hAnsi="Arial" w:cs="Arial"/>
+          <w:sz w:val="22"/>
+        </w:rPr>
+        <w:t>moveByMouse</w:t>
+      </w:r>
+      <w:proofErr w:type="spellEnd"/>
+      <w:r>
+        <w:rPr>
+          <w:rFonts w:ascii="Arial" w:hAnsi="Arial" w:cs="Arial"/>
+          <w:sz w:val="22"/>
+        </w:rPr>
+        <w:t xml:space="preserve">() method. </w:t>
+      </w:r>
+    </w:p>
+    <w:p>
+      <w:pPr>
+        <w:pStyle w:val="ListParagraph"/>
+        <w:rPr>
+          <w:rFonts w:ascii="Arial" w:hAnsi="Arial" w:cs="Arial"/>
+          <w:sz w:val="22"/>
+        </w:rPr>
+      </w:pPr>
+    </w:p>
+    <w:p>
+      <w:pPr>
+        <w:rPr>
+          <w:rFonts w:ascii="Arial" w:hAnsi="Arial" w:cs="Arial"/>
+          <w:b/>
+          <w:sz w:val="22"/>
+        </w:rPr>
+      </w:pPr>
+      <w:r>
+        <w:rPr>
+          <w:rFonts w:ascii="Arial" w:hAnsi="Arial" w:cs="Arial"/>
+          <w:b/>
+          <w:sz w:val="22"/>
+        </w:rPr>
+        <w:t>Outcomes</w:t>
+      </w:r>
+    </w:p>
+    <w:p>
+      <w:pPr>
+        <w:pStyle w:val="ListParagraph"/>
+        <w:rPr>
+          <w:rFonts w:ascii="Arial" w:hAnsi="Arial" w:cs="Arial"/>
+          <w:b/>
+          <w:sz w:val="22"/>
+        </w:rPr>
+      </w:pPr>
+    </w:p>
+    <w:p>
+      <w:pPr>
+        <w:rPr>
+          <w:rFonts w:ascii="Arial" w:hAnsi="Arial" w:cs="Arial"/>
+          <w:sz w:val="22"/>
+        </w:rPr>
+      </w:pPr>
+      <w:r>
+        <w:rPr>
+          <w:rFonts w:ascii="Arial" w:hAnsi="Arial" w:cs="Arial"/>
+          <w:sz w:val="22"/>
+        </w:rPr>
+        <w:t>Consequently, adapter pattern has led to high compa</w:t>
+      </w:r>
+      <w:r>
+        <w:rPr>
+          <w:rFonts w:ascii="Arial" w:hAnsi="Arial" w:cs="Arial"/>
+          <w:sz w:val="22"/>
+        </w:rPr>
+        <w:t>ti</w:t>
+      </w:r>
+      <w:r>
+        <w:rPr>
+          <w:rFonts w:ascii="Arial" w:hAnsi="Arial" w:cs="Arial"/>
+          <w:sz w:val="22"/>
+        </w:rPr>
+        <w:t xml:space="preserve">bility </w:t>
+      </w:r>
+      <w:r>
+        <w:rPr>
+          <w:rFonts w:ascii="Arial" w:hAnsi="Arial" w:cs="Arial"/>
+          <w:sz w:val="22"/>
+        </w:rPr>
+        <w:t>between the</w:t>
+      </w:r>
+      <w:r>
+        <w:rPr>
+          <w:rFonts w:ascii="Arial" w:hAnsi="Arial" w:cs="Arial"/>
+          <w:sz w:val="22"/>
+        </w:rPr>
+        <w:t xml:space="preserve"> functionalities of independent or incompatible interfaces in a single class easily.</w:t>
+      </w:r>
+    </w:p>
+    <w:p/>
+    <w:p>
+      <w:pPr>
+        <w:pStyle w:val="ListParagraph"/>
+        <w:numPr>
+          <w:ilvl w:val="0"/>
+          <w:numId w:val="6"/>
+        </w:numPr>
+        <w:rPr>
+          <w:b/>
+        </w:rPr>
+      </w:pPr>
+      <w:r>
+        <w:rPr>
+          <w:b/>
+        </w:rPr>
+        <w:t>Model-View-Controller (MVC)</w:t>
+      </w:r>
+    </w:p>
+    <w:p/>
+    <w:p>
+      <w:pPr>
+        <w:rPr>
+          <w:rFonts w:ascii="Arial" w:hAnsi="Arial" w:cs="Arial"/>
+          <w:b/>
+          <w:sz w:val="22"/>
+        </w:rPr>
+      </w:pPr>
+      <w:r>
+        <w:rPr>
+          <w:rFonts w:ascii="Arial" w:hAnsi="Arial" w:cs="Arial"/>
+          <w:b/>
+          <w:sz w:val="22"/>
+        </w:rPr>
+        <w:t>Motivation</w:t>
+      </w:r>
+    </w:p>
+    <w:p>
+      <w:pPr>
+        <w:rPr>
+          <w:rFonts w:ascii="Arial" w:hAnsi="Arial" w:cs="Arial"/>
+          <w:b/>
+          <w:sz w:val="22"/>
+        </w:rPr>
+      </w:pPr>
+    </w:p>
+    <w:p>
+      <w:pPr>
+        <w:rPr>
+          <w:rFonts w:ascii="Arial" w:hAnsi="Arial" w:cs="Arial"/>
+          <w:sz w:val="22"/>
+        </w:rPr>
+      </w:pPr>
+      <w:r>
+        <w:rPr>
+          <w:rFonts w:ascii="Arial" w:hAnsi="Arial" w:cs="Arial"/>
+          <w:sz w:val="22"/>
+        </w:rPr>
+        <w:t xml:space="preserve">The motivation behind the use of MVC comes from the need to separate the data, the user interface and the business logic and limit the amount of interactions between the </w:t>
+      </w:r>
+      <w:r>
+        <w:rPr>
+          <w:rFonts w:ascii="Arial" w:hAnsi="Arial" w:cs="Arial"/>
+          <w:sz w:val="22"/>
+        </w:rPr>
+        <w:t xml:space="preserve">three in order for the view to be </w:t>
+      </w:r>
+      <w:proofErr w:type="spellStart"/>
+      <w:r>
+        <w:rPr>
+          <w:rFonts w:ascii="Arial" w:hAnsi="Arial" w:cs="Arial"/>
+          <w:sz w:val="22"/>
+        </w:rPr>
+        <w:t>anaware</w:t>
+      </w:r>
+      <w:proofErr w:type="spellEnd"/>
+      <w:r>
+        <w:rPr>
+          <w:rFonts w:ascii="Arial" w:hAnsi="Arial" w:cs="Arial"/>
+          <w:sz w:val="22"/>
+        </w:rPr>
+        <w:t xml:space="preserve"> of the model’s implementation so we can change easily between different views. We found the need to use this pattern in order to separate the three components mentioned above, for better separation of concerns and code reusability.</w:t>
+      </w:r>
+    </w:p>
+    <w:p>
+      <w:pPr>
+        <w:rPr>
+          <w:rFonts w:ascii="Arial" w:hAnsi="Arial" w:cs="Arial"/>
+          <w:sz w:val="22"/>
+        </w:rPr>
+      </w:pPr>
+    </w:p>
+    <w:p>
+      <w:pPr>
+        <w:rPr>
+          <w:rFonts w:ascii="Arial" w:hAnsi="Arial" w:cs="Arial"/>
+          <w:b/>
+          <w:sz w:val="22"/>
+        </w:rPr>
+      </w:pPr>
+      <w:r>
+        <w:rPr>
+          <w:rFonts w:ascii="Arial" w:hAnsi="Arial" w:cs="Arial"/>
+          <w:b/>
+          <w:sz w:val="22"/>
+        </w:rPr>
+        <w:t>Implementation</w:t>
+      </w:r>
+    </w:p>
+    <w:p>
+      <w:pPr>
+        <w:rPr>
+          <w:rFonts w:ascii="Arial" w:hAnsi="Arial" w:cs="Arial"/>
+          <w:b/>
+          <w:sz w:val="22"/>
+        </w:rPr>
+      </w:pPr>
+    </w:p>
+    <w:p>
+      <w:pPr>
+        <w:rPr>
+          <w:rFonts w:ascii="Arial" w:hAnsi="Arial" w:cs="Arial"/>
+          <w:sz w:val="22"/>
+        </w:rPr>
+      </w:pPr>
+      <w:r>
+        <w:rPr>
+          <w:rFonts w:ascii="Arial" w:hAnsi="Arial" w:cs="Arial"/>
+          <w:sz w:val="22"/>
+        </w:rPr>
+        <w:t>We have created many different packages in order to separate the three components. The package “model” corresponds to the model, controller consists of two packages: “controller” and “</w:t>
+      </w:r>
+      <w:proofErr w:type="spellStart"/>
+      <w:proofErr w:type="gramStart"/>
+      <w:r>
+        <w:rPr>
+          <w:rFonts w:ascii="Arial" w:hAnsi="Arial" w:cs="Arial"/>
+          <w:sz w:val="22"/>
+        </w:rPr>
+        <w:t>controller.adapter</w:t>
+      </w:r>
+      <w:proofErr w:type="spellEnd"/>
+      <w:proofErr w:type="gramEnd"/>
+      <w:r>
+        <w:rPr>
+          <w:rFonts w:ascii="Arial" w:hAnsi="Arial" w:cs="Arial"/>
+          <w:sz w:val="22"/>
+        </w:rPr>
+        <w:t>” and view consists of the packages “</w:t>
+      </w:r>
+      <w:proofErr w:type="spellStart"/>
+      <w:r>
+        <w:rPr>
+          <w:rFonts w:ascii="Arial" w:hAnsi="Arial" w:cs="Arial"/>
+          <w:sz w:val="22"/>
+        </w:rPr>
+        <w:t>view.Render</w:t>
+      </w:r>
+      <w:proofErr w:type="spellEnd"/>
+      <w:r>
+        <w:rPr>
+          <w:rFonts w:ascii="Arial" w:hAnsi="Arial" w:cs="Arial"/>
+          <w:sz w:val="22"/>
+        </w:rPr>
+        <w:t>” and “</w:t>
+      </w:r>
+      <w:proofErr w:type="spellStart"/>
+      <w:r>
+        <w:rPr>
+          <w:rFonts w:ascii="Arial" w:hAnsi="Arial" w:cs="Arial"/>
+          <w:sz w:val="22"/>
+        </w:rPr>
+        <w:t>view.state</w:t>
+      </w:r>
+      <w:proofErr w:type="spellEnd"/>
+      <w:r>
+        <w:rPr>
+          <w:rFonts w:ascii="Arial" w:hAnsi="Arial" w:cs="Arial"/>
+          <w:sz w:val="22"/>
+        </w:rPr>
+        <w:t>”. Classes in the packages of view interact only with classes in the packages of controller, classes in the package of model interact only with classes in controller and finally, controller interacts with all other packages.</w:t>
+      </w:r>
+    </w:p>
+    <w:p>
+      <w:pPr>
+        <w:rPr>
+          <w:rFonts w:ascii="Arial" w:hAnsi="Arial" w:cs="Arial"/>
+          <w:sz w:val="22"/>
+        </w:rPr>
+      </w:pPr>
+    </w:p>
+    <w:p>
+      <w:pPr>
+        <w:rPr>
+          <w:rFonts w:ascii="Arial" w:hAnsi="Arial" w:cs="Arial"/>
+          <w:b/>
+          <w:sz w:val="22"/>
+        </w:rPr>
+      </w:pPr>
+      <w:r>
+        <w:rPr>
+          <w:rFonts w:ascii="Arial" w:hAnsi="Arial" w:cs="Arial"/>
+          <w:b/>
+          <w:sz w:val="22"/>
+        </w:rPr>
+        <w:t>Outcomes</w:t>
+      </w:r>
+    </w:p>
+    <w:p/>
+    <w:p>
+      <w:r>
+        <w:t>As an architectural pattern, MVC had to be laid out as the foundation in the design and specification of the project. This has led to a number of benefits: 1) better separation of concerns, 2) better code encapsulation, 3) looser coupling as the view could easily be replaced without any changes in other packages. However, MVC was not necessary for use in this project due to its nature. This has led to extra effort in terms of programming in order to make the game running correctly due to the constant need of having updated instances of model, view and controller objects.</w:t>
+      </w:r>
+      <w:bookmarkStart w:id="0" w:name="_GoBack"/>
+      <w:bookmarkEnd w:id="0"/>
+      <w:r>
+        <w:t xml:space="preserve"> </w:t>
+      </w:r>
+    </w:p>
+    <w:p>
+      <w:pPr>
+        <w:pStyle w:val="ListParagraph"/>
+        <w:rPr>
+          <w:b/>
+        </w:rPr>
+      </w:pPr>
+    </w:p>
+    <w:p>
+      <w:pPr>
+        <w:jc w:val="both"/>
+        <w:rPr>
+          <w:rFonts w:ascii="Arial" w:hAnsi="Arial" w:cs="Arial"/>
+          <w:sz w:val="22"/>
+          <w:szCs w:val="22"/>
+        </w:rPr>
+      </w:pPr>
     </w:p>
     <w:sectPr>
       <w:pgSz w:w="11900" w:h="16840"/>
@@ -3022,6 +4704,118 @@
     </w:lvl>
   </w:abstractNum>
   <w:abstractNum w:abstractNumId="2" w15:restartNumberingAfterBreak="0">
+    <w:nsid w:val="366204EB"/>
+    <w:multiLevelType w:val="hybridMultilevel"/>
+    <w:tmpl w:val="1B0020EC"/>
+    <w:lvl w:ilvl="0" w:tplc="D06A2372">
+      <w:numFmt w:val="bullet"/>
+      <w:lvlText w:val="-"/>
+      <w:lvlJc w:val="left"/>
+      <w:pPr>
+        <w:ind w:left="720" w:hanging="360"/>
+      </w:pPr>
+      <w:rPr>
+        <w:rFonts w:ascii="Calibri" w:eastAsiaTheme="minorEastAsia" w:hAnsi="Calibri" w:cs="Calibri" w:hint="default"/>
+      </w:rPr>
+    </w:lvl>
+    <w:lvl w:ilvl="1" w:tplc="04090003" w:tentative="1">
+      <w:start w:val="1"/>
+      <w:numFmt w:val="bullet"/>
+      <w:lvlText w:val="o"/>
+      <w:lvlJc w:val="left"/>
+      <w:pPr>
+        <w:ind w:left="1440" w:hanging="360"/>
+      </w:pPr>
+      <w:rPr>
+        <w:rFonts w:ascii="Courier New" w:hAnsi="Courier New" w:cs="Courier New" w:hint="default"/>
+      </w:rPr>
+    </w:lvl>
+    <w:lvl w:ilvl="2" w:tplc="04090005" w:tentative="1">
+      <w:start w:val="1"/>
+      <w:numFmt w:val="bullet"/>
+      <w:lvlText w:val=""/>
+      <w:lvlJc w:val="left"/>
+      <w:pPr>
+        <w:ind w:left="2160" w:hanging="360"/>
+      </w:pPr>
+      <w:rPr>
+        <w:rFonts w:ascii="Wingdings" w:hAnsi="Wingdings" w:hint="default"/>
+      </w:rPr>
+    </w:lvl>
+    <w:lvl w:ilvl="3" w:tplc="04090001" w:tentative="1">
+      <w:start w:val="1"/>
+      <w:numFmt w:val="bullet"/>
+      <w:lvlText w:val=""/>
+      <w:lvlJc w:val="left"/>
+      <w:pPr>
+        <w:ind w:left="2880" w:hanging="360"/>
+      </w:pPr>
+      <w:rPr>
+        <w:rFonts w:ascii="Symbol" w:hAnsi="Symbol" w:hint="default"/>
+      </w:rPr>
+    </w:lvl>
+    <w:lvl w:ilvl="4" w:tplc="04090003" w:tentative="1">
+      <w:start w:val="1"/>
+      <w:numFmt w:val="bullet"/>
+      <w:lvlText w:val="o"/>
+      <w:lvlJc w:val="left"/>
+      <w:pPr>
+        <w:ind w:left="3600" w:hanging="360"/>
+      </w:pPr>
+      <w:rPr>
+        <w:rFonts w:ascii="Courier New" w:hAnsi="Courier New" w:cs="Courier New" w:hint="default"/>
+      </w:rPr>
+    </w:lvl>
+    <w:lvl w:ilvl="5" w:tplc="04090005" w:tentative="1">
+      <w:start w:val="1"/>
+      <w:numFmt w:val="bullet"/>
+      <w:lvlText w:val=""/>
+      <w:lvlJc w:val="left"/>
+      <w:pPr>
+        <w:ind w:left="4320" w:hanging="360"/>
+      </w:pPr>
+      <w:rPr>
+        <w:rFonts w:ascii="Wingdings" w:hAnsi="Wingdings" w:hint="default"/>
+      </w:rPr>
+    </w:lvl>
+    <w:lvl w:ilvl="6" w:tplc="04090001" w:tentative="1">
+      <w:start w:val="1"/>
+      <w:numFmt w:val="bullet"/>
+      <w:lvlText w:val=""/>
+      <w:lvlJc w:val="left"/>
+      <w:pPr>
+        <w:ind w:left="5040" w:hanging="360"/>
+      </w:pPr>
+      <w:rPr>
+        <w:rFonts w:ascii="Symbol" w:hAnsi="Symbol" w:hint="default"/>
+      </w:rPr>
+    </w:lvl>
+    <w:lvl w:ilvl="7" w:tplc="04090003" w:tentative="1">
+      <w:start w:val="1"/>
+      <w:numFmt w:val="bullet"/>
+      <w:lvlText w:val="o"/>
+      <w:lvlJc w:val="left"/>
+      <w:pPr>
+        <w:ind w:left="5760" w:hanging="360"/>
+      </w:pPr>
+      <w:rPr>
+        <w:rFonts w:ascii="Courier New" w:hAnsi="Courier New" w:cs="Courier New" w:hint="default"/>
+      </w:rPr>
+    </w:lvl>
+    <w:lvl w:ilvl="8" w:tplc="04090005" w:tentative="1">
+      <w:start w:val="1"/>
+      <w:numFmt w:val="bullet"/>
+      <w:lvlText w:val=""/>
+      <w:lvlJc w:val="left"/>
+      <w:pPr>
+        <w:ind w:left="6480" w:hanging="360"/>
+      </w:pPr>
+      <w:rPr>
+        <w:rFonts w:ascii="Wingdings" w:hAnsi="Wingdings" w:hint="default"/>
+      </w:rPr>
+    </w:lvl>
+  </w:abstractNum>
+  <w:abstractNum w:abstractNumId="3" w15:restartNumberingAfterBreak="0">
     <w:nsid w:val="42A740BE"/>
     <w:multiLevelType w:val="hybridMultilevel"/>
     <w:tmpl w:val="10EA64AA"/>
@@ -3110,7 +4904,7 @@
       </w:pPr>
     </w:lvl>
   </w:abstractNum>
-  <w:abstractNum w:abstractNumId="3" w15:restartNumberingAfterBreak="0">
+  <w:abstractNum w:abstractNumId="4" w15:restartNumberingAfterBreak="0">
     <w:nsid w:val="44BF0A9E"/>
     <w:multiLevelType w:val="hybridMultilevel"/>
     <w:tmpl w:val="51A0D6FA"/>
@@ -3200,7 +4994,7 @@
       </w:pPr>
     </w:lvl>
   </w:abstractNum>
-  <w:abstractNum w:abstractNumId="4" w15:restartNumberingAfterBreak="0">
+  <w:abstractNum w:abstractNumId="5" w15:restartNumberingAfterBreak="0">
     <w:nsid w:val="6A0B6C83"/>
     <w:multiLevelType w:val="hybridMultilevel"/>
     <w:tmpl w:val="335821BA"/>
@@ -3286,7 +5080,7 @@
       </w:pPr>
     </w:lvl>
   </w:abstractNum>
-  <w:abstractNum w:abstractNumId="5" w15:restartNumberingAfterBreak="0">
+  <w:abstractNum w:abstractNumId="6" w15:restartNumberingAfterBreak="0">
     <w:nsid w:val="76236F56"/>
     <w:multiLevelType w:val="hybridMultilevel"/>
     <w:tmpl w:val="FBFA5FBA"/>
@@ -3376,19 +5170,22 @@
     <w:abstractNumId w:val="1"/>
   </w:num>
   <w:num w:numId="2">
-    <w:abstractNumId w:val="5"/>
+    <w:abstractNumId w:val="6"/>
   </w:num>
   <w:num w:numId="3">
-    <w:abstractNumId w:val="4"/>
+    <w:abstractNumId w:val="5"/>
   </w:num>
   <w:num w:numId="4">
     <w:abstractNumId w:val="0"/>
   </w:num>
   <w:num w:numId="5">
-    <w:abstractNumId w:val="2"/>
+    <w:abstractNumId w:val="3"/>
   </w:num>
   <w:num w:numId="6">
-    <w:abstractNumId w:val="3"/>
+    <w:abstractNumId w:val="4"/>
+  </w:num>
+  <w:num w:numId="7">
+    <w:abstractNumId w:val="2"/>
   </w:num>
 </w:numbering>
 </file>

</xml_diff>

<commit_message>
Finished all the parts.
</commit_message>
<xml_diff>
--- a/Report_B1.docx
+++ b/Report_B1.docx
@@ -77,6 +77,54 @@
       <w:pPr>
         <w:rPr>
           <w:rFonts w:ascii="Arial" w:hAnsi="Arial" w:cs="Arial"/>
+          <w:sz w:val="22"/>
+          <w:szCs w:val="22"/>
+        </w:rPr>
+      </w:pPr>
+      <w:r>
+        <w:rPr>
+          <w:rFonts w:ascii="Arial" w:hAnsi="Arial" w:cs="Arial"/>
+          <w:b/>
+          <w:sz w:val="22"/>
+          <w:szCs w:val="22"/>
+        </w:rPr>
+        <w:t>URL</w:t>
+      </w:r>
+      <w:r>
+        <w:rPr>
+          <w:rFonts w:ascii="Arial" w:hAnsi="Arial" w:cs="Arial"/>
+          <w:sz w:val="22"/>
+          <w:szCs w:val="22"/>
+        </w:rPr>
+        <w:t>:</w:t>
+      </w:r>
+      <w:r>
+        <w:t xml:space="preserve"> </w:t>
+      </w:r>
+      <w:r>
+        <w:rPr>
+          <w:rFonts w:ascii="Arial" w:hAnsi="Arial" w:cs="Arial"/>
+          <w:sz w:val="22"/>
+          <w:szCs w:val="22"/>
+        </w:rPr>
+        <w:t>https://gitlab.cs.man.ac.uk/mbaxsslb/Pacman</w:t>
+      </w:r>
+    </w:p>
+    <w:p>
+      <w:pPr>
+        <w:jc w:val="center"/>
+        <w:rPr>
+          <w:rFonts w:ascii="Arial" w:hAnsi="Arial" w:cs="Arial"/>
+          <w:b/>
+          <w:sz w:val="22"/>
+          <w:szCs w:val="22"/>
+        </w:rPr>
+      </w:pPr>
+    </w:p>
+    <w:p>
+      <w:pPr>
+        <w:rPr>
+          <w:rFonts w:ascii="Arial" w:hAnsi="Arial" w:cs="Arial"/>
           <w:b/>
           <w:sz w:val="22"/>
           <w:szCs w:val="22"/>
@@ -118,7 +166,23 @@
           <w:sz w:val="22"/>
           <w:szCs w:val="22"/>
         </w:rPr>
-        <w:t>In this project we were asked to create a Java application from scratch in order to learn how to correctly apply software design patterns and their practical implications. However, finding a good domain for an application that would be able to util</w:t>
+        <w:t>In this project</w:t>
+      </w:r>
+      <w:r>
+        <w:rPr>
+          <w:rFonts w:ascii="Arial" w:hAnsi="Arial" w:cs="Arial"/>
+          <w:sz w:val="22"/>
+          <w:szCs w:val="22"/>
+        </w:rPr>
+        <w:t>,</w:t>
+      </w:r>
+      <w:r>
+        <w:rPr>
+          <w:rFonts w:ascii="Arial" w:hAnsi="Arial" w:cs="Arial"/>
+          <w:sz w:val="22"/>
+          <w:szCs w:val="22"/>
+        </w:rPr>
+        <w:t xml:space="preserve"> we were asked to create a Java application from scratch in order to learn how to correctly apply software design patterns and their practical implications. However, finding a good domain for an application that would be able to util</w:t>
       </w:r>
       <w:r>
         <w:rPr>
@@ -134,7 +198,39 @@
           <w:sz w:val="22"/>
           <w:szCs w:val="22"/>
         </w:rPr>
-        <w:t xml:space="preserve"> different design patterns proved to be a more challenging task than previously thought. We had to put thought into the practical use cases of the design patterns and the advantages that come with them before deciding the best candidate for our project. At the end, the team decided to develop a variation of the popular arcade game Pacman for desktop.</w:t>
+        <w:t xml:space="preserve"> different design patterns proved to be a more challenging task than previously thought. We had to put thought into the practical use cases of the design patterns and the advantages that come with them before deciding the best candidate for our project. </w:t>
+      </w:r>
+      <w:r>
+        <w:rPr>
+          <w:rFonts w:ascii="Arial" w:hAnsi="Arial" w:cs="Arial"/>
+          <w:sz w:val="22"/>
+          <w:szCs w:val="22"/>
+        </w:rPr>
+        <w:t>In</w:t>
+      </w:r>
+      <w:r>
+        <w:rPr>
+          <w:rFonts w:ascii="Arial" w:hAnsi="Arial" w:cs="Arial"/>
+          <w:sz w:val="22"/>
+          <w:szCs w:val="22"/>
+        </w:rPr>
+        <w:t xml:space="preserve"> the end, the team decided to develop a variation of the popular arcade game Pacman for </w:t>
+      </w:r>
+      <w:r>
+        <w:rPr>
+          <w:rFonts w:ascii="Arial" w:hAnsi="Arial" w:cs="Arial"/>
+          <w:sz w:val="22"/>
+          <w:szCs w:val="22"/>
+        </w:rPr>
+        <w:t xml:space="preserve">the </w:t>
+      </w:r>
+      <w:r>
+        <w:rPr>
+          <w:rFonts w:ascii="Arial" w:hAnsi="Arial" w:cs="Arial"/>
+          <w:sz w:val="22"/>
+          <w:szCs w:val="22"/>
+        </w:rPr>
+        <w:t>desktop.</w:t>
       </w:r>
     </w:p>
     <w:p>
@@ -161,7 +257,39 @@
           <w:sz w:val="22"/>
           <w:szCs w:val="22"/>
         </w:rPr>
-        <w:t xml:space="preserve">The user can select on run time between three different board sizes with unique layout, different number of ghosts and different number of fruit enhancements. As the game progresses and the player collects more points, based on the board size, the difficulty of the game will change. There is a total of three different game levels which change the behaviour of the ghosts. In the first level, the ghosts move completely random, in the second level the ghosts calculate the Euclidean distance between their current location on the grid and Pacman’s and lastly, in the last level (level 3) the ghosts move based on the Manhattan distance metric which is specifically designed to work on 2D grids. </w:t>
+        <w:t xml:space="preserve">The user can select </w:t>
+      </w:r>
+      <w:r>
+        <w:rPr>
+          <w:rFonts w:ascii="Arial" w:hAnsi="Arial" w:cs="Arial"/>
+          <w:sz w:val="22"/>
+          <w:szCs w:val="22"/>
+        </w:rPr>
+        <w:t>at run</w:t>
+      </w:r>
+      <w:r>
+        <w:rPr>
+          <w:rFonts w:ascii="Arial" w:hAnsi="Arial" w:cs="Arial"/>
+          <w:sz w:val="22"/>
+          <w:szCs w:val="22"/>
+        </w:rPr>
+        <w:t>time between three different board sizes with</w:t>
+      </w:r>
+      <w:r>
+        <w:rPr>
+          <w:rFonts w:ascii="Arial" w:hAnsi="Arial" w:cs="Arial"/>
+          <w:sz w:val="22"/>
+          <w:szCs w:val="22"/>
+        </w:rPr>
+        <w:t xml:space="preserve"> a</w:t>
+      </w:r>
+      <w:r>
+        <w:rPr>
+          <w:rFonts w:ascii="Arial" w:hAnsi="Arial" w:cs="Arial"/>
+          <w:sz w:val="22"/>
+          <w:szCs w:val="22"/>
+        </w:rPr>
+        <w:t xml:space="preserve"> unique layout, different number of ghosts and different number of fruit enhancements. As the game progresses and the player collects more points, based on the board size, the difficulty of the game will change. There is a total of three different game levels which change the behaviour of the ghosts. In the first level, the ghosts move completely random, in the second level the ghosts calculate the Euclidean distance between their current location on the grid and Pacman’s and lastly, in the last level (level 3) the ghosts move based on the Manhattan distance metric which is specifically designed to work on 2D grids. </w:t>
       </w:r>
       <w:r>
         <w:rPr>
@@ -215,25 +343,103 @@
           <w:sz w:val="22"/>
           <w:szCs w:val="22"/>
         </w:rPr>
-        <w:t xml:space="preserve">Lastly the game can be played by either using two different sets of keys (arrows or </w:t>
-      </w:r>
-      <w:proofErr w:type="spellStart"/>
-      <w:r>
-        <w:rPr>
-          <w:rFonts w:ascii="Arial" w:hAnsi="Arial" w:cs="Arial"/>
-          <w:sz w:val="22"/>
-          <w:szCs w:val="22"/>
-        </w:rPr>
-        <w:t>wasd</w:t>
-      </w:r>
-      <w:proofErr w:type="spellEnd"/>
-      <w:r>
-        <w:rPr>
-          <w:rFonts w:ascii="Arial" w:hAnsi="Arial" w:cs="Arial"/>
-          <w:sz w:val="22"/>
-          <w:szCs w:val="22"/>
-        </w:rPr>
-        <w:t>) which move the Pacman to the respective direction or by using the mouse where the left and right clicks as well as scrolling move the Pacman to the right direction.</w:t>
+        <w:t>Lastly</w:t>
+      </w:r>
+      <w:r>
+        <w:rPr>
+          <w:rFonts w:ascii="Arial" w:hAnsi="Arial" w:cs="Arial"/>
+          <w:sz w:val="22"/>
+          <w:szCs w:val="22"/>
+        </w:rPr>
+        <w:t>,</w:t>
+      </w:r>
+      <w:r>
+        <w:rPr>
+          <w:rFonts w:ascii="Arial" w:hAnsi="Arial" w:cs="Arial"/>
+          <w:sz w:val="22"/>
+          <w:szCs w:val="22"/>
+        </w:rPr>
+        <w:t xml:space="preserve"> the game can be played by either using two different sets of keys (arrows or w</w:t>
+      </w:r>
+      <w:r>
+        <w:rPr>
+          <w:rFonts w:ascii="Arial" w:hAnsi="Arial" w:cs="Arial"/>
+          <w:sz w:val="22"/>
+          <w:szCs w:val="22"/>
+        </w:rPr>
+        <w:t>-</w:t>
+      </w:r>
+      <w:r>
+        <w:rPr>
+          <w:rFonts w:ascii="Arial" w:hAnsi="Arial" w:cs="Arial"/>
+          <w:sz w:val="22"/>
+          <w:szCs w:val="22"/>
+        </w:rPr>
+        <w:t>a</w:t>
+      </w:r>
+      <w:r>
+        <w:rPr>
+          <w:rFonts w:ascii="Arial" w:hAnsi="Arial" w:cs="Arial"/>
+          <w:sz w:val="22"/>
+          <w:szCs w:val="22"/>
+        </w:rPr>
+        <w:t>-</w:t>
+      </w:r>
+      <w:r>
+        <w:rPr>
+          <w:rFonts w:ascii="Arial" w:hAnsi="Arial" w:cs="Arial"/>
+          <w:sz w:val="22"/>
+          <w:szCs w:val="22"/>
+        </w:rPr>
+        <w:t>s</w:t>
+      </w:r>
+      <w:r>
+        <w:rPr>
+          <w:rFonts w:ascii="Arial" w:hAnsi="Arial" w:cs="Arial"/>
+          <w:sz w:val="22"/>
+          <w:szCs w:val="22"/>
+        </w:rPr>
+        <w:t>-</w:t>
+      </w:r>
+      <w:r>
+        <w:rPr>
+          <w:rFonts w:ascii="Arial" w:hAnsi="Arial" w:cs="Arial"/>
+          <w:sz w:val="22"/>
+          <w:szCs w:val="22"/>
+        </w:rPr>
+        <w:t>d) which move the Pacman to the respective direction or by using the mouse where the left and right clicks</w:t>
+      </w:r>
+      <w:r>
+        <w:rPr>
+          <w:rFonts w:ascii="Arial" w:hAnsi="Arial" w:cs="Arial"/>
+          <w:sz w:val="22"/>
+          <w:szCs w:val="22"/>
+        </w:rPr>
+        <w:t>,</w:t>
+      </w:r>
+      <w:r>
+        <w:rPr>
+          <w:rFonts w:ascii="Arial" w:hAnsi="Arial" w:cs="Arial"/>
+          <w:sz w:val="22"/>
+          <w:szCs w:val="22"/>
+        </w:rPr>
+        <w:t xml:space="preserve"> as well as</w:t>
+      </w:r>
+      <w:r>
+        <w:rPr>
+          <w:rFonts w:ascii="Arial" w:hAnsi="Arial" w:cs="Arial"/>
+          <w:sz w:val="22"/>
+          <w:szCs w:val="22"/>
+        </w:rPr>
+        <w:t>,</w:t>
+      </w:r>
+      <w:r>
+        <w:rPr>
+          <w:rFonts w:ascii="Arial" w:hAnsi="Arial" w:cs="Arial"/>
+          <w:sz w:val="22"/>
+          <w:szCs w:val="22"/>
+        </w:rPr>
+        <w:t xml:space="preserve"> scrolling move the Pacman to the right direction.</w:t>
       </w:r>
     </w:p>
     <w:p>
@@ -549,7 +755,16 @@
           <w:sz w:val="22"/>
           <w:szCs w:val="22"/>
         </w:rPr>
-        <w:t>As an architectural pattern, Model-View-Controller stands at the core of the implementation which there are three different packages, the model, view, controller which communicate through the controller without any direct interaction between the view and the model. The rest of the software design patterns were used as follows and will be more thoroughly described in the rest of the report:</w:t>
+        <w:t xml:space="preserve">As an architectural pattern, Model-View-Controller stands at the core of the implementation which there are three different packages, the model, view, controller which communicate through the controller without any direct interaction between the view and the model. The rest </w:t>
+      </w:r>
+      <w:r>
+        <w:rPr>
+          <w:rFonts w:ascii="Arial" w:hAnsi="Arial" w:cs="Arial"/>
+          <w:sz w:val="22"/>
+          <w:szCs w:val="22"/>
+        </w:rPr>
+        <w:lastRenderedPageBreak/>
+        <w:t>of the software design patterns were used as follows and will be more thoroughly described in the rest of the report:</w:t>
       </w:r>
     </w:p>
     <w:p>
@@ -572,7 +787,6 @@
           <w:sz w:val="22"/>
           <w:szCs w:val="22"/>
         </w:rPr>
-        <w:lastRenderedPageBreak/>
         <w:t>Composite – fruit functionalities and their composition in the composite fruit</w:t>
       </w:r>
     </w:p>
@@ -711,25 +925,7 @@
           <w:sz w:val="22"/>
           <w:szCs w:val="22"/>
         </w:rPr>
-        <w:t xml:space="preserve">State – Different views comprise the different state of the game. The states are self-explanatory: Selection, Play, </w:t>
-      </w:r>
-      <w:proofErr w:type="spellStart"/>
-      <w:r>
-        <w:rPr>
-          <w:rFonts w:ascii="Arial" w:hAnsi="Arial" w:cs="Arial"/>
-          <w:sz w:val="22"/>
-          <w:szCs w:val="22"/>
-        </w:rPr>
-        <w:t>GameOver</w:t>
-      </w:r>
-      <w:proofErr w:type="spellEnd"/>
-      <w:r>
-        <w:rPr>
-          <w:rFonts w:ascii="Arial" w:hAnsi="Arial" w:cs="Arial"/>
-          <w:sz w:val="22"/>
-          <w:szCs w:val="22"/>
-        </w:rPr>
-        <w:t>, Success</w:t>
+        <w:t>State – Different views comprise the different state of the game. The states are self-explanatory: Selection, Play, GameOver, Success</w:t>
       </w:r>
     </w:p>
     <w:p>
@@ -883,6 +1079,46 @@
     <w:p>
       <w:pPr>
         <w:ind w:left="420"/>
+        <w:jc w:val="center"/>
+        <w:rPr>
+          <w:rFonts w:ascii="Arial" w:hAnsi="Arial" w:cs="Arial"/>
+          <w:b/>
+          <w:sz w:val="22"/>
+          <w:szCs w:val="22"/>
+        </w:rPr>
+      </w:pPr>
+      <w:r>
+        <w:rPr>
+          <w:rFonts w:ascii="Arial" w:hAnsi="Arial" w:cs="Arial"/>
+          <w:b/>
+          <w:sz w:val="22"/>
+          <w:szCs w:val="22"/>
+        </w:rPr>
+        <w:t xml:space="preserve">Figure 1. </w:t>
+      </w:r>
+      <w:r>
+        <w:rPr>
+          <w:rFonts w:ascii="Arial" w:hAnsi="Arial" w:cs="Arial"/>
+          <w:sz w:val="22"/>
+          <w:szCs w:val="22"/>
+        </w:rPr>
+        <w:t>State Pattern UML</w:t>
+      </w:r>
+    </w:p>
+    <w:p>
+      <w:pPr>
+        <w:ind w:left="420"/>
+        <w:rPr>
+          <w:rFonts w:ascii="Arial" w:hAnsi="Arial" w:cs="Arial"/>
+          <w:b/>
+          <w:sz w:val="22"/>
+          <w:szCs w:val="22"/>
+        </w:rPr>
+      </w:pPr>
+    </w:p>
+    <w:p>
+      <w:pPr>
+        <w:ind w:left="420"/>
         <w:rPr>
           <w:rFonts w:ascii="Arial" w:hAnsi="Arial" w:cs="Arial"/>
           <w:b/>
@@ -926,72 +1162,32 @@
           <w:sz w:val="22"/>
           <w:szCs w:val="22"/>
         </w:rPr>
-        <w:t xml:space="preserve">State pattern is a design pattern that handles different </w:t>
-      </w:r>
-      <w:proofErr w:type="spellStart"/>
-      <w:r>
-        <w:rPr>
-          <w:rFonts w:ascii="Arial" w:hAnsi="Arial" w:cs="Arial"/>
-          <w:sz w:val="22"/>
-          <w:szCs w:val="22"/>
-        </w:rPr>
-        <w:t>behaviors</w:t>
-      </w:r>
-      <w:proofErr w:type="spellEnd"/>
-      <w:r>
-        <w:rPr>
-          <w:rFonts w:ascii="Arial" w:hAnsi="Arial" w:cs="Arial"/>
-          <w:sz w:val="22"/>
-          <w:szCs w:val="22"/>
-        </w:rPr>
-        <w:t xml:space="preserve"> needing to change dynamically at runtime. Selection state shows the welcome message created with the </w:t>
-      </w:r>
-      <w:proofErr w:type="spellStart"/>
-      <w:r>
-        <w:rPr>
-          <w:rFonts w:ascii="Arial" w:hAnsi="Arial" w:cs="Arial"/>
-          <w:sz w:val="22"/>
-          <w:szCs w:val="22"/>
-        </w:rPr>
-        <w:t>awt</w:t>
-      </w:r>
-      <w:proofErr w:type="spellEnd"/>
-      <w:r>
-        <w:rPr>
-          <w:rFonts w:ascii="Arial" w:hAnsi="Arial" w:cs="Arial"/>
-          <w:sz w:val="22"/>
-          <w:szCs w:val="22"/>
-        </w:rPr>
-        <w:t xml:space="preserve"> library of </w:t>
-      </w:r>
-      <w:proofErr w:type="spellStart"/>
-      <w:r>
-        <w:rPr>
-          <w:rFonts w:ascii="Arial" w:hAnsi="Arial" w:cs="Arial"/>
-          <w:sz w:val="22"/>
-          <w:szCs w:val="22"/>
-        </w:rPr>
-        <w:t>Java.Play</w:t>
-      </w:r>
-      <w:proofErr w:type="spellEnd"/>
-      <w:r>
-        <w:rPr>
-          <w:rFonts w:ascii="Arial" w:hAnsi="Arial" w:cs="Arial"/>
-          <w:sz w:val="22"/>
-          <w:szCs w:val="22"/>
-        </w:rPr>
-        <w:t xml:space="preserve"> state has been used after choosing the board of the game. Drawing the components of the game such </w:t>
-      </w:r>
-      <w:proofErr w:type="gramStart"/>
-      <w:r>
-        <w:rPr>
-          <w:rFonts w:ascii="Arial" w:hAnsi="Arial" w:cs="Arial"/>
-          <w:sz w:val="22"/>
-          <w:szCs w:val="22"/>
-        </w:rPr>
-        <w:t>as :</w:t>
-      </w:r>
-      <w:proofErr w:type="gramEnd"/>
+        <w:t>State pattern is a design pattern that handles different behaviors needing to change dynamically at runtime. Selection state shows the welcome message created with the awt library of Java.</w:t>
+      </w:r>
+      <w:r>
+        <w:rPr>
+          <w:rFonts w:ascii="Arial" w:hAnsi="Arial" w:cs="Arial"/>
+          <w:sz w:val="22"/>
+          <w:szCs w:val="22"/>
+        </w:rPr>
+        <w:t xml:space="preserve"> </w:t>
+      </w:r>
+      <w:r>
+        <w:rPr>
+          <w:rFonts w:ascii="Arial" w:hAnsi="Arial" w:cs="Arial"/>
+          <w:sz w:val="22"/>
+          <w:szCs w:val="22"/>
+        </w:rPr>
+        <w:t xml:space="preserve">Play state has been used after choosing the board of the game. Drawing the </w:t>
+      </w:r>
+      <w:r>
+        <w:rPr>
+          <w:rFonts w:ascii="Arial" w:hAnsi="Arial" w:cs="Arial"/>
+          <w:sz w:val="22"/>
+          <w:szCs w:val="22"/>
+        </w:rPr>
+        <w:t>components of the game such as</w:t>
+      </w:r>
       <w:r>
         <w:rPr>
           <w:rFonts w:ascii="Arial" w:hAnsi="Arial" w:cs="Arial"/>
@@ -1058,7 +1254,23 @@
           <w:sz w:val="22"/>
           <w:szCs w:val="22"/>
         </w:rPr>
-        <w:t>Pacman has 4 different states such as: Selection, Play, Success and Game Over.</w:t>
+        <w:t>Pacman</w:t>
+      </w:r>
+      <w:r>
+        <w:rPr>
+          <w:rFonts w:ascii="Arial" w:hAnsi="Arial" w:cs="Arial"/>
+          <w:sz w:val="22"/>
+          <w:szCs w:val="22"/>
+        </w:rPr>
+        <w:t xml:space="preserve"> has 4 different states such as</w:t>
+      </w:r>
+      <w:r>
+        <w:rPr>
+          <w:rFonts w:ascii="Arial" w:hAnsi="Arial" w:cs="Arial"/>
+          <w:sz w:val="22"/>
+          <w:szCs w:val="22"/>
+        </w:rPr>
+        <w:t xml:space="preserve"> Selection, Play, Success and Game Over.</w:t>
       </w:r>
     </w:p>
     <w:p>
@@ -1077,71 +1289,7 @@
           <w:sz w:val="22"/>
           <w:szCs w:val="22"/>
         </w:rPr>
-        <w:t xml:space="preserve">All the state concrete classes have the same </w:t>
-      </w:r>
-      <w:proofErr w:type="spellStart"/>
-      <w:proofErr w:type="gramStart"/>
-      <w:r>
-        <w:rPr>
-          <w:rFonts w:ascii="Arial" w:hAnsi="Arial" w:cs="Arial"/>
-          <w:sz w:val="22"/>
-          <w:szCs w:val="22"/>
-        </w:rPr>
-        <w:t>showDisplay</w:t>
-      </w:r>
-      <w:proofErr w:type="spellEnd"/>
-      <w:r>
-        <w:rPr>
-          <w:rFonts w:ascii="Arial" w:hAnsi="Arial" w:cs="Arial"/>
-          <w:sz w:val="22"/>
-          <w:szCs w:val="22"/>
-        </w:rPr>
-        <w:t>(</w:t>
-      </w:r>
-      <w:proofErr w:type="gramEnd"/>
-      <w:r>
-        <w:rPr>
-          <w:rFonts w:ascii="Arial" w:hAnsi="Arial" w:cs="Arial"/>
-          <w:sz w:val="22"/>
-          <w:szCs w:val="22"/>
-        </w:rPr>
-        <w:t xml:space="preserve">) function that is implemented by the </w:t>
-      </w:r>
-      <w:proofErr w:type="spellStart"/>
-      <w:r>
-        <w:rPr>
-          <w:rFonts w:ascii="Arial" w:hAnsi="Arial" w:cs="Arial"/>
-          <w:sz w:val="22"/>
-          <w:szCs w:val="22"/>
-        </w:rPr>
-        <w:t>GameState</w:t>
-      </w:r>
-      <w:proofErr w:type="spellEnd"/>
-      <w:r>
-        <w:rPr>
-          <w:rFonts w:ascii="Arial" w:hAnsi="Arial" w:cs="Arial"/>
-          <w:sz w:val="22"/>
-          <w:szCs w:val="22"/>
-        </w:rPr>
-        <w:t xml:space="preserve"> interface. This function plots the necessary graphs in order to show different screens changing during the game. </w:t>
-      </w:r>
-      <w:proofErr w:type="spellStart"/>
-      <w:r>
-        <w:rPr>
-          <w:rFonts w:ascii="Arial" w:hAnsi="Arial" w:cs="Arial"/>
-          <w:sz w:val="22"/>
-          <w:szCs w:val="22"/>
-        </w:rPr>
-        <w:t>GameContext</w:t>
-      </w:r>
-      <w:proofErr w:type="spellEnd"/>
-      <w:r>
-        <w:rPr>
-          <w:rFonts w:ascii="Arial" w:hAnsi="Arial" w:cs="Arial"/>
-          <w:sz w:val="22"/>
-          <w:szCs w:val="22"/>
-        </w:rPr>
-        <w:t xml:space="preserve"> is created for containing as well as changing the states by using the interface.</w:t>
+        <w:t>All the state concrete classes have the same showDisplay() function that is implemented by the GameState interface. This function plots the necessary graphs in order to show different screens changing during the game. GameContext is created for containing as well as changing the states by using the interface.</w:t>
       </w:r>
     </w:p>
     <w:p>
@@ -1170,6 +1318,7 @@
           <w:sz w:val="22"/>
           <w:szCs w:val="22"/>
         </w:rPr>
+        <w:lastRenderedPageBreak/>
         <w:t>Outcomes</w:t>
       </w:r>
     </w:p>
@@ -1316,6 +1465,62 @@
     </w:p>
     <w:p>
       <w:pPr>
+        <w:ind w:left="420"/>
+        <w:jc w:val="center"/>
+        <w:rPr>
+          <w:rFonts w:ascii="Arial" w:hAnsi="Arial" w:cs="Arial"/>
+          <w:b/>
+          <w:sz w:val="22"/>
+          <w:szCs w:val="22"/>
+        </w:rPr>
+      </w:pPr>
+      <w:r>
+        <w:rPr>
+          <w:rFonts w:ascii="Arial" w:hAnsi="Arial" w:cs="Arial"/>
+          <w:b/>
+          <w:sz w:val="22"/>
+          <w:szCs w:val="22"/>
+        </w:rPr>
+        <w:t>Figure 2</w:t>
+      </w:r>
+      <w:r>
+        <w:rPr>
+          <w:rFonts w:ascii="Arial" w:hAnsi="Arial" w:cs="Arial"/>
+          <w:b/>
+          <w:sz w:val="22"/>
+          <w:szCs w:val="22"/>
+        </w:rPr>
+        <w:t xml:space="preserve">. </w:t>
+      </w:r>
+      <w:r>
+        <w:rPr>
+          <w:rFonts w:ascii="Arial" w:hAnsi="Arial" w:cs="Arial"/>
+          <w:sz w:val="22"/>
+          <w:szCs w:val="22"/>
+        </w:rPr>
+        <w:t>Strategy</w:t>
+      </w:r>
+      <w:r>
+        <w:rPr>
+          <w:rFonts w:ascii="Arial" w:hAnsi="Arial" w:cs="Arial"/>
+          <w:sz w:val="22"/>
+          <w:szCs w:val="22"/>
+        </w:rPr>
+        <w:t xml:space="preserve"> Pattern UML</w:t>
+      </w:r>
+    </w:p>
+    <w:p>
+      <w:pPr>
+        <w:rPr>
+          <w:rFonts w:ascii="Arial" w:hAnsi="Arial" w:cs="Arial"/>
+          <w:b/>
+          <w:sz w:val="22"/>
+          <w:szCs w:val="22"/>
+        </w:rPr>
+      </w:pPr>
+    </w:p>
+    <w:p>
+      <w:pPr>
         <w:rPr>
           <w:rFonts w:ascii="Arial" w:hAnsi="Arial" w:cs="Arial"/>
           <w:b/>
@@ -1358,43 +1563,55 @@
           <w:sz w:val="22"/>
           <w:szCs w:val="22"/>
         </w:rPr>
-        <w:t xml:space="preserve">The strategy pattern is used when we want to interchange between a family of algorithms on run time. The motivation to use this pattern is efficiently in our project comes from the need to have three different difficulty levels that change the way the ghosts move. In the first level the ghosts move randomly, in the second level they chase </w:t>
-      </w:r>
-      <w:proofErr w:type="spellStart"/>
-      <w:r>
-        <w:rPr>
-          <w:rFonts w:ascii="Arial" w:hAnsi="Arial" w:cs="Arial"/>
-          <w:sz w:val="22"/>
-          <w:szCs w:val="22"/>
-        </w:rPr>
-        <w:t>pacman</w:t>
-      </w:r>
-      <w:proofErr w:type="spellEnd"/>
-      <w:r>
-        <w:rPr>
-          <w:rFonts w:ascii="Arial" w:hAnsi="Arial" w:cs="Arial"/>
-          <w:sz w:val="22"/>
-          <w:szCs w:val="22"/>
-        </w:rPr>
-        <w:t xml:space="preserve"> using the Euclidean distance metric, and in the third level they chase </w:t>
-      </w:r>
-      <w:proofErr w:type="spellStart"/>
-      <w:r>
-        <w:rPr>
-          <w:rFonts w:ascii="Arial" w:hAnsi="Arial" w:cs="Arial"/>
-          <w:sz w:val="22"/>
-          <w:szCs w:val="22"/>
-        </w:rPr>
-        <w:t>pacman</w:t>
-      </w:r>
-      <w:proofErr w:type="spellEnd"/>
-      <w:r>
-        <w:rPr>
-          <w:rFonts w:ascii="Arial" w:hAnsi="Arial" w:cs="Arial"/>
-          <w:sz w:val="22"/>
-          <w:szCs w:val="22"/>
-        </w:rPr>
-        <w:t xml:space="preserve"> using the Manhattan distance metric.</w:t>
+        <w:t xml:space="preserve">The strategy pattern is used when we want to interchange between a family of algorithms </w:t>
+      </w:r>
+      <w:r>
+        <w:rPr>
+          <w:rFonts w:ascii="Arial" w:hAnsi="Arial" w:cs="Arial"/>
+          <w:sz w:val="22"/>
+          <w:szCs w:val="22"/>
+        </w:rPr>
+        <w:t>at run</w:t>
+      </w:r>
+      <w:r>
+        <w:rPr>
+          <w:rFonts w:ascii="Arial" w:hAnsi="Arial" w:cs="Arial"/>
+          <w:sz w:val="22"/>
+          <w:szCs w:val="22"/>
+        </w:rPr>
+        <w:t xml:space="preserve">time. The motivation to use this pattern is efficiently in our project comes from the need to have three different difficulty levels that change the way the ghosts move. In the first level the ghosts move randomly, </w:t>
+      </w:r>
+      <w:r>
+        <w:rPr>
+          <w:rFonts w:ascii="Arial" w:hAnsi="Arial" w:cs="Arial"/>
+          <w:sz w:val="22"/>
+          <w:szCs w:val="22"/>
+        </w:rPr>
+        <w:t>in the second level they chase P</w:t>
+      </w:r>
+      <w:r>
+        <w:rPr>
+          <w:rFonts w:ascii="Arial" w:hAnsi="Arial" w:cs="Arial"/>
+          <w:sz w:val="22"/>
+          <w:szCs w:val="22"/>
+        </w:rPr>
+        <w:t>acman using the Euclidean distance metric, and</w:t>
+      </w:r>
+      <w:r>
+        <w:rPr>
+          <w:rFonts w:ascii="Arial" w:hAnsi="Arial" w:cs="Arial"/>
+          <w:sz w:val="22"/>
+          <w:szCs w:val="22"/>
+        </w:rPr>
+        <w:t xml:space="preserve"> in the third level they chase P</w:t>
+      </w:r>
+      <w:r>
+        <w:rPr>
+          <w:rFonts w:ascii="Arial" w:hAnsi="Arial" w:cs="Arial"/>
+          <w:sz w:val="22"/>
+          <w:szCs w:val="22"/>
+        </w:rPr>
+        <w:t>acman using the Manhattan distance metric.</w:t>
       </w:r>
     </w:p>
     <w:p>
@@ -1453,126 +1670,59 @@
           <w:sz w:val="22"/>
           <w:szCs w:val="22"/>
         </w:rPr>
-        <w:t>The pattern consists of the interface “</w:t>
-      </w:r>
-      <w:proofErr w:type="spellStart"/>
-      <w:r>
-        <w:rPr>
-          <w:rFonts w:ascii="Arial" w:hAnsi="Arial" w:cs="Arial"/>
-          <w:sz w:val="22"/>
-          <w:szCs w:val="22"/>
-        </w:rPr>
-        <w:t>StrategyMovement</w:t>
-      </w:r>
-      <w:proofErr w:type="spellEnd"/>
-      <w:r>
-        <w:rPr>
-          <w:rFonts w:ascii="Arial" w:hAnsi="Arial" w:cs="Arial"/>
-          <w:sz w:val="22"/>
-          <w:szCs w:val="22"/>
-        </w:rPr>
-        <w:t>” which provides the common function “</w:t>
-      </w:r>
-      <w:proofErr w:type="spellStart"/>
-      <w:r>
-        <w:rPr>
-          <w:rFonts w:ascii="Arial" w:hAnsi="Arial" w:cs="Arial"/>
-          <w:sz w:val="22"/>
-          <w:szCs w:val="22"/>
-        </w:rPr>
-        <w:t>MoveGhost</w:t>
-      </w:r>
-      <w:proofErr w:type="spellEnd"/>
-      <w:r>
-        <w:rPr>
-          <w:rFonts w:ascii="Arial" w:hAnsi="Arial" w:cs="Arial"/>
-          <w:sz w:val="22"/>
-          <w:szCs w:val="22"/>
-        </w:rPr>
-        <w:t xml:space="preserve">” that all concrete strategy classes should implement. The concrete classes are level1, level2, level3. Each one of them implements a different algorithm for selecting the next available move that each ghost will do. </w:t>
-      </w:r>
-      <w:proofErr w:type="spellStart"/>
-      <w:r>
-        <w:rPr>
-          <w:rFonts w:ascii="Arial" w:hAnsi="Arial" w:cs="Arial"/>
-          <w:sz w:val="22"/>
-          <w:szCs w:val="22"/>
-        </w:rPr>
-        <w:t>ContextStrategy</w:t>
-      </w:r>
-      <w:proofErr w:type="spellEnd"/>
-      <w:r>
-        <w:rPr>
-          <w:rFonts w:ascii="Arial" w:hAnsi="Arial" w:cs="Arial"/>
-          <w:sz w:val="22"/>
-          <w:szCs w:val="22"/>
-        </w:rPr>
-        <w:t xml:space="preserve"> class maintains a reference to the strategy and depending the context (level) calls the respective movement function through the interface. The client class for this pattern is the “</w:t>
-      </w:r>
-      <w:proofErr w:type="spellStart"/>
-      <w:r>
-        <w:rPr>
-          <w:rFonts w:ascii="Arial" w:hAnsi="Arial" w:cs="Arial"/>
-          <w:sz w:val="22"/>
-          <w:szCs w:val="22"/>
-        </w:rPr>
-        <w:t>GhostHandler</w:t>
-      </w:r>
-      <w:proofErr w:type="spellEnd"/>
-      <w:r>
-        <w:rPr>
-          <w:rFonts w:ascii="Arial" w:hAnsi="Arial" w:cs="Arial"/>
-          <w:sz w:val="22"/>
-          <w:szCs w:val="22"/>
-        </w:rPr>
-        <w:t>” class which through the “</w:t>
-      </w:r>
-      <w:proofErr w:type="spellStart"/>
-      <w:r>
-        <w:rPr>
-          <w:rFonts w:ascii="Arial" w:hAnsi="Arial" w:cs="Arial"/>
-          <w:sz w:val="22"/>
-          <w:szCs w:val="22"/>
-        </w:rPr>
-        <w:t>ConstantMoving</w:t>
-      </w:r>
-      <w:proofErr w:type="spellEnd"/>
-      <w:r>
-        <w:rPr>
-          <w:rFonts w:ascii="Arial" w:hAnsi="Arial" w:cs="Arial"/>
-          <w:sz w:val="22"/>
-          <w:szCs w:val="22"/>
-        </w:rPr>
-        <w:t>” function utilises the different movement algorithms.</w:t>
-      </w:r>
-    </w:p>
-    <w:p>
-      <w:pPr>
-        <w:jc w:val="both"/>
-        <w:rPr>
-          <w:rFonts w:ascii="Arial" w:hAnsi="Arial" w:cs="Arial"/>
-          <w:sz w:val="22"/>
-          <w:szCs w:val="22"/>
-        </w:rPr>
-      </w:pPr>
-    </w:p>
-    <w:p>
-      <w:pPr>
-        <w:jc w:val="both"/>
-        <w:rPr>
-          <w:rFonts w:ascii="Arial" w:hAnsi="Arial" w:cs="Arial"/>
-          <w:b/>
-          <w:sz w:val="22"/>
-          <w:szCs w:val="22"/>
-        </w:rPr>
-      </w:pPr>
-      <w:r>
-        <w:rPr>
-          <w:rFonts w:ascii="Arial" w:hAnsi="Arial" w:cs="Arial"/>
-          <w:b/>
-          <w:sz w:val="22"/>
-          <w:szCs w:val="22"/>
-        </w:rPr>
+        <w:t>The pattern consists of the interface “StrategyMovement” which provides the common function “MoveGhost” that all concrete strategy classes should implement. The concrete classes are level1, level2, level3. Each one of them implements a different algorithm for selecting the next available move that each ghost will do. ContextStrategy class maintains a reference to the strategy and depending the context (level) calls the respective movement function through the interface. The client class for this pattern is the “GhostHandler” class which through the “ConstantMoving” function utilises the different movement algorithms.</w:t>
+      </w:r>
+    </w:p>
+    <w:p>
+      <w:pPr>
+        <w:jc w:val="both"/>
+        <w:rPr>
+          <w:rFonts w:ascii="Arial" w:hAnsi="Arial" w:cs="Arial"/>
+          <w:sz w:val="22"/>
+          <w:szCs w:val="22"/>
+        </w:rPr>
+      </w:pPr>
+    </w:p>
+    <w:p>
+      <w:pPr>
+        <w:jc w:val="both"/>
+        <w:rPr>
+          <w:rFonts w:ascii="Arial" w:hAnsi="Arial" w:cs="Arial"/>
+          <w:b/>
+          <w:sz w:val="22"/>
+          <w:szCs w:val="22"/>
+        </w:rPr>
+      </w:pPr>
+    </w:p>
+    <w:p>
+      <w:pPr>
+        <w:jc w:val="both"/>
+        <w:rPr>
+          <w:rFonts w:ascii="Arial" w:hAnsi="Arial" w:cs="Arial"/>
+          <w:b/>
+          <w:sz w:val="22"/>
+          <w:szCs w:val="22"/>
+        </w:rPr>
+      </w:pPr>
+    </w:p>
+    <w:p>
+      <w:pPr>
+        <w:jc w:val="both"/>
+        <w:rPr>
+          <w:rFonts w:ascii="Arial" w:hAnsi="Arial" w:cs="Arial"/>
+          <w:b/>
+          <w:sz w:val="22"/>
+          <w:szCs w:val="22"/>
+        </w:rPr>
+      </w:pPr>
+      <w:r>
+        <w:rPr>
+          <w:rFonts w:ascii="Arial" w:hAnsi="Arial" w:cs="Arial"/>
+          <w:b/>
+          <w:sz w:val="22"/>
+          <w:szCs w:val="22"/>
+        </w:rPr>
+        <w:lastRenderedPageBreak/>
         <w:t>Outcomes</w:t>
       </w:r>
     </w:p>
@@ -1602,25 +1752,7 @@
           <w:sz w:val="22"/>
           <w:szCs w:val="22"/>
         </w:rPr>
-        <w:t xml:space="preserve">This implementation is easily extensible, which means if we want we can just add more levels with different movement algorithms and that would only be feasible by only adding one extra class that implements the </w:t>
-      </w:r>
-      <w:proofErr w:type="spellStart"/>
-      <w:r>
-        <w:rPr>
-          <w:rFonts w:ascii="Arial" w:hAnsi="Arial" w:cs="Arial"/>
-          <w:sz w:val="22"/>
-          <w:szCs w:val="22"/>
-        </w:rPr>
-        <w:t>StrategyMovement</w:t>
-      </w:r>
-      <w:proofErr w:type="spellEnd"/>
-      <w:r>
-        <w:rPr>
-          <w:rFonts w:ascii="Arial" w:hAnsi="Arial" w:cs="Arial"/>
-          <w:sz w:val="22"/>
-          <w:szCs w:val="22"/>
-        </w:rPr>
-        <w:t xml:space="preserve"> interface. Also, this implementation increases cohesion among the classes that implement the same interface. Lastly, this provides looser coupling and less complex classes as each algorithm is separated into a different class and the context class has access to all of them throu</w:t>
+        <w:t>This implementation is easily extensible, which means if we want we can just add more levels with different movement algorithms and that would only be feasible by only adding one extra class that implements the StrategyMovement interface. Also, this implementation increases cohesion among the classes that implement the same interface. Lastly, this provides looser coupling and less complex classes as each algorithm is separated into a different class and the context class has access to all of them throu</w:t>
       </w:r>
       <w:r>
         <w:rPr>
@@ -1633,22 +1765,40 @@
     </w:p>
     <w:p>
       <w:pPr>
-        <w:rPr>
-          <w:rFonts w:ascii="Arial" w:hAnsi="Arial" w:cs="Arial"/>
-          <w:b/>
-          <w:sz w:val="22"/>
-          <w:szCs w:val="22"/>
-        </w:rPr>
-      </w:pPr>
-      <w:r>
-        <w:rPr>
-          <w:rFonts w:ascii="Arial" w:hAnsi="Arial" w:cs="Arial"/>
-          <w:b/>
-          <w:sz w:val="22"/>
-          <w:szCs w:val="22"/>
-        </w:rPr>
-        <w:lastRenderedPageBreak/>
+        <w:jc w:val="both"/>
+        <w:rPr>
+          <w:rFonts w:ascii="Arial" w:hAnsi="Arial" w:cs="Arial"/>
+          <w:sz w:val="22"/>
+          <w:szCs w:val="22"/>
+        </w:rPr>
+      </w:pPr>
+    </w:p>
+    <w:p>
+      <w:pPr>
+        <w:rPr>
+          <w:rFonts w:ascii="Arial" w:hAnsi="Arial" w:cs="Arial"/>
+          <w:b/>
+          <w:sz w:val="22"/>
+          <w:szCs w:val="22"/>
+        </w:rPr>
+      </w:pPr>
+      <w:r>
+        <w:rPr>
+          <w:rFonts w:ascii="Arial" w:hAnsi="Arial" w:cs="Arial"/>
+          <w:b/>
+          <w:sz w:val="22"/>
+          <w:szCs w:val="22"/>
+        </w:rPr>
         <w:t>3. Iterator</w:t>
+      </w:r>
+      <w:r>
+        <w:rPr>
+          <w:rFonts w:ascii="Arial" w:hAnsi="Arial" w:cs="Arial"/>
+          <w:b/>
+          <w:sz w:val="22"/>
+          <w:szCs w:val="22"/>
+        </w:rPr>
+        <w:t xml:space="preserve"> Pattern</w:t>
       </w:r>
     </w:p>
     <w:p>
@@ -1729,6 +1879,61 @@
     </w:p>
     <w:p>
       <w:pPr>
+        <w:ind w:left="420"/>
+        <w:jc w:val="center"/>
+        <w:rPr>
+          <w:rFonts w:ascii="Arial" w:hAnsi="Arial" w:cs="Arial"/>
+          <w:b/>
+          <w:sz w:val="22"/>
+          <w:szCs w:val="22"/>
+        </w:rPr>
+      </w:pPr>
+      <w:r>
+        <w:rPr>
+          <w:rFonts w:ascii="Arial" w:hAnsi="Arial" w:cs="Arial"/>
+          <w:b/>
+          <w:sz w:val="22"/>
+          <w:szCs w:val="22"/>
+        </w:rPr>
+        <w:t>Figure 3</w:t>
+      </w:r>
+      <w:r>
+        <w:rPr>
+          <w:rFonts w:ascii="Arial" w:hAnsi="Arial" w:cs="Arial"/>
+          <w:b/>
+          <w:sz w:val="22"/>
+          <w:szCs w:val="22"/>
+        </w:rPr>
+        <w:t xml:space="preserve">. </w:t>
+      </w:r>
+      <w:r>
+        <w:rPr>
+          <w:rFonts w:ascii="Arial" w:hAnsi="Arial" w:cs="Arial"/>
+          <w:sz w:val="22"/>
+          <w:szCs w:val="22"/>
+        </w:rPr>
+        <w:t>Iterator</w:t>
+      </w:r>
+      <w:r>
+        <w:rPr>
+          <w:rFonts w:ascii="Arial" w:hAnsi="Arial" w:cs="Arial"/>
+          <w:sz w:val="22"/>
+          <w:szCs w:val="22"/>
+        </w:rPr>
+        <w:t xml:space="preserve"> Pattern UML</w:t>
+      </w:r>
+    </w:p>
+    <w:p>
+      <w:pPr>
+        <w:rPr>
+          <w:rFonts w:ascii="Arial" w:hAnsi="Arial" w:cs="Arial"/>
+          <w:sz w:val="22"/>
+          <w:szCs w:val="22"/>
+        </w:rPr>
+      </w:pPr>
+    </w:p>
+    <w:p>
+      <w:pPr>
         <w:rPr>
           <w:rFonts w:ascii="Arial" w:hAnsi="Arial" w:cs="Arial"/>
           <w:b/>
@@ -1770,7 +1975,23 @@
           <w:sz w:val="22"/>
           <w:szCs w:val="22"/>
         </w:rPr>
-        <w:t>We decided to include the iterator pattern as one of the optional design patterns because we found the need to iterate over all objects of the collection. The collection is the collection of ghosts that exists the game and we want to iterate over all of them, every time, over a fixed period of time in order to constantly change their movement. The best pattern for such a job, is the Iterator pattern.</w:t>
+        <w:t xml:space="preserve">We decided to include the iterator pattern as one of the optional design patterns because we found the need to iterate over all objects of the collection. The collection is the collection of ghosts that exists the game and we want to iterate over all of them, every time, over a fixed period of time in order to constantly change their movement. </w:t>
+      </w:r>
+      <w:r>
+        <w:rPr>
+          <w:rFonts w:ascii="Arial" w:hAnsi="Arial" w:cs="Arial"/>
+          <w:sz w:val="22"/>
+          <w:szCs w:val="22"/>
+        </w:rPr>
+        <w:t>The best pattern for such a job</w:t>
+      </w:r>
+      <w:r>
+        <w:rPr>
+          <w:rFonts w:ascii="Arial" w:hAnsi="Arial" w:cs="Arial"/>
+          <w:sz w:val="22"/>
+          <w:szCs w:val="22"/>
+        </w:rPr>
+        <w:t xml:space="preserve"> is the Iterator pattern.</w:t>
       </w:r>
     </w:p>
     <w:p>
@@ -1825,79 +2046,23 @@
           <w:sz w:val="22"/>
           <w:szCs w:val="22"/>
         </w:rPr>
-        <w:t>The “</w:t>
-      </w:r>
-      <w:proofErr w:type="spellStart"/>
-      <w:r>
-        <w:rPr>
-          <w:rFonts w:ascii="Arial" w:hAnsi="Arial" w:cs="Arial"/>
-          <w:sz w:val="22"/>
-          <w:szCs w:val="22"/>
-        </w:rPr>
-        <w:t>GhostRepository</w:t>
-      </w:r>
-      <w:proofErr w:type="spellEnd"/>
-      <w:r>
-        <w:rPr>
-          <w:rFonts w:ascii="Arial" w:hAnsi="Arial" w:cs="Arial"/>
-          <w:sz w:val="22"/>
-          <w:szCs w:val="22"/>
-        </w:rPr>
-        <w:t>” class is the class that implements the Container interface and is responsible to return and implement the Iterator object. To do this we have to create a private class named “</w:t>
-      </w:r>
-      <w:proofErr w:type="spellStart"/>
-      <w:r>
-        <w:rPr>
-          <w:rFonts w:ascii="Arial" w:hAnsi="Arial" w:cs="Arial"/>
-          <w:sz w:val="22"/>
-          <w:szCs w:val="22"/>
-        </w:rPr>
-        <w:t>GhostIterator</w:t>
-      </w:r>
-      <w:proofErr w:type="spellEnd"/>
-      <w:r>
-        <w:rPr>
-          <w:rFonts w:ascii="Arial" w:hAnsi="Arial" w:cs="Arial"/>
-          <w:sz w:val="22"/>
-          <w:szCs w:val="22"/>
-        </w:rPr>
-        <w:t xml:space="preserve">” that implements the Iterator interface which consists of two functions, one that returns the next object and one that checks if there is a next object. The client program is again the </w:t>
-      </w:r>
-      <w:proofErr w:type="spellStart"/>
-      <w:r>
-        <w:rPr>
-          <w:rFonts w:ascii="Arial" w:hAnsi="Arial" w:cs="Arial"/>
-          <w:sz w:val="22"/>
-          <w:szCs w:val="22"/>
-        </w:rPr>
-        <w:t>GhostHandler</w:t>
-      </w:r>
-      <w:proofErr w:type="spellEnd"/>
-      <w:r>
-        <w:rPr>
-          <w:rFonts w:ascii="Arial" w:hAnsi="Arial" w:cs="Arial"/>
-          <w:sz w:val="22"/>
-          <w:szCs w:val="22"/>
-        </w:rPr>
-        <w:t xml:space="preserve"> class that in combination with the strategy pattern, every time </w:t>
-      </w:r>
-      <w:proofErr w:type="spellStart"/>
-      <w:r>
-        <w:rPr>
-          <w:rFonts w:ascii="Arial" w:hAnsi="Arial" w:cs="Arial"/>
-          <w:sz w:val="22"/>
-          <w:szCs w:val="22"/>
-        </w:rPr>
-        <w:t>ConstantMoving</w:t>
-      </w:r>
-      <w:proofErr w:type="spellEnd"/>
-      <w:r>
-        <w:rPr>
-          <w:rFonts w:ascii="Arial" w:hAnsi="Arial" w:cs="Arial"/>
-          <w:sz w:val="22"/>
-          <w:szCs w:val="22"/>
-        </w:rPr>
-        <w:t xml:space="preserve"> function is called, all the items of the collection are checked through the iterator pattern.</w:t>
+        <w:t>The “GhostRepository” class is the class that implements the Container interface and is responsible to return and implement</w:t>
+      </w:r>
+      <w:r>
+        <w:rPr>
+          <w:rFonts w:ascii="Arial" w:hAnsi="Arial" w:cs="Arial"/>
+          <w:sz w:val="22"/>
+          <w:szCs w:val="22"/>
+        </w:rPr>
+        <w:t>s</w:t>
+      </w:r>
+      <w:r>
+        <w:rPr>
+          <w:rFonts w:ascii="Arial" w:hAnsi="Arial" w:cs="Arial"/>
+          <w:sz w:val="22"/>
+          <w:szCs w:val="22"/>
+        </w:rPr>
+        <w:t xml:space="preserve"> the Iterator object. To do this we have to create a private class named “GhostIterator” that implements the Iterator interface which consists of two functions, one that returns the next object and one that checks if there is a next object. The client program is again the GhostHandler class that in combination with the strategy pattern, every time ConstantMoving function is called, all the items of the collection are checked through the iterator pattern.</w:t>
       </w:r>
     </w:p>
     <w:p>
@@ -1966,13 +2131,36 @@
     </w:p>
     <w:p>
       <w:pPr>
-        <w:jc w:val="both"/>
-        <w:rPr>
-          <w:rFonts w:ascii="Arial" w:hAnsi="Arial" w:cs="Arial"/>
-          <w:sz w:val="22"/>
-          <w:szCs w:val="22"/>
-        </w:rPr>
-      </w:pPr>
+        <w:rPr>
+          <w:rFonts w:ascii="Arial" w:hAnsi="Arial" w:cs="Arial"/>
+          <w:sz w:val="22"/>
+          <w:szCs w:val="22"/>
+        </w:rPr>
+      </w:pPr>
+      <w:r>
+        <w:rPr>
+          <w:rFonts w:ascii="Arial" w:hAnsi="Arial" w:cs="Arial"/>
+          <w:sz w:val="22"/>
+          <w:szCs w:val="22"/>
+        </w:rPr>
+        <w:t xml:space="preserve">We could have implemented this functionality without the use of this pattern and instead we could use a simple for loop. However, this would create problems if we needed to change the number of ghosts </w:t>
+      </w:r>
+      <w:r>
+        <w:rPr>
+          <w:rFonts w:ascii="Arial" w:hAnsi="Arial" w:cs="Arial"/>
+          <w:sz w:val="22"/>
+          <w:szCs w:val="22"/>
+        </w:rPr>
+        <w:t>at run</w:t>
+      </w:r>
+      <w:r>
+        <w:rPr>
+          <w:rFonts w:ascii="Arial" w:hAnsi="Arial" w:cs="Arial"/>
+          <w:sz w:val="22"/>
+          <w:szCs w:val="22"/>
+        </w:rPr>
+        <w:t>time because then the loop index would get out of bounds.</w:t>
+      </w:r>
     </w:p>
     <w:p>
       <w:pPr>
@@ -2024,7 +2212,6 @@
           <w:szCs w:val="22"/>
           <w:lang w:val="en-US"/>
         </w:rPr>
-        <w:lastRenderedPageBreak/>
         <w:t>Composite Pattern</w:t>
       </w:r>
       <w:r>
@@ -2140,14 +2327,58 @@
     </w:p>
     <w:p>
       <w:pPr>
+        <w:ind w:left="420"/>
+        <w:jc w:val="center"/>
+        <w:rPr>
+          <w:rFonts w:ascii="Arial" w:hAnsi="Arial" w:cs="Arial"/>
+          <w:b/>
+          <w:sz w:val="22"/>
+          <w:szCs w:val="22"/>
+        </w:rPr>
+      </w:pPr>
+      <w:r>
+        <w:rPr>
+          <w:rFonts w:ascii="Arial" w:hAnsi="Arial" w:cs="Arial"/>
+          <w:b/>
+          <w:sz w:val="22"/>
+          <w:szCs w:val="22"/>
+        </w:rPr>
+        <w:t>Figure 4</w:t>
+      </w:r>
+      <w:r>
+        <w:rPr>
+          <w:rFonts w:ascii="Arial" w:hAnsi="Arial" w:cs="Arial"/>
+          <w:b/>
+          <w:sz w:val="22"/>
+          <w:szCs w:val="22"/>
+        </w:rPr>
+        <w:t xml:space="preserve">. </w:t>
+      </w:r>
+      <w:r>
+        <w:rPr>
+          <w:rFonts w:ascii="Arial" w:hAnsi="Arial" w:cs="Arial"/>
+          <w:sz w:val="22"/>
+          <w:szCs w:val="22"/>
+        </w:rPr>
+        <w:t>Composite</w:t>
+      </w:r>
+      <w:r>
+        <w:rPr>
+          <w:rFonts w:ascii="Arial" w:hAnsi="Arial" w:cs="Arial"/>
+          <w:sz w:val="22"/>
+          <w:szCs w:val="22"/>
+        </w:rPr>
+        <w:t xml:space="preserve"> Pattern UML</w:t>
+      </w:r>
+    </w:p>
+    <w:p>
+      <w:pPr>
         <w:autoSpaceDE w:val="0"/>
         <w:autoSpaceDN w:val="0"/>
         <w:adjustRightInd w:val="0"/>
         <w:jc w:val="both"/>
         <w:rPr>
           <w:rFonts w:ascii="Arial" w:hAnsi="Arial" w:cs="Arial"/>
-          <w:b/>
-          <w:bCs/>
           <w:color w:val="000000"/>
           <w:sz w:val="22"/>
           <w:szCs w:val="22"/>
@@ -2155,19 +2386,6 @@
           <w:lang w:val="en-US"/>
         </w:rPr>
       </w:pPr>
-      <w:r>
-        <w:rPr>
-          <w:rFonts w:ascii="Arial" w:hAnsi="Arial" w:cs="Arial"/>
-          <w:b/>
-          <w:bCs/>
-          <w:color w:val="000000"/>
-          <w:sz w:val="22"/>
-          <w:szCs w:val="22"/>
-          <w:u w:color="000000"/>
-          <w:lang w:val="en-US"/>
-        </w:rPr>
-        <w:t>Motivation</w:t>
-      </w:r>
     </w:p>
     <w:p>
       <w:pPr>
@@ -2177,6 +2395,8 @@
         <w:jc w:val="both"/>
         <w:rPr>
           <w:rFonts w:ascii="Arial" w:hAnsi="Arial" w:cs="Arial"/>
+          <w:b/>
+          <w:bCs/>
           <w:color w:val="000000"/>
           <w:sz w:val="22"/>
           <w:szCs w:val="22"/>
@@ -2184,6 +2404,19 @@
           <w:lang w:val="en-US"/>
         </w:rPr>
       </w:pPr>
+      <w:r>
+        <w:rPr>
+          <w:rFonts w:ascii="Arial" w:hAnsi="Arial" w:cs="Arial"/>
+          <w:b/>
+          <w:bCs/>
+          <w:color w:val="000000"/>
+          <w:sz w:val="22"/>
+          <w:szCs w:val="22"/>
+          <w:u w:color="000000"/>
+          <w:lang w:val="en-US"/>
+        </w:rPr>
+        <w:t>Motivation</w:t>
+      </w:r>
     </w:p>
     <w:p>
       <w:pPr>
@@ -2200,17 +2433,6 @@
           <w:lang w:val="en-US"/>
         </w:rPr>
       </w:pPr>
-      <w:r>
-        <w:rPr>
-          <w:rFonts w:ascii="Arial" w:hAnsi="Arial" w:cs="Arial"/>
-          <w:color w:val="000000"/>
-          <w:sz w:val="22"/>
-          <w:szCs w:val="22"/>
-          <w:u w:color="000000"/>
-          <w:lang w:val="en-US"/>
-        </w:rPr>
-        <w:t>Composite Pattern is used when an object can be composed of some other smaller objects. Using this pattern creates a hierarchy among objects and client code can ignore the difference between single and composed objects.</w:t>
-      </w:r>
     </w:p>
     <w:p>
       <w:pPr>
@@ -2227,6 +2449,17 @@
           <w:lang w:val="en-US"/>
         </w:rPr>
       </w:pPr>
+      <w:r>
+        <w:rPr>
+          <w:rFonts w:ascii="Arial" w:hAnsi="Arial" w:cs="Arial"/>
+          <w:color w:val="000000"/>
+          <w:sz w:val="22"/>
+          <w:szCs w:val="22"/>
+          <w:u w:color="000000"/>
+          <w:lang w:val="en-US"/>
+        </w:rPr>
+        <w:t>Composite Pattern is used when an object can be composed of some other smaller objects. Using this pattern creates a hierarchy among objects and client code can ignore the difference between single and composed objects.</w:t>
+      </w:r>
     </w:p>
     <w:p>
       <w:pPr>
@@ -2236,8 +2469,6 @@
         <w:jc w:val="both"/>
         <w:rPr>
           <w:rFonts w:ascii="Arial" w:hAnsi="Arial" w:cs="Arial"/>
-          <w:b/>
-          <w:bCs/>
           <w:color w:val="000000"/>
           <w:sz w:val="22"/>
           <w:szCs w:val="22"/>
@@ -2245,19 +2476,6 @@
           <w:lang w:val="en-US"/>
         </w:rPr>
       </w:pPr>
-      <w:r>
-        <w:rPr>
-          <w:rFonts w:ascii="Arial" w:hAnsi="Arial" w:cs="Arial"/>
-          <w:b/>
-          <w:bCs/>
-          <w:color w:val="000000"/>
-          <w:sz w:val="22"/>
-          <w:szCs w:val="22"/>
-          <w:u w:color="000000"/>
-          <w:lang w:val="en-US"/>
-        </w:rPr>
-        <w:t>Implementation</w:t>
-      </w:r>
     </w:p>
     <w:p>
       <w:pPr>
@@ -2267,6 +2485,8 @@
         <w:jc w:val="both"/>
         <w:rPr>
           <w:rFonts w:ascii="Arial" w:hAnsi="Arial" w:cs="Arial"/>
+          <w:b/>
+          <w:bCs/>
           <w:color w:val="000000"/>
           <w:sz w:val="22"/>
           <w:szCs w:val="22"/>
@@ -2274,6 +2494,19 @@
           <w:lang w:val="en-US"/>
         </w:rPr>
       </w:pPr>
+      <w:r>
+        <w:rPr>
+          <w:rFonts w:ascii="Arial" w:hAnsi="Arial" w:cs="Arial"/>
+          <w:b/>
+          <w:bCs/>
+          <w:color w:val="000000"/>
+          <w:sz w:val="22"/>
+          <w:szCs w:val="22"/>
+          <w:u w:color="000000"/>
+          <w:lang w:val="en-US"/>
+        </w:rPr>
+        <w:t>Implementation</w:t>
+      </w:r>
     </w:p>
     <w:p>
       <w:pPr>
@@ -2290,198 +2523,6 @@
           <w:lang w:val="en-US"/>
         </w:rPr>
       </w:pPr>
-      <w:r>
-        <w:rPr>
-          <w:rFonts w:ascii="Arial" w:hAnsi="Arial" w:cs="Arial"/>
-          <w:color w:val="000000"/>
-          <w:sz w:val="22"/>
-          <w:szCs w:val="22"/>
-          <w:u w:color="000000"/>
-          <w:lang w:val="en-US"/>
-        </w:rPr>
-        <w:t>In the application, there is an abstract class named as “</w:t>
-      </w:r>
-      <w:proofErr w:type="spellStart"/>
-      <w:r>
-        <w:rPr>
-          <w:rFonts w:ascii="Arial" w:hAnsi="Arial" w:cs="Arial"/>
-          <w:color w:val="000000"/>
-          <w:sz w:val="22"/>
-          <w:szCs w:val="22"/>
-          <w:u w:color="000000"/>
-          <w:lang w:val="en-US"/>
-        </w:rPr>
-        <w:t>FruitFunctionality</w:t>
-      </w:r>
-      <w:proofErr w:type="spellEnd"/>
-      <w:r>
-        <w:rPr>
-          <w:rFonts w:ascii="Arial" w:hAnsi="Arial" w:cs="Arial"/>
-          <w:color w:val="000000"/>
-          <w:sz w:val="22"/>
-          <w:szCs w:val="22"/>
-          <w:u w:color="000000"/>
-          <w:lang w:val="en-US"/>
-        </w:rPr>
-        <w:t xml:space="preserve">” which is responsible for the effects of the fruits. Each type of fruit on the game board gives a different advantage to Pacman. There are 3 different single concrete functionality classes that inherits the </w:t>
-      </w:r>
-      <w:proofErr w:type="gramStart"/>
-      <w:r>
-        <w:rPr>
-          <w:rFonts w:ascii="Arial" w:hAnsi="Arial" w:cs="Arial"/>
-          <w:color w:val="000000"/>
-          <w:sz w:val="22"/>
-          <w:szCs w:val="22"/>
-          <w:u w:color="000000"/>
-          <w:lang w:val="en-US"/>
-        </w:rPr>
-        <w:t>abstract  “</w:t>
-      </w:r>
-      <w:proofErr w:type="spellStart"/>
-      <w:proofErr w:type="gramEnd"/>
-      <w:r>
-        <w:rPr>
-          <w:rFonts w:ascii="Arial" w:hAnsi="Arial" w:cs="Arial"/>
-          <w:color w:val="000000"/>
-          <w:sz w:val="22"/>
-          <w:szCs w:val="22"/>
-          <w:u w:color="000000"/>
-          <w:lang w:val="en-US"/>
-        </w:rPr>
-        <w:t>FruitFunctionality</w:t>
-      </w:r>
-      <w:proofErr w:type="spellEnd"/>
-      <w:r>
-        <w:rPr>
-          <w:rFonts w:ascii="Arial" w:hAnsi="Arial" w:cs="Arial"/>
-          <w:color w:val="000000"/>
-          <w:sz w:val="22"/>
-          <w:szCs w:val="22"/>
-          <w:u w:color="000000"/>
-          <w:lang w:val="en-US"/>
-        </w:rPr>
-        <w:t>” class. They are “</w:t>
-      </w:r>
-      <w:proofErr w:type="spellStart"/>
-      <w:r>
-        <w:rPr>
-          <w:rFonts w:ascii="Arial" w:hAnsi="Arial" w:cs="Arial"/>
-          <w:color w:val="000000"/>
-          <w:sz w:val="22"/>
-          <w:szCs w:val="22"/>
-          <w:u w:color="000000"/>
-          <w:lang w:val="en-US"/>
-        </w:rPr>
-        <w:t>ImmortalityFunctionality</w:t>
-      </w:r>
-      <w:proofErr w:type="spellEnd"/>
-      <w:r>
-        <w:rPr>
-          <w:rFonts w:ascii="Arial" w:hAnsi="Arial" w:cs="Arial"/>
-          <w:color w:val="000000"/>
-          <w:sz w:val="22"/>
-          <w:szCs w:val="22"/>
-          <w:u w:color="000000"/>
-          <w:lang w:val="en-US"/>
-        </w:rPr>
-        <w:t>”, “</w:t>
-      </w:r>
-      <w:proofErr w:type="spellStart"/>
-      <w:r>
-        <w:rPr>
-          <w:rFonts w:ascii="Arial" w:hAnsi="Arial" w:cs="Arial"/>
-          <w:color w:val="000000"/>
-          <w:sz w:val="22"/>
-          <w:szCs w:val="22"/>
-          <w:u w:color="000000"/>
-          <w:lang w:val="en-US"/>
-        </w:rPr>
-        <w:t>ScoreFunctionality</w:t>
-      </w:r>
-      <w:proofErr w:type="spellEnd"/>
-      <w:r>
-        <w:rPr>
-          <w:rFonts w:ascii="Arial" w:hAnsi="Arial" w:cs="Arial"/>
-          <w:color w:val="000000"/>
-          <w:sz w:val="22"/>
-          <w:szCs w:val="22"/>
-          <w:u w:color="000000"/>
-          <w:lang w:val="en-US"/>
-        </w:rPr>
-        <w:t>” and “</w:t>
-      </w:r>
-      <w:proofErr w:type="spellStart"/>
-      <w:r>
-        <w:rPr>
-          <w:rFonts w:ascii="Arial" w:hAnsi="Arial" w:cs="Arial"/>
-          <w:color w:val="000000"/>
-          <w:sz w:val="22"/>
-          <w:szCs w:val="22"/>
-          <w:u w:color="000000"/>
-          <w:lang w:val="en-US"/>
-        </w:rPr>
-        <w:t>SpeedFunctionality</w:t>
-      </w:r>
-      <w:proofErr w:type="spellEnd"/>
-      <w:r>
-        <w:rPr>
-          <w:rFonts w:ascii="Arial" w:hAnsi="Arial" w:cs="Arial"/>
-          <w:color w:val="000000"/>
-          <w:sz w:val="22"/>
-          <w:szCs w:val="22"/>
-          <w:u w:color="000000"/>
-          <w:lang w:val="en-US"/>
-        </w:rPr>
-        <w:t>”. There is also a composite class (“</w:t>
-      </w:r>
-      <w:proofErr w:type="spellStart"/>
-      <w:r>
-        <w:rPr>
-          <w:rFonts w:ascii="Arial" w:hAnsi="Arial" w:cs="Arial"/>
-          <w:color w:val="000000"/>
-          <w:sz w:val="22"/>
-          <w:szCs w:val="22"/>
-          <w:u w:color="000000"/>
-          <w:lang w:val="en-US"/>
-        </w:rPr>
-        <w:t>ComboFunctionality</w:t>
-      </w:r>
-      <w:proofErr w:type="spellEnd"/>
-      <w:r>
-        <w:rPr>
-          <w:rFonts w:ascii="Arial" w:hAnsi="Arial" w:cs="Arial"/>
-          <w:color w:val="000000"/>
-          <w:sz w:val="22"/>
-          <w:szCs w:val="22"/>
-          <w:u w:color="000000"/>
-          <w:lang w:val="en-US"/>
-        </w:rPr>
-        <w:t>”) which has a list of single functionality classes. As all of the functionality classes are inherited from the abstract class, they all have the same method (“functionality”). Whenever a fruit is eaten by Pacman, this method is called. The “functionality” method in the “</w:t>
-      </w:r>
-      <w:proofErr w:type="spellStart"/>
-      <w:r>
-        <w:rPr>
-          <w:rFonts w:ascii="Arial" w:hAnsi="Arial" w:cs="Arial"/>
-          <w:color w:val="000000"/>
-          <w:sz w:val="22"/>
-          <w:szCs w:val="22"/>
-          <w:u w:color="000000"/>
-          <w:lang w:val="en-US"/>
-        </w:rPr>
-        <w:t>ComboFunctionality</w:t>
-      </w:r>
-      <w:proofErr w:type="spellEnd"/>
-      <w:r>
-        <w:rPr>
-          <w:rFonts w:ascii="Arial" w:hAnsi="Arial" w:cs="Arial"/>
-          <w:color w:val="000000"/>
-          <w:sz w:val="22"/>
-          <w:szCs w:val="22"/>
-          <w:u w:color="000000"/>
-          <w:lang w:val="en-US"/>
-        </w:rPr>
-        <w:t>” class calls the “functionality” methods in other classes based of the fruit list its instance has.</w:t>
-      </w:r>
     </w:p>
     <w:p>
       <w:pPr>
@@ -2498,6 +2539,17 @@
           <w:lang w:val="en-US"/>
         </w:rPr>
       </w:pPr>
+      <w:r>
+        <w:rPr>
+          <w:rFonts w:ascii="Arial" w:hAnsi="Arial" w:cs="Arial"/>
+          <w:color w:val="000000"/>
+          <w:sz w:val="22"/>
+          <w:szCs w:val="22"/>
+          <w:u w:color="000000"/>
+          <w:lang w:val="en-US"/>
+        </w:rPr>
+        <w:t>In the application, there is an abstract class named as “FruitFunctionality” which is responsible for the effects of the fruits. Each type of fruit on the game board gives a different advantage to Pacman. There are 3 different single concrete functionality classes that inherits the abstract  “FruitFunctionality” class. They are “ImmortalityFunctionality”, “ScoreFunctionality” and “SpeedFunctionality”. There is also a composite class (“ComboFunctionality”) which has a list of single functionality classes. As all of the functionality classes are inherited from the abstract class, they all have the same method (“functionality”). Whenever a fruit is eaten by Pacman, this method is called. The “functionality” method in the “ComboFunctionality” class calls the “functionality” methods in other classes based of the fruit list its instance has.</w:t>
+      </w:r>
     </w:p>
     <w:p>
       <w:pPr>
@@ -2507,8 +2559,6 @@
         <w:jc w:val="both"/>
         <w:rPr>
           <w:rFonts w:ascii="Arial" w:hAnsi="Arial" w:cs="Arial"/>
-          <w:b/>
-          <w:bCs/>
           <w:color w:val="000000"/>
           <w:sz w:val="22"/>
           <w:szCs w:val="22"/>
@@ -2516,19 +2566,6 @@
           <w:lang w:val="en-US"/>
         </w:rPr>
       </w:pPr>
-      <w:r>
-        <w:rPr>
-          <w:rFonts w:ascii="Arial" w:hAnsi="Arial" w:cs="Arial"/>
-          <w:b/>
-          <w:bCs/>
-          <w:color w:val="000000"/>
-          <w:sz w:val="22"/>
-          <w:szCs w:val="22"/>
-          <w:u w:color="000000"/>
-          <w:lang w:val="en-US"/>
-        </w:rPr>
-        <w:t>Outcomes</w:t>
-      </w:r>
     </w:p>
     <w:p>
       <w:pPr>
@@ -2545,10 +2582,7 @@
           <w:lang w:val="en-US"/>
         </w:rPr>
       </w:pPr>
-    </w:p>
-    <w:p>
-      <w:pPr>
-        <w:jc w:val="both"/>
+      <w:r>
         <w:rPr>
           <w:rFonts w:ascii="Arial" w:hAnsi="Arial" w:cs="Arial"/>
           <w:color w:val="000000"/>
@@ -2557,7 +2591,8 @@
           <w:u w:color="000000"/>
           <w:lang w:val="en-US"/>
         </w:rPr>
-      </w:pPr>
+        <w:t xml:space="preserve">There could be another way to implement the fruit functionalities without using the Composite Pattern. This could be easier to code as we could just copy paste the single function contents </w:t>
+      </w:r>
       <w:r>
         <w:rPr>
           <w:rFonts w:ascii="Arial" w:hAnsi="Arial" w:cs="Arial"/>
@@ -2567,10 +2602,16 @@
           <w:u w:color="000000"/>
           <w:lang w:val="en-US"/>
         </w:rPr>
-        <w:t>Thanks to the usage of Composite Pattern, “</w:t>
-      </w:r>
-      <w:proofErr w:type="spellStart"/>
-      <w:r>
+        <w:lastRenderedPageBreak/>
+        <w:t xml:space="preserve">to composite fruit functionality class and call the required functions via if blocks in the class. However, the performance would be worse and there would be code repetition. </w:t>
+      </w:r>
+    </w:p>
+    <w:p>
+      <w:pPr>
+        <w:autoSpaceDE w:val="0"/>
+        <w:autoSpaceDN w:val="0"/>
+        <w:adjustRightInd w:val="0"/>
+        <w:jc w:val="both"/>
         <w:rPr>
           <w:rFonts w:ascii="Arial" w:hAnsi="Arial" w:cs="Arial"/>
           <w:color w:val="000000"/>
@@ -2579,34 +2620,45 @@
           <w:u w:color="000000"/>
           <w:lang w:val="en-US"/>
         </w:rPr>
-        <w:t>ComboFunctionality</w:t>
-      </w:r>
-      <w:proofErr w:type="spellEnd"/>
-      <w:r>
-        <w:rPr>
-          <w:rFonts w:ascii="Arial" w:hAnsi="Arial" w:cs="Arial"/>
+      </w:pPr>
+    </w:p>
+    <w:p>
+      <w:pPr>
+        <w:autoSpaceDE w:val="0"/>
+        <w:autoSpaceDN w:val="0"/>
+        <w:adjustRightInd w:val="0"/>
+        <w:jc w:val="both"/>
+        <w:rPr>
+          <w:rFonts w:ascii="Arial" w:hAnsi="Arial" w:cs="Arial"/>
+          <w:b/>
+          <w:bCs/>
           <w:color w:val="000000"/>
           <w:sz w:val="22"/>
           <w:szCs w:val="22"/>
           <w:u w:color="000000"/>
           <w:lang w:val="en-US"/>
         </w:rPr>
-        <w:t>” class is created and being used with the least complexity possible it can cause in the application. Moreover, the game board has a list of “</w:t>
-      </w:r>
-      <w:proofErr w:type="spellStart"/>
-      <w:r>
-        <w:rPr>
-          <w:rFonts w:ascii="Arial" w:hAnsi="Arial" w:cs="Arial"/>
+      </w:pPr>
+      <w:r>
+        <w:rPr>
+          <w:rFonts w:ascii="Arial" w:hAnsi="Arial" w:cs="Arial"/>
+          <w:b/>
+          <w:bCs/>
           <w:color w:val="000000"/>
           <w:sz w:val="22"/>
           <w:szCs w:val="22"/>
           <w:u w:color="000000"/>
           <w:lang w:val="en-US"/>
         </w:rPr>
-        <w:t>FruitFunctionality</w:t>
-      </w:r>
-      <w:proofErr w:type="spellEnd"/>
-      <w:r>
+        <w:t>Outcomes</w:t>
+      </w:r>
+    </w:p>
+    <w:p>
+      <w:pPr>
+        <w:autoSpaceDE w:val="0"/>
+        <w:autoSpaceDN w:val="0"/>
+        <w:adjustRightInd w:val="0"/>
+        <w:jc w:val="both"/>
         <w:rPr>
           <w:rFonts w:ascii="Arial" w:hAnsi="Arial" w:cs="Arial"/>
           <w:color w:val="000000"/>
@@ -2615,8 +2667,7 @@
           <w:u w:color="000000"/>
           <w:lang w:val="en-US"/>
         </w:rPr>
-        <w:t xml:space="preserve"> class” and it does not differentiate the actual implementation of the class. It calls the “functionality” method to perform the effect of the fruits regardless of the fruit type.</w:t>
-      </w:r>
+      </w:pPr>
     </w:p>
     <w:p>
       <w:pPr>
@@ -2630,10 +2681,7 @@
           <w:lang w:val="en-US"/>
         </w:rPr>
       </w:pPr>
-    </w:p>
-    <w:p>
-      <w:pPr>
-        <w:jc w:val="both"/>
+      <w:r>
         <w:rPr>
           <w:rFonts w:ascii="Arial" w:hAnsi="Arial" w:cs="Arial"/>
           <w:color w:val="000000"/>
@@ -2642,11 +2690,9 @@
           <w:u w:color="000000"/>
           <w:lang w:val="en-US"/>
         </w:rPr>
-      </w:pPr>
-    </w:p>
-    <w:p>
-      <w:pPr>
-        <w:jc w:val="both"/>
+        <w:t>Thanks to the usage of Composite Pattern, “ComboFunctionality” class is created and</w:t>
+      </w:r>
+      <w:r>
         <w:rPr>
           <w:rFonts w:ascii="Arial" w:hAnsi="Arial" w:cs="Arial"/>
           <w:color w:val="000000"/>
@@ -2655,11 +2701,9 @@
           <w:u w:color="000000"/>
           <w:lang w:val="en-US"/>
         </w:rPr>
-      </w:pPr>
-    </w:p>
-    <w:p>
-      <w:pPr>
-        <w:jc w:val="both"/>
+        <w:t xml:space="preserve"> is</w:t>
+      </w:r>
+      <w:r>
         <w:rPr>
           <w:rFonts w:ascii="Arial" w:hAnsi="Arial" w:cs="Arial"/>
           <w:color w:val="000000"/>
@@ -2668,72 +2712,8 @@
           <w:u w:color="000000"/>
           <w:lang w:val="en-US"/>
         </w:rPr>
-      </w:pPr>
-    </w:p>
-    <w:p>
-      <w:pPr>
-        <w:jc w:val="both"/>
-        <w:rPr>
-          <w:rFonts w:ascii="Arial" w:hAnsi="Arial" w:cs="Arial"/>
-          <w:color w:val="000000"/>
-          <w:sz w:val="22"/>
-          <w:szCs w:val="22"/>
-          <w:u w:color="000000"/>
-          <w:lang w:val="en-US"/>
-        </w:rPr>
-      </w:pPr>
-    </w:p>
-    <w:p>
-      <w:pPr>
-        <w:jc w:val="both"/>
-        <w:rPr>
-          <w:rFonts w:ascii="Arial" w:hAnsi="Arial" w:cs="Arial"/>
-          <w:color w:val="000000"/>
-          <w:sz w:val="22"/>
-          <w:szCs w:val="22"/>
-          <w:u w:color="000000"/>
-          <w:lang w:val="en-US"/>
-        </w:rPr>
-      </w:pPr>
-    </w:p>
-    <w:p>
-      <w:pPr>
-        <w:jc w:val="both"/>
-        <w:rPr>
-          <w:rFonts w:ascii="Arial" w:hAnsi="Arial" w:cs="Arial"/>
-          <w:color w:val="000000"/>
-          <w:sz w:val="22"/>
-          <w:szCs w:val="22"/>
-          <w:u w:color="000000"/>
-          <w:lang w:val="en-US"/>
-        </w:rPr>
-      </w:pPr>
-    </w:p>
-    <w:p>
-      <w:pPr>
-        <w:jc w:val="both"/>
-        <w:rPr>
-          <w:rFonts w:ascii="Arial" w:hAnsi="Arial" w:cs="Arial"/>
-          <w:color w:val="000000"/>
-          <w:sz w:val="22"/>
-          <w:szCs w:val="22"/>
-          <w:u w:color="000000"/>
-          <w:lang w:val="en-US"/>
-        </w:rPr>
-      </w:pPr>
-    </w:p>
-    <w:p>
-      <w:pPr>
-        <w:jc w:val="both"/>
-        <w:rPr>
-          <w:rFonts w:ascii="Arial" w:hAnsi="Arial" w:cs="Arial"/>
-          <w:color w:val="000000"/>
-          <w:sz w:val="22"/>
-          <w:szCs w:val="22"/>
-          <w:u w:color="000000"/>
-          <w:lang w:val="en-US"/>
-        </w:rPr>
-      </w:pPr>
+        <w:t xml:space="preserve"> being used with the least complexity possible it can cause in the application. Moreover, the game board has a list of “FruitFunctionality class” and it does not differentiate the actual implementation of the class. It calls the “functionality” method to perform the effect of the fruits regardless of the fruit type.</w:t>
+      </w:r>
     </w:p>
     <w:p>
       <w:pPr>
@@ -2776,8 +2756,19 @@
           <w:u w:color="000000"/>
           <w:lang w:val="en-US"/>
         </w:rPr>
-        <w:lastRenderedPageBreak/>
         <w:t xml:space="preserve">Factory </w:t>
+      </w:r>
+      <w:r>
+        <w:rPr>
+          <w:rFonts w:ascii="Arial" w:hAnsi="Arial" w:cs="Arial"/>
+          <w:b/>
+          <w:color w:val="000000"/>
+          <w:sz w:val="22"/>
+          <w:szCs w:val="22"/>
+          <w:u w:color="000000"/>
+          <w:lang w:val="en-US"/>
+        </w:rPr>
+        <w:t>Pattern</w:t>
       </w:r>
     </w:p>
     <w:p>
@@ -2877,6 +2868,52 @@
     </w:p>
     <w:p>
       <w:pPr>
+        <w:ind w:left="420"/>
+        <w:jc w:val="center"/>
+        <w:rPr>
+          <w:rFonts w:ascii="Arial" w:hAnsi="Arial" w:cs="Arial"/>
+          <w:b/>
+          <w:sz w:val="22"/>
+          <w:szCs w:val="22"/>
+        </w:rPr>
+      </w:pPr>
+      <w:r>
+        <w:rPr>
+          <w:rFonts w:ascii="Arial" w:hAnsi="Arial" w:cs="Arial"/>
+          <w:b/>
+          <w:sz w:val="22"/>
+          <w:szCs w:val="22"/>
+        </w:rPr>
+        <w:t>Figure 5</w:t>
+      </w:r>
+      <w:r>
+        <w:rPr>
+          <w:rFonts w:ascii="Arial" w:hAnsi="Arial" w:cs="Arial"/>
+          <w:b/>
+          <w:sz w:val="22"/>
+          <w:szCs w:val="22"/>
+        </w:rPr>
+        <w:t xml:space="preserve">. </w:t>
+      </w:r>
+      <w:r>
+        <w:rPr>
+          <w:rFonts w:ascii="Arial" w:hAnsi="Arial" w:cs="Arial"/>
+          <w:sz w:val="22"/>
+          <w:szCs w:val="22"/>
+        </w:rPr>
+        <w:t>Factory</w:t>
+      </w:r>
+      <w:r>
+        <w:rPr>
+          <w:rFonts w:ascii="Arial" w:hAnsi="Arial" w:cs="Arial"/>
+          <w:sz w:val="22"/>
+          <w:szCs w:val="22"/>
+        </w:rPr>
+        <w:t xml:space="preserve"> Pattern UML</w:t>
+      </w:r>
+    </w:p>
+    <w:p>
+      <w:pPr>
         <w:autoSpaceDE w:val="0"/>
         <w:autoSpaceDN w:val="0"/>
         <w:adjustRightInd w:val="0"/>
@@ -2891,18 +2928,6 @@
           <w:lang w:val="en-US"/>
         </w:rPr>
       </w:pPr>
-      <w:r>
-        <w:rPr>
-          <w:rFonts w:ascii="Arial" w:hAnsi="Arial" w:cs="Arial"/>
-          <w:b/>
-          <w:bCs/>
-          <w:color w:val="000000"/>
-          <w:sz w:val="22"/>
-          <w:szCs w:val="22"/>
-          <w:lang w:val="en-US"/>
-        </w:rPr>
-        <w:t>Motivation</w:t>
-      </w:r>
     </w:p>
     <w:p>
       <w:pPr>
@@ -2912,12 +2937,26 @@
         <w:jc w:val="both"/>
         <w:rPr>
           <w:rFonts w:ascii="Arial" w:hAnsi="Arial" w:cs="Arial"/>
-          <w:color w:val="000000"/>
-          <w:sz w:val="22"/>
-          <w:szCs w:val="22"/>
-          <w:lang w:val="en-US"/>
-        </w:rPr>
-      </w:pPr>
+          <w:b/>
+          <w:bCs/>
+          <w:color w:val="000000"/>
+          <w:sz w:val="22"/>
+          <w:szCs w:val="22"/>
+          <w:lang w:val="en-US"/>
+        </w:rPr>
+      </w:pPr>
+      <w:r>
+        <w:rPr>
+          <w:rFonts w:ascii="Arial" w:hAnsi="Arial" w:cs="Arial"/>
+          <w:b/>
+          <w:bCs/>
+          <w:color w:val="000000"/>
+          <w:sz w:val="22"/>
+          <w:szCs w:val="22"/>
+          <w:lang w:val="en-US"/>
+        </w:rPr>
+        <w:t>Motivation</w:t>
+      </w:r>
     </w:p>
     <w:p>
       <w:pPr>
@@ -2933,16 +2972,6 @@
           <w:lang w:val="en-US"/>
         </w:rPr>
       </w:pPr>
-      <w:r>
-        <w:rPr>
-          <w:rFonts w:ascii="Arial" w:hAnsi="Arial" w:cs="Arial"/>
-          <w:color w:val="000000"/>
-          <w:sz w:val="22"/>
-          <w:szCs w:val="22"/>
-          <w:lang w:val="en-US"/>
-        </w:rPr>
-        <w:t>Factory Pattern is used when there is a need for a class that is only going to be responsible for object creation. It separates object creation and usage.</w:t>
-      </w:r>
     </w:p>
     <w:p>
       <w:pPr>
@@ -2958,6 +2987,16 @@
           <w:lang w:val="en-US"/>
         </w:rPr>
       </w:pPr>
+      <w:r>
+        <w:rPr>
+          <w:rFonts w:ascii="Arial" w:hAnsi="Arial" w:cs="Arial"/>
+          <w:color w:val="000000"/>
+          <w:sz w:val="22"/>
+          <w:szCs w:val="22"/>
+          <w:lang w:val="en-US"/>
+        </w:rPr>
+        <w:t>Factory Pattern is used when there is a need for a class that is only going to be responsible for object creation. It separates object creation and usage.</w:t>
+      </w:r>
     </w:p>
     <w:p>
       <w:pPr>
@@ -2967,26 +3006,12 @@
         <w:jc w:val="both"/>
         <w:rPr>
           <w:rFonts w:ascii="Arial" w:hAnsi="Arial" w:cs="Arial"/>
-          <w:b/>
-          <w:bCs/>
-          <w:color w:val="000000"/>
-          <w:sz w:val="22"/>
-          <w:szCs w:val="22"/>
-          <w:lang w:val="en-US"/>
-        </w:rPr>
-      </w:pPr>
-      <w:r>
-        <w:rPr>
-          <w:rFonts w:ascii="Arial" w:hAnsi="Arial" w:cs="Arial"/>
-          <w:b/>
-          <w:bCs/>
-          <w:color w:val="000000"/>
-          <w:sz w:val="22"/>
-          <w:szCs w:val="22"/>
-          <w:lang w:val="en-US"/>
-        </w:rPr>
-        <w:t>Implementation</w:t>
-      </w:r>
+          <w:color w:val="000000"/>
+          <w:sz w:val="22"/>
+          <w:szCs w:val="22"/>
+          <w:lang w:val="en-US"/>
+        </w:rPr>
+      </w:pPr>
     </w:p>
     <w:p>
       <w:pPr>
@@ -2996,12 +3021,26 @@
         <w:jc w:val="both"/>
         <w:rPr>
           <w:rFonts w:ascii="Arial" w:hAnsi="Arial" w:cs="Arial"/>
-          <w:color w:val="000000"/>
-          <w:sz w:val="22"/>
-          <w:szCs w:val="22"/>
-          <w:lang w:val="en-US"/>
-        </w:rPr>
-      </w:pPr>
+          <w:b/>
+          <w:bCs/>
+          <w:color w:val="000000"/>
+          <w:sz w:val="22"/>
+          <w:szCs w:val="22"/>
+          <w:lang w:val="en-US"/>
+        </w:rPr>
+      </w:pPr>
+      <w:r>
+        <w:rPr>
+          <w:rFonts w:ascii="Arial" w:hAnsi="Arial" w:cs="Arial"/>
+          <w:b/>
+          <w:bCs/>
+          <w:color w:val="000000"/>
+          <w:sz w:val="22"/>
+          <w:szCs w:val="22"/>
+          <w:lang w:val="en-US"/>
+        </w:rPr>
+        <w:t>Implementation</w:t>
+      </w:r>
     </w:p>
     <w:p>
       <w:pPr>
@@ -3017,126 +3056,6 @@
           <w:lang w:val="en-US"/>
         </w:rPr>
       </w:pPr>
-      <w:r>
-        <w:rPr>
-          <w:rFonts w:ascii="Arial" w:hAnsi="Arial" w:cs="Arial"/>
-          <w:color w:val="000000"/>
-          <w:sz w:val="22"/>
-          <w:szCs w:val="22"/>
-          <w:lang w:val="en-US"/>
-        </w:rPr>
-        <w:t>There are 3 concrete classes which are inherited from abstract “Board” class. They are “</w:t>
-      </w:r>
-      <w:proofErr w:type="spellStart"/>
-      <w:r>
-        <w:rPr>
-          <w:rFonts w:ascii="Arial" w:hAnsi="Arial" w:cs="Arial"/>
-          <w:color w:val="000000"/>
-          <w:sz w:val="22"/>
-          <w:szCs w:val="22"/>
-          <w:lang w:val="en-US"/>
-        </w:rPr>
-        <w:t>SmallBoard</w:t>
-      </w:r>
-      <w:proofErr w:type="spellEnd"/>
-      <w:r>
-        <w:rPr>
-          <w:rFonts w:ascii="Arial" w:hAnsi="Arial" w:cs="Arial"/>
-          <w:color w:val="000000"/>
-          <w:sz w:val="22"/>
-          <w:szCs w:val="22"/>
-          <w:lang w:val="en-US"/>
-        </w:rPr>
-        <w:t>”, “</w:t>
-      </w:r>
-      <w:proofErr w:type="spellStart"/>
-      <w:r>
-        <w:rPr>
-          <w:rFonts w:ascii="Arial" w:hAnsi="Arial" w:cs="Arial"/>
-          <w:color w:val="000000"/>
-          <w:sz w:val="22"/>
-          <w:szCs w:val="22"/>
-          <w:lang w:val="en-US"/>
-        </w:rPr>
-        <w:t>MediumBoard</w:t>
-      </w:r>
-      <w:proofErr w:type="spellEnd"/>
-      <w:r>
-        <w:rPr>
-          <w:rFonts w:ascii="Arial" w:hAnsi="Arial" w:cs="Arial"/>
-          <w:color w:val="000000"/>
-          <w:sz w:val="22"/>
-          <w:szCs w:val="22"/>
-          <w:lang w:val="en-US"/>
-        </w:rPr>
-        <w:t>” and “</w:t>
-      </w:r>
-      <w:proofErr w:type="spellStart"/>
-      <w:r>
-        <w:rPr>
-          <w:rFonts w:ascii="Arial" w:hAnsi="Arial" w:cs="Arial"/>
-          <w:color w:val="000000"/>
-          <w:sz w:val="22"/>
-          <w:szCs w:val="22"/>
-          <w:lang w:val="en-US"/>
-        </w:rPr>
-        <w:t>LargeBoard</w:t>
-      </w:r>
-      <w:proofErr w:type="spellEnd"/>
-      <w:r>
-        <w:rPr>
-          <w:rFonts w:ascii="Arial" w:hAnsi="Arial" w:cs="Arial"/>
-          <w:color w:val="000000"/>
-          <w:sz w:val="22"/>
-          <w:szCs w:val="22"/>
-          <w:lang w:val="en-US"/>
-        </w:rPr>
-        <w:t>”. “</w:t>
-      </w:r>
-      <w:proofErr w:type="spellStart"/>
-      <w:r>
-        <w:rPr>
-          <w:rFonts w:ascii="Arial" w:hAnsi="Arial" w:cs="Arial"/>
-          <w:color w:val="000000"/>
-          <w:sz w:val="22"/>
-          <w:szCs w:val="22"/>
-          <w:lang w:val="en-US"/>
-        </w:rPr>
-        <w:t>createBoard</w:t>
-      </w:r>
-      <w:proofErr w:type="spellEnd"/>
-      <w:r>
-        <w:rPr>
-          <w:rFonts w:ascii="Arial" w:hAnsi="Arial" w:cs="Arial"/>
-          <w:color w:val="000000"/>
-          <w:sz w:val="22"/>
-          <w:szCs w:val="22"/>
-          <w:lang w:val="en-US"/>
-        </w:rPr>
-        <w:t>” method in “</w:t>
-      </w:r>
-      <w:proofErr w:type="spellStart"/>
-      <w:r>
-        <w:rPr>
-          <w:rFonts w:ascii="Arial" w:hAnsi="Arial" w:cs="Arial"/>
-          <w:color w:val="000000"/>
-          <w:sz w:val="22"/>
-          <w:szCs w:val="22"/>
-          <w:lang w:val="en-US"/>
-        </w:rPr>
-        <w:t>BoardFactory</w:t>
-      </w:r>
-      <w:proofErr w:type="spellEnd"/>
-      <w:r>
-        <w:rPr>
-          <w:rFonts w:ascii="Arial" w:hAnsi="Arial" w:cs="Arial"/>
-          <w:color w:val="000000"/>
-          <w:sz w:val="22"/>
-          <w:szCs w:val="22"/>
-          <w:lang w:val="en-US"/>
-        </w:rPr>
-        <w:t xml:space="preserve">” class takes a parameter to decide which board class to initiate and return. </w:t>
-      </w:r>
     </w:p>
     <w:p>
       <w:pPr>
@@ -3152,6 +3071,16 @@
           <w:lang w:val="en-US"/>
         </w:rPr>
       </w:pPr>
+      <w:r>
+        <w:rPr>
+          <w:rFonts w:ascii="Arial" w:hAnsi="Arial" w:cs="Arial"/>
+          <w:color w:val="000000"/>
+          <w:sz w:val="22"/>
+          <w:szCs w:val="22"/>
+          <w:lang w:val="en-US"/>
+        </w:rPr>
+        <w:t xml:space="preserve">There are 3 concrete classes which are inherited from abstract “Board” class. They are “SmallBoard”, “MediumBoard” and “LargeBoard”. “createBoard” method in “BoardFactory” class takes a parameter to decide which board class to initiate and return. </w:t>
+      </w:r>
     </w:p>
     <w:p>
       <w:pPr>
@@ -3161,26 +3090,12 @@
         <w:jc w:val="both"/>
         <w:rPr>
           <w:rFonts w:ascii="Arial" w:hAnsi="Arial" w:cs="Arial"/>
-          <w:b/>
-          <w:bCs/>
-          <w:color w:val="000000"/>
-          <w:sz w:val="22"/>
-          <w:szCs w:val="22"/>
-          <w:lang w:val="en-US"/>
-        </w:rPr>
-      </w:pPr>
-      <w:r>
-        <w:rPr>
-          <w:rFonts w:ascii="Arial" w:hAnsi="Arial" w:cs="Arial"/>
-          <w:b/>
-          <w:bCs/>
-          <w:color w:val="000000"/>
-          <w:sz w:val="22"/>
-          <w:szCs w:val="22"/>
-          <w:lang w:val="en-US"/>
-        </w:rPr>
-        <w:t>Outcomes</w:t>
-      </w:r>
+          <w:color w:val="000000"/>
+          <w:sz w:val="22"/>
+          <w:szCs w:val="22"/>
+          <w:lang w:val="en-US"/>
+        </w:rPr>
+      </w:pPr>
     </w:p>
     <w:p>
       <w:pPr>
@@ -3190,6 +3105,8 @@
         <w:jc w:val="both"/>
         <w:rPr>
           <w:rFonts w:ascii="Arial" w:hAnsi="Arial" w:cs="Arial"/>
+          <w:b/>
+          <w:bCs/>
           <w:color w:val="000000"/>
           <w:sz w:val="22"/>
           <w:szCs w:val="22"/>
@@ -3205,87 +3122,100 @@
         <w:jc w:val="both"/>
         <w:rPr>
           <w:rFonts w:ascii="Arial" w:hAnsi="Arial" w:cs="Arial"/>
-          <w:color w:val="000000"/>
-          <w:sz w:val="22"/>
-          <w:szCs w:val="22"/>
-          <w:lang w:val="en-US"/>
-        </w:rPr>
-      </w:pPr>
-      <w:r>
-        <w:rPr>
-          <w:rFonts w:ascii="Arial" w:hAnsi="Arial" w:cs="Arial"/>
-          <w:color w:val="000000"/>
-          <w:sz w:val="22"/>
-          <w:szCs w:val="22"/>
-          <w:lang w:val="en-US"/>
-        </w:rPr>
-        <w:t>“</w:t>
-      </w:r>
-      <w:proofErr w:type="spellStart"/>
-      <w:r>
-        <w:rPr>
-          <w:rFonts w:ascii="Arial" w:hAnsi="Arial" w:cs="Arial"/>
-          <w:color w:val="000000"/>
-          <w:sz w:val="22"/>
-          <w:szCs w:val="22"/>
-          <w:lang w:val="en-US"/>
-        </w:rPr>
-        <w:t>BoardInit</w:t>
-      </w:r>
-      <w:proofErr w:type="spellEnd"/>
-      <w:r>
-        <w:rPr>
-          <w:rFonts w:ascii="Arial" w:hAnsi="Arial" w:cs="Arial"/>
-          <w:color w:val="000000"/>
-          <w:sz w:val="22"/>
-          <w:szCs w:val="22"/>
-          <w:lang w:val="en-US"/>
-        </w:rPr>
-        <w:t>” class makes use of this factory class and create a board through “</w:t>
-      </w:r>
-      <w:proofErr w:type="spellStart"/>
-      <w:r>
-        <w:rPr>
-          <w:rFonts w:ascii="Arial" w:hAnsi="Arial" w:cs="Arial"/>
-          <w:color w:val="000000"/>
-          <w:sz w:val="22"/>
-          <w:szCs w:val="22"/>
-          <w:lang w:val="en-US"/>
-        </w:rPr>
-        <w:t>createBoard</w:t>
-      </w:r>
-      <w:proofErr w:type="spellEnd"/>
-      <w:r>
-        <w:rPr>
-          <w:rFonts w:ascii="Arial" w:hAnsi="Arial" w:cs="Arial"/>
-          <w:color w:val="000000"/>
-          <w:sz w:val="22"/>
-          <w:szCs w:val="22"/>
-          <w:lang w:val="en-US"/>
-        </w:rPr>
-        <w:t xml:space="preserve">” method. Thanks to this way, initiation of board classes </w:t>
-      </w:r>
-      <w:proofErr w:type="gramStart"/>
-      <w:r>
-        <w:rPr>
-          <w:rFonts w:ascii="Arial" w:hAnsi="Arial" w:cs="Arial"/>
-          <w:color w:val="000000"/>
-          <w:sz w:val="22"/>
-          <w:szCs w:val="22"/>
-          <w:lang w:val="en-US"/>
-        </w:rPr>
-        <w:t>are</w:t>
-      </w:r>
-      <w:proofErr w:type="gramEnd"/>
-      <w:r>
-        <w:rPr>
-          <w:rFonts w:ascii="Arial" w:hAnsi="Arial" w:cs="Arial"/>
-          <w:color w:val="000000"/>
-          <w:sz w:val="22"/>
-          <w:szCs w:val="22"/>
-          <w:lang w:val="en-US"/>
-        </w:rPr>
-        <w:t xml:space="preserve"> completely isolated from their usage.</w:t>
+          <w:b/>
+          <w:bCs/>
+          <w:color w:val="000000"/>
+          <w:sz w:val="22"/>
+          <w:szCs w:val="22"/>
+          <w:lang w:val="en-US"/>
+        </w:rPr>
+      </w:pPr>
+    </w:p>
+    <w:p>
+      <w:pPr>
+        <w:autoSpaceDE w:val="0"/>
+        <w:autoSpaceDN w:val="0"/>
+        <w:adjustRightInd w:val="0"/>
+        <w:jc w:val="both"/>
+        <w:rPr>
+          <w:rFonts w:ascii="Arial" w:hAnsi="Arial" w:cs="Arial"/>
+          <w:b/>
+          <w:bCs/>
+          <w:color w:val="000000"/>
+          <w:sz w:val="22"/>
+          <w:szCs w:val="22"/>
+          <w:lang w:val="en-US"/>
+        </w:rPr>
+      </w:pPr>
+    </w:p>
+    <w:p>
+      <w:pPr>
+        <w:autoSpaceDE w:val="0"/>
+        <w:autoSpaceDN w:val="0"/>
+        <w:adjustRightInd w:val="0"/>
+        <w:jc w:val="both"/>
+        <w:rPr>
+          <w:rFonts w:ascii="Arial" w:hAnsi="Arial" w:cs="Arial"/>
+          <w:b/>
+          <w:bCs/>
+          <w:color w:val="000000"/>
+          <w:sz w:val="22"/>
+          <w:szCs w:val="22"/>
+          <w:lang w:val="en-US"/>
+        </w:rPr>
+      </w:pPr>
+      <w:r>
+        <w:rPr>
+          <w:rFonts w:ascii="Arial" w:hAnsi="Arial" w:cs="Arial"/>
+          <w:b/>
+          <w:bCs/>
+          <w:color w:val="000000"/>
+          <w:sz w:val="22"/>
+          <w:szCs w:val="22"/>
+          <w:lang w:val="en-US"/>
+        </w:rPr>
+        <w:lastRenderedPageBreak/>
+        <w:t>Outcomes</w:t>
+      </w:r>
+    </w:p>
+    <w:p>
+      <w:pPr>
+        <w:autoSpaceDE w:val="0"/>
+        <w:autoSpaceDN w:val="0"/>
+        <w:adjustRightInd w:val="0"/>
+        <w:jc w:val="both"/>
+        <w:rPr>
+          <w:rFonts w:ascii="Arial" w:hAnsi="Arial" w:cs="Arial"/>
+          <w:color w:val="000000"/>
+          <w:sz w:val="22"/>
+          <w:szCs w:val="22"/>
+          <w:lang w:val="en-US"/>
+        </w:rPr>
+      </w:pPr>
+    </w:p>
+    <w:p>
+      <w:pPr>
+        <w:autoSpaceDE w:val="0"/>
+        <w:autoSpaceDN w:val="0"/>
+        <w:adjustRightInd w:val="0"/>
+        <w:jc w:val="both"/>
+        <w:rPr>
+          <w:rFonts w:ascii="Arial" w:hAnsi="Arial" w:cs="Arial"/>
+          <w:color w:val="000000"/>
+          <w:sz w:val="22"/>
+          <w:szCs w:val="22"/>
+          <w:lang w:val="en-US"/>
+        </w:rPr>
+      </w:pPr>
+      <w:r>
+        <w:rPr>
+          <w:rFonts w:ascii="Arial" w:hAnsi="Arial" w:cs="Arial"/>
+          <w:color w:val="000000"/>
+          <w:sz w:val="22"/>
+          <w:szCs w:val="22"/>
+          <w:lang w:val="en-US"/>
+        </w:rPr>
+        <w:t>“BoardInit” class makes use of this factory class and create a board through “createBoard” method. Thanks to this way, initiation of board classes are completely isolated from their usage.</w:t>
       </w:r>
     </w:p>
     <w:p>
@@ -3325,10 +3255,20 @@
         </w:rPr>
         <w:t>Singleton</w:t>
       </w:r>
-    </w:p>
-    <w:p>
-      <w:pPr>
-        <w:jc w:val="both"/>
+      <w:r>
+        <w:rPr>
+          <w:rFonts w:ascii="Arial" w:hAnsi="Arial" w:cs="Arial"/>
+          <w:b/>
+          <w:sz w:val="22"/>
+          <w:szCs w:val="22"/>
+          <w:lang w:val="en-US"/>
+        </w:rPr>
+        <w:t xml:space="preserve"> Pattern</w:t>
+      </w:r>
+    </w:p>
+    <w:p>
+      <w:pPr>
+        <w:jc w:val="center"/>
         <w:rPr>
           <w:rFonts w:ascii="Arial" w:hAnsi="Arial" w:cs="Arial"/>
           <w:sz w:val="22"/>
@@ -3389,6 +3329,64 @@
     </w:p>
     <w:p>
       <w:pPr>
+        <w:ind w:left="420"/>
+        <w:jc w:val="center"/>
+        <w:rPr>
+          <w:rFonts w:ascii="Arial" w:hAnsi="Arial" w:cs="Arial"/>
+          <w:b/>
+          <w:sz w:val="22"/>
+          <w:szCs w:val="22"/>
+        </w:rPr>
+      </w:pPr>
+    </w:p>
+    <w:p>
+      <w:pPr>
+        <w:ind w:left="420"/>
+        <w:jc w:val="center"/>
+        <w:rPr>
+          <w:rFonts w:ascii="Arial" w:hAnsi="Arial" w:cs="Arial"/>
+          <w:b/>
+          <w:sz w:val="22"/>
+          <w:szCs w:val="22"/>
+        </w:rPr>
+      </w:pPr>
+      <w:r>
+        <w:rPr>
+          <w:rFonts w:ascii="Arial" w:hAnsi="Arial" w:cs="Arial"/>
+          <w:b/>
+          <w:sz w:val="22"/>
+          <w:szCs w:val="22"/>
+        </w:rPr>
+        <w:t>Figure 6</w:t>
+      </w:r>
+      <w:r>
+        <w:rPr>
+          <w:rFonts w:ascii="Arial" w:hAnsi="Arial" w:cs="Arial"/>
+          <w:b/>
+          <w:sz w:val="22"/>
+          <w:szCs w:val="22"/>
+        </w:rPr>
+        <w:t xml:space="preserve">. </w:t>
+      </w:r>
+      <w:r>
+        <w:rPr>
+          <w:rFonts w:ascii="Arial" w:hAnsi="Arial" w:cs="Arial"/>
+          <w:sz w:val="22"/>
+          <w:szCs w:val="22"/>
+        </w:rPr>
+        <w:t>Singleton</w:t>
+      </w:r>
+      <w:r>
+        <w:rPr>
+          <w:rFonts w:ascii="Arial" w:hAnsi="Arial" w:cs="Arial"/>
+          <w:sz w:val="22"/>
+          <w:szCs w:val="22"/>
+        </w:rPr>
+        <w:t xml:space="preserve"> Pattern UML</w:t>
+      </w:r>
+    </w:p>
+    <w:p>
+      <w:pPr>
         <w:autoSpaceDE w:val="0"/>
         <w:autoSpaceDN w:val="0"/>
         <w:adjustRightInd w:val="0"/>
@@ -3403,19 +3401,6 @@
           <w:lang w:val="en-US"/>
         </w:rPr>
       </w:pPr>
-      <w:r>
-        <w:rPr>
-          <w:rFonts w:ascii="Arial" w:hAnsi="Arial" w:cs="Arial"/>
-          <w:b/>
-          <w:bCs/>
-          <w:color w:val="000000"/>
-          <w:sz w:val="22"/>
-          <w:szCs w:val="22"/>
-          <w:lang w:val="en-US"/>
-        </w:rPr>
-        <w:lastRenderedPageBreak/>
-        <w:t>Motivation</w:t>
-      </w:r>
     </w:p>
     <w:p>
       <w:pPr>
@@ -3433,6 +3418,18 @@
           <w:lang w:val="en-US"/>
         </w:rPr>
       </w:pPr>
+      <w:r>
+        <w:rPr>
+          <w:rFonts w:ascii="Arial" w:hAnsi="Arial" w:cs="Arial"/>
+          <w:b/>
+          <w:bCs/>
+          <w:color w:val="000000"/>
+          <w:sz w:val="22"/>
+          <w:szCs w:val="22"/>
+          <w:lang w:val="en-US"/>
+        </w:rPr>
+        <w:t>Motivation</w:t>
+      </w:r>
     </w:p>
     <w:p>
       <w:pPr>
@@ -3442,22 +3439,14 @@
         <w:jc w:val="both"/>
         <w:rPr>
           <w:rFonts w:ascii="Arial" w:hAnsi="Arial" w:cs="Arial"/>
-          <w:color w:val="000000"/>
-          <w:sz w:val="22"/>
-          <w:szCs w:val="22"/>
-          <w:lang w:val="en-US"/>
-        </w:rPr>
-      </w:pPr>
-      <w:r>
-        <w:rPr>
-          <w:rFonts w:ascii="Arial" w:hAnsi="Arial" w:cs="Arial"/>
-          <w:color w:val="000000"/>
-          <w:sz w:val="22"/>
-          <w:szCs w:val="22"/>
-          <w:lang w:val="en-US"/>
-        </w:rPr>
-        <w:t>Singleton Pattern is used when there is only one instance of a class is required for software applications. It restricts the creation of more than one instance of the class and therefore saves memory and avoids unnecessary complexity.</w:t>
-      </w:r>
+          <w:b/>
+          <w:bCs/>
+          <w:color w:val="000000"/>
+          <w:sz w:val="22"/>
+          <w:szCs w:val="22"/>
+          <w:lang w:val="en-US"/>
+        </w:rPr>
+      </w:pPr>
     </w:p>
     <w:p>
       <w:pPr>
@@ -3473,6 +3462,16 @@
           <w:lang w:val="en-US"/>
         </w:rPr>
       </w:pPr>
+      <w:r>
+        <w:rPr>
+          <w:rFonts w:ascii="Arial" w:hAnsi="Arial" w:cs="Arial"/>
+          <w:color w:val="000000"/>
+          <w:sz w:val="22"/>
+          <w:szCs w:val="22"/>
+          <w:lang w:val="en-US"/>
+        </w:rPr>
+        <w:t>Singleton Pattern is used when there is only one instance of a class is required for software applications. It restricts the creation of more than one instance of the class and therefore saves memory and avoids unnecessary complexity.</w:t>
+      </w:r>
     </w:p>
     <w:p>
       <w:pPr>
@@ -3482,26 +3481,12 @@
         <w:jc w:val="both"/>
         <w:rPr>
           <w:rFonts w:ascii="Arial" w:hAnsi="Arial" w:cs="Arial"/>
-          <w:b/>
-          <w:bCs/>
-          <w:color w:val="000000"/>
-          <w:sz w:val="22"/>
-          <w:szCs w:val="22"/>
-          <w:lang w:val="en-US"/>
-        </w:rPr>
-      </w:pPr>
-      <w:r>
-        <w:rPr>
-          <w:rFonts w:ascii="Arial" w:hAnsi="Arial" w:cs="Arial"/>
-          <w:b/>
-          <w:bCs/>
-          <w:color w:val="000000"/>
-          <w:sz w:val="22"/>
-          <w:szCs w:val="22"/>
-          <w:lang w:val="en-US"/>
-        </w:rPr>
-        <w:t>Implementation</w:t>
-      </w:r>
+          <w:color w:val="000000"/>
+          <w:sz w:val="22"/>
+          <w:szCs w:val="22"/>
+          <w:lang w:val="en-US"/>
+        </w:rPr>
+      </w:pPr>
     </w:p>
     <w:p>
       <w:pPr>
@@ -3511,12 +3496,26 @@
         <w:jc w:val="both"/>
         <w:rPr>
           <w:rFonts w:ascii="Arial" w:hAnsi="Arial" w:cs="Arial"/>
-          <w:color w:val="000000"/>
-          <w:sz w:val="22"/>
-          <w:szCs w:val="22"/>
-          <w:lang w:val="en-US"/>
-        </w:rPr>
-      </w:pPr>
+          <w:b/>
+          <w:bCs/>
+          <w:color w:val="000000"/>
+          <w:sz w:val="22"/>
+          <w:szCs w:val="22"/>
+          <w:lang w:val="en-US"/>
+        </w:rPr>
+      </w:pPr>
+      <w:r>
+        <w:rPr>
+          <w:rFonts w:ascii="Arial" w:hAnsi="Arial" w:cs="Arial"/>
+          <w:b/>
+          <w:bCs/>
+          <w:color w:val="000000"/>
+          <w:sz w:val="22"/>
+          <w:szCs w:val="22"/>
+          <w:lang w:val="en-US"/>
+        </w:rPr>
+        <w:t>Implementation</w:t>
+      </w:r>
     </w:p>
     <w:p>
       <w:pPr>
@@ -3532,82 +3531,6 @@
           <w:lang w:val="en-US"/>
         </w:rPr>
       </w:pPr>
-      <w:r>
-        <w:rPr>
-          <w:rFonts w:ascii="Arial" w:hAnsi="Arial" w:cs="Arial"/>
-          <w:color w:val="000000"/>
-          <w:sz w:val="22"/>
-          <w:szCs w:val="22"/>
-          <w:lang w:val="en-US"/>
-        </w:rPr>
-        <w:t>It is applied on Factory classes quite often. In the application, there is a Factory class named as “</w:t>
-      </w:r>
-      <w:proofErr w:type="spellStart"/>
-      <w:r>
-        <w:rPr>
-          <w:rFonts w:ascii="Arial" w:hAnsi="Arial" w:cs="Arial"/>
-          <w:color w:val="000000"/>
-          <w:sz w:val="22"/>
-          <w:szCs w:val="22"/>
-          <w:lang w:val="en-US"/>
-        </w:rPr>
-        <w:t>BoardFactory</w:t>
-      </w:r>
-      <w:proofErr w:type="spellEnd"/>
-      <w:r>
-        <w:rPr>
-          <w:rFonts w:ascii="Arial" w:hAnsi="Arial" w:cs="Arial"/>
-          <w:color w:val="000000"/>
-          <w:sz w:val="22"/>
-          <w:szCs w:val="22"/>
-          <w:lang w:val="en-US"/>
-        </w:rPr>
-        <w:t>”. This class has a static variable of itself. The constructor of the class is private and static “</w:t>
-      </w:r>
-      <w:proofErr w:type="spellStart"/>
-      <w:r>
-        <w:rPr>
-          <w:rFonts w:ascii="Arial" w:hAnsi="Arial" w:cs="Arial"/>
-          <w:color w:val="000000"/>
-          <w:sz w:val="22"/>
-          <w:szCs w:val="22"/>
-          <w:lang w:val="en-US"/>
-        </w:rPr>
-        <w:t>getBoardFactory</w:t>
-      </w:r>
-      <w:proofErr w:type="spellEnd"/>
-      <w:r>
-        <w:rPr>
-          <w:rFonts w:ascii="Arial" w:hAnsi="Arial" w:cs="Arial"/>
-          <w:color w:val="000000"/>
-          <w:sz w:val="22"/>
-          <w:szCs w:val="22"/>
-          <w:lang w:val="en-US"/>
-        </w:rPr>
-        <w:t>” method is used to initiate the static variable only once and then each time it is called, the initiated “</w:t>
-      </w:r>
-      <w:proofErr w:type="spellStart"/>
-      <w:r>
-        <w:rPr>
-          <w:rFonts w:ascii="Arial" w:hAnsi="Arial" w:cs="Arial"/>
-          <w:color w:val="000000"/>
-          <w:sz w:val="22"/>
-          <w:szCs w:val="22"/>
-          <w:lang w:val="en-US"/>
-        </w:rPr>
-        <w:t>BoardFactory</w:t>
-      </w:r>
-      <w:proofErr w:type="spellEnd"/>
-      <w:r>
-        <w:rPr>
-          <w:rFonts w:ascii="Arial" w:hAnsi="Arial" w:cs="Arial"/>
-          <w:color w:val="000000"/>
-          <w:sz w:val="22"/>
-          <w:szCs w:val="22"/>
-          <w:lang w:val="en-US"/>
-        </w:rPr>
-        <w:t>” instance is returned through the method.</w:t>
-      </w:r>
     </w:p>
     <w:p>
       <w:pPr>
@@ -3623,6 +3546,16 @@
           <w:lang w:val="en-US"/>
         </w:rPr>
       </w:pPr>
+      <w:r>
+        <w:rPr>
+          <w:rFonts w:ascii="Arial" w:hAnsi="Arial" w:cs="Arial"/>
+          <w:color w:val="000000"/>
+          <w:sz w:val="22"/>
+          <w:szCs w:val="22"/>
+          <w:lang w:val="en-US"/>
+        </w:rPr>
+        <w:t>It is applied on Factory classes quite often. In the application, there is a Factory class named as “BoardFactory”. This class has a static variable of itself. The constructor of the class is private and static “getBoardFactory” method is used to initiate the static variable only once and then each time it is called, the initiated “BoardFactory” instance is returned through the method.</w:t>
+      </w:r>
     </w:p>
     <w:p>
       <w:pPr>
@@ -3632,26 +3565,12 @@
         <w:jc w:val="both"/>
         <w:rPr>
           <w:rFonts w:ascii="Arial" w:hAnsi="Arial" w:cs="Arial"/>
-          <w:b/>
-          <w:bCs/>
-          <w:color w:val="000000"/>
-          <w:sz w:val="22"/>
-          <w:szCs w:val="22"/>
-          <w:lang w:val="en-US"/>
-        </w:rPr>
-      </w:pPr>
-      <w:r>
-        <w:rPr>
-          <w:rFonts w:ascii="Arial" w:hAnsi="Arial" w:cs="Arial"/>
-          <w:b/>
-          <w:bCs/>
-          <w:color w:val="000000"/>
-          <w:sz w:val="22"/>
-          <w:szCs w:val="22"/>
-          <w:lang w:val="en-US"/>
-        </w:rPr>
-        <w:t>Outcomes</w:t>
-      </w:r>
+          <w:color w:val="000000"/>
+          <w:sz w:val="22"/>
+          <w:szCs w:val="22"/>
+          <w:lang w:val="en-US"/>
+        </w:rPr>
+      </w:pPr>
     </w:p>
     <w:p>
       <w:pPr>
@@ -3669,172 +3588,57 @@
           <w:lang w:val="en-US"/>
         </w:rPr>
       </w:pPr>
-    </w:p>
-    <w:p>
-      <w:pPr>
-        <w:jc w:val="both"/>
-        <w:rPr>
-          <w:rFonts w:ascii="Arial" w:hAnsi="Arial" w:cs="Arial"/>
-          <w:color w:val="000000"/>
-          <w:sz w:val="22"/>
-          <w:szCs w:val="22"/>
-          <w:lang w:val="en-US"/>
-        </w:rPr>
-      </w:pPr>
-      <w:r>
-        <w:rPr>
-          <w:rFonts w:ascii="Arial" w:hAnsi="Arial" w:cs="Arial"/>
-          <w:color w:val="000000"/>
-          <w:sz w:val="22"/>
-          <w:szCs w:val="22"/>
-          <w:lang w:val="en-US"/>
-        </w:rPr>
-        <w:t>“</w:t>
-      </w:r>
-      <w:proofErr w:type="spellStart"/>
-      <w:r>
-        <w:rPr>
-          <w:rFonts w:ascii="Arial" w:hAnsi="Arial" w:cs="Arial"/>
-          <w:color w:val="000000"/>
-          <w:sz w:val="22"/>
-          <w:szCs w:val="22"/>
-          <w:lang w:val="en-US"/>
-        </w:rPr>
-        <w:t>BoardFactory</w:t>
-      </w:r>
-      <w:proofErr w:type="spellEnd"/>
-      <w:r>
-        <w:rPr>
-          <w:rFonts w:ascii="Arial" w:hAnsi="Arial" w:cs="Arial"/>
-          <w:color w:val="000000"/>
-          <w:sz w:val="22"/>
-          <w:szCs w:val="22"/>
-          <w:lang w:val="en-US"/>
-        </w:rPr>
-        <w:t>” class is being used to initiate different size of boards based on the parameter passed to “</w:t>
-      </w:r>
-      <w:proofErr w:type="spellStart"/>
-      <w:r>
-        <w:rPr>
-          <w:rFonts w:ascii="Arial" w:hAnsi="Arial" w:cs="Arial"/>
-          <w:color w:val="000000"/>
-          <w:sz w:val="22"/>
-          <w:szCs w:val="22"/>
-          <w:lang w:val="en-US"/>
-        </w:rPr>
-        <w:t>createBoard</w:t>
-      </w:r>
-      <w:proofErr w:type="spellEnd"/>
-      <w:r>
-        <w:rPr>
-          <w:rFonts w:ascii="Arial" w:hAnsi="Arial" w:cs="Arial"/>
-          <w:color w:val="000000"/>
-          <w:sz w:val="22"/>
-          <w:szCs w:val="22"/>
-          <w:lang w:val="en-US"/>
-        </w:rPr>
-        <w:t>” method. There is no need to have more than one instance of this class and Singleton Pattern restricts this situation as explained above. “</w:t>
-      </w:r>
-      <w:proofErr w:type="spellStart"/>
-      <w:r>
-        <w:rPr>
-          <w:rFonts w:ascii="Arial" w:hAnsi="Arial" w:cs="Arial"/>
-          <w:color w:val="000000"/>
-          <w:sz w:val="22"/>
-          <w:szCs w:val="22"/>
-          <w:lang w:val="en-US"/>
-        </w:rPr>
-        <w:t>BoardInit</w:t>
-      </w:r>
-      <w:proofErr w:type="spellEnd"/>
-      <w:r>
-        <w:rPr>
-          <w:rFonts w:ascii="Arial" w:hAnsi="Arial" w:cs="Arial"/>
-          <w:color w:val="000000"/>
-          <w:sz w:val="22"/>
-          <w:szCs w:val="22"/>
-          <w:lang w:val="en-US"/>
-        </w:rPr>
-        <w:t>” class calls static “</w:t>
-      </w:r>
-      <w:proofErr w:type="spellStart"/>
-      <w:r>
-        <w:rPr>
-          <w:rFonts w:ascii="Arial" w:hAnsi="Arial" w:cs="Arial"/>
-          <w:color w:val="000000"/>
-          <w:sz w:val="22"/>
-          <w:szCs w:val="22"/>
-          <w:lang w:val="en-US"/>
-        </w:rPr>
-        <w:t>getBoardFactory</w:t>
-      </w:r>
-      <w:proofErr w:type="spellEnd"/>
-      <w:r>
-        <w:rPr>
-          <w:rFonts w:ascii="Arial" w:hAnsi="Arial" w:cs="Arial"/>
-          <w:color w:val="000000"/>
-          <w:sz w:val="22"/>
-          <w:szCs w:val="22"/>
-          <w:lang w:val="en-US"/>
-        </w:rPr>
-        <w:t>” method to get the instance of the factory class (“</w:t>
-      </w:r>
-      <w:proofErr w:type="spellStart"/>
-      <w:r>
-        <w:rPr>
-          <w:rFonts w:ascii="Arial" w:hAnsi="Arial" w:cs="Arial"/>
-          <w:color w:val="000000"/>
-          <w:sz w:val="22"/>
-          <w:szCs w:val="22"/>
-          <w:lang w:val="en-US"/>
-        </w:rPr>
-        <w:t>BoardFactory</w:t>
-      </w:r>
-      <w:proofErr w:type="spellEnd"/>
-      <w:r>
-        <w:rPr>
-          <w:rFonts w:ascii="Arial" w:hAnsi="Arial" w:cs="Arial"/>
-          <w:color w:val="000000"/>
-          <w:sz w:val="22"/>
-          <w:szCs w:val="22"/>
-          <w:lang w:val="en-US"/>
-        </w:rPr>
-        <w:t>”) and when there is a need for creating a board “</w:t>
-      </w:r>
-      <w:proofErr w:type="spellStart"/>
-      <w:r>
-        <w:rPr>
-          <w:rFonts w:ascii="Arial" w:hAnsi="Arial" w:cs="Arial"/>
-          <w:color w:val="000000"/>
-          <w:sz w:val="22"/>
-          <w:szCs w:val="22"/>
-          <w:lang w:val="en-US"/>
-        </w:rPr>
-        <w:t>createBoard</w:t>
-      </w:r>
-      <w:proofErr w:type="spellEnd"/>
-      <w:r>
-        <w:rPr>
-          <w:rFonts w:ascii="Arial" w:hAnsi="Arial" w:cs="Arial"/>
-          <w:color w:val="000000"/>
-          <w:sz w:val="22"/>
-          <w:szCs w:val="22"/>
-          <w:lang w:val="en-US"/>
-        </w:rPr>
-        <w:t>” method is called via the only instance of the class.</w:t>
-      </w:r>
-    </w:p>
-    <w:p>
-      <w:pPr>
-        <w:jc w:val="both"/>
-        <w:rPr>
-          <w:rFonts w:ascii="Arial" w:hAnsi="Arial" w:cs="Arial"/>
-          <w:color w:val="000000"/>
-          <w:sz w:val="22"/>
-          <w:szCs w:val="22"/>
-          <w:lang w:val="en-US"/>
-        </w:rPr>
-      </w:pPr>
+      <w:r>
+        <w:rPr>
+          <w:rFonts w:ascii="Arial" w:hAnsi="Arial" w:cs="Arial"/>
+          <w:b/>
+          <w:bCs/>
+          <w:color w:val="000000"/>
+          <w:sz w:val="22"/>
+          <w:szCs w:val="22"/>
+          <w:lang w:val="en-US"/>
+        </w:rPr>
+        <w:t>Outcomes</w:t>
+      </w:r>
+    </w:p>
+    <w:p>
+      <w:pPr>
+        <w:autoSpaceDE w:val="0"/>
+        <w:autoSpaceDN w:val="0"/>
+        <w:adjustRightInd w:val="0"/>
+        <w:jc w:val="both"/>
+        <w:rPr>
+          <w:rFonts w:ascii="Arial" w:hAnsi="Arial" w:cs="Arial"/>
+          <w:b/>
+          <w:bCs/>
+          <w:color w:val="000000"/>
+          <w:sz w:val="22"/>
+          <w:szCs w:val="22"/>
+          <w:lang w:val="en-US"/>
+        </w:rPr>
+      </w:pPr>
+    </w:p>
+    <w:p>
+      <w:pPr>
+        <w:jc w:val="both"/>
+        <w:rPr>
+          <w:rFonts w:ascii="Arial" w:hAnsi="Arial" w:cs="Arial"/>
+          <w:color w:val="000000"/>
+          <w:sz w:val="22"/>
+          <w:szCs w:val="22"/>
+          <w:lang w:val="en-US"/>
+        </w:rPr>
+      </w:pPr>
+      <w:r>
+        <w:rPr>
+          <w:rFonts w:ascii="Arial" w:hAnsi="Arial" w:cs="Arial"/>
+          <w:color w:val="000000"/>
+          <w:sz w:val="22"/>
+          <w:szCs w:val="22"/>
+          <w:lang w:val="en-US"/>
+        </w:rPr>
+        <w:t>“BoardFactory” class is being used to initiate different size of boards based on the parameter passed to “createBoard” method. There is no need to have more than one instance of this class and Singleton Pattern restricts this situation as explained above. “BoardInit” class calls static “getBoardFactory” method to get the instance of the factory class (“BoardFactory”) and when there is a need for creating a board “createBoard” method is called via the only instance of the class.</w:t>
+      </w:r>
     </w:p>
     <w:p>
       <w:pPr>
@@ -3855,6 +3659,7 @@
           <w:noProof/>
           <w:sz w:val="22"/>
         </w:rPr>
+        <w:lastRenderedPageBreak/>
         <w:drawing>
           <wp:anchor distT="0" distB="0" distL="114300" distR="114300" simplePos="0" relativeHeight="251663360" behindDoc="0" locked="0" layoutInCell="1" allowOverlap="1" wp14:anchorId="00C09910" wp14:editId="77BCBB2C">
             <wp:simplePos x="0" y="0"/>
@@ -3940,6 +3745,61 @@
     </w:p>
     <w:p>
       <w:pPr>
+        <w:ind w:left="420"/>
+        <w:jc w:val="center"/>
+        <w:rPr>
+          <w:rFonts w:ascii="Arial" w:hAnsi="Arial" w:cs="Arial"/>
+          <w:b/>
+          <w:sz w:val="22"/>
+          <w:szCs w:val="22"/>
+        </w:rPr>
+      </w:pPr>
+      <w:r>
+        <w:rPr>
+          <w:rFonts w:ascii="Arial" w:hAnsi="Arial" w:cs="Arial"/>
+          <w:b/>
+          <w:sz w:val="22"/>
+          <w:szCs w:val="22"/>
+        </w:rPr>
+        <w:t>Figure 7</w:t>
+      </w:r>
+      <w:r>
+        <w:rPr>
+          <w:rFonts w:ascii="Arial" w:hAnsi="Arial" w:cs="Arial"/>
+          <w:b/>
+          <w:sz w:val="22"/>
+          <w:szCs w:val="22"/>
+        </w:rPr>
+        <w:t xml:space="preserve">. </w:t>
+      </w:r>
+      <w:r>
+        <w:rPr>
+          <w:rFonts w:ascii="Arial" w:hAnsi="Arial" w:cs="Arial"/>
+          <w:sz w:val="22"/>
+          <w:szCs w:val="22"/>
+        </w:rPr>
+        <w:t>Adapter</w:t>
+      </w:r>
+      <w:r>
+        <w:rPr>
+          <w:rFonts w:ascii="Arial" w:hAnsi="Arial" w:cs="Arial"/>
+          <w:sz w:val="22"/>
+          <w:szCs w:val="22"/>
+        </w:rPr>
+        <w:t xml:space="preserve"> Pattern UML</w:t>
+      </w:r>
+    </w:p>
+    <w:p>
+      <w:pPr>
+        <w:rPr>
+          <w:rFonts w:ascii="Arial" w:hAnsi="Arial" w:cs="Arial"/>
+          <w:b/>
+          <w:sz w:val="22"/>
+        </w:rPr>
+      </w:pPr>
+    </w:p>
+    <w:p>
+      <w:pPr>
         <w:rPr>
           <w:rFonts w:ascii="Arial" w:hAnsi="Arial" w:cs="Arial"/>
           <w:b/>
@@ -3977,306 +3837,149 @@
           <w:rFonts w:ascii="Arial" w:hAnsi="Arial" w:cs="Arial"/>
           <w:sz w:val="22"/>
         </w:rPr>
-        <w:t xml:space="preserve">Adapter pattern is used as a bridge between two incompatible interfaces. This type of design pattern comes under structural pattern as this pattern combines the capability of two independent interfaces. Abstract class </w:t>
-      </w:r>
-      <w:proofErr w:type="spellStart"/>
-      <w:r>
-        <w:rPr>
-          <w:rFonts w:ascii="Arial" w:hAnsi="Arial" w:cs="Arial"/>
-          <w:sz w:val="22"/>
-        </w:rPr>
-        <w:t>MovementAdapter</w:t>
-      </w:r>
-      <w:proofErr w:type="spellEnd"/>
-      <w:r>
-        <w:rPr>
-          <w:rFonts w:ascii="Arial" w:hAnsi="Arial" w:cs="Arial"/>
-          <w:sz w:val="22"/>
-        </w:rPr>
-        <w:t xml:space="preserve"> is used to make a connection </w:t>
-      </w:r>
-      <w:r>
-        <w:rPr>
-          <w:rFonts w:ascii="Arial" w:hAnsi="Arial" w:cs="Arial"/>
-          <w:sz w:val="22"/>
-        </w:rPr>
+        <w:t>Adapter pattern is used as a bridge between two incompatible interfaces. This type of design pattern comes under structural pattern as this pattern combines the capability of two independent interfaces. Abstract class MovementAdapter is used to make a connection between two independent interfaces having functions about changing the coordination of Pacman. As a resul</w:t>
+      </w:r>
+      <w:r>
+        <w:rPr>
+          <w:rFonts w:ascii="Arial" w:hAnsi="Arial" w:cs="Arial"/>
+          <w:sz w:val="22"/>
+        </w:rPr>
+        <w:t>t, user is allowed to move the P</w:t>
+      </w:r>
+      <w:r>
+        <w:rPr>
+          <w:rFonts w:ascii="Arial" w:hAnsi="Arial" w:cs="Arial"/>
+          <w:sz w:val="22"/>
+        </w:rPr>
+        <w:t xml:space="preserve">acman by using keyboard and mouse. </w:t>
+      </w:r>
+    </w:p>
+    <w:p>
+      <w:pPr>
+        <w:pStyle w:val="ListParagraph"/>
+        <w:rPr>
+          <w:rFonts w:ascii="Arial" w:hAnsi="Arial" w:cs="Arial"/>
+          <w:b/>
+          <w:sz w:val="22"/>
+        </w:rPr>
+      </w:pPr>
+    </w:p>
+    <w:p>
+      <w:pPr>
+        <w:rPr>
+          <w:rFonts w:ascii="Arial" w:hAnsi="Arial" w:cs="Arial"/>
+          <w:b/>
+          <w:sz w:val="22"/>
+        </w:rPr>
+      </w:pPr>
+      <w:r>
+        <w:rPr>
+          <w:rFonts w:ascii="Arial" w:hAnsi="Arial" w:cs="Arial"/>
+          <w:b/>
+          <w:sz w:val="22"/>
+        </w:rPr>
+        <w:t>Implementation</w:t>
+      </w:r>
+    </w:p>
+    <w:p>
+      <w:pPr>
+        <w:pStyle w:val="ListParagraph"/>
+        <w:rPr>
+          <w:rFonts w:ascii="Arial" w:hAnsi="Arial" w:cs="Arial"/>
+          <w:b/>
+          <w:sz w:val="22"/>
+        </w:rPr>
+      </w:pPr>
+    </w:p>
+    <w:p>
+      <w:pPr>
+        <w:rPr>
+          <w:rFonts w:ascii="Arial" w:hAnsi="Arial" w:cs="Arial"/>
+          <w:sz w:val="22"/>
+        </w:rPr>
+      </w:pPr>
+      <w:r>
+        <w:rPr>
+          <w:rFonts w:ascii="Arial" w:hAnsi="Arial" w:cs="Arial"/>
+          <w:sz w:val="22"/>
+        </w:rPr>
+        <w:t xml:space="preserve">Concrete class Key contains the MovementAdapter class as well as the move() method detecting the key input and either calls the adapter or runs the functionality.Movement adapter implements the KeyMovement interface and initialize the independent MouseMovement or ArrowMovement interface according to the input given and calls either moveByArrow() or moveByMouse() method. </w:t>
+      </w:r>
+    </w:p>
+    <w:p>
+      <w:pPr>
+        <w:pStyle w:val="ListParagraph"/>
+        <w:rPr>
+          <w:rFonts w:ascii="Arial" w:hAnsi="Arial" w:cs="Arial"/>
+          <w:sz w:val="22"/>
+        </w:rPr>
+      </w:pPr>
+    </w:p>
+    <w:p>
+      <w:pPr>
+        <w:rPr>
+          <w:rFonts w:ascii="Arial" w:hAnsi="Arial" w:cs="Arial"/>
+          <w:b/>
+          <w:sz w:val="22"/>
+        </w:rPr>
+      </w:pPr>
+      <w:r>
+        <w:rPr>
+          <w:rFonts w:ascii="Arial" w:hAnsi="Arial" w:cs="Arial"/>
+          <w:b/>
+          <w:sz w:val="22"/>
+        </w:rPr>
+        <w:t>Outcomes</w:t>
+      </w:r>
+    </w:p>
+    <w:p>
+      <w:pPr>
+        <w:pStyle w:val="ListParagraph"/>
+        <w:rPr>
+          <w:rFonts w:ascii="Arial" w:hAnsi="Arial" w:cs="Arial"/>
+          <w:b/>
+          <w:sz w:val="22"/>
+        </w:rPr>
+      </w:pPr>
+    </w:p>
+    <w:p>
+      <w:pPr>
+        <w:rPr>
+          <w:rFonts w:ascii="Arial" w:hAnsi="Arial" w:cs="Arial"/>
+          <w:sz w:val="22"/>
+        </w:rPr>
+      </w:pPr>
+      <w:r>
+        <w:rPr>
+          <w:rFonts w:ascii="Arial" w:hAnsi="Arial" w:cs="Arial"/>
+          <w:sz w:val="22"/>
+        </w:rPr>
+        <w:t>Consequently, adapter pattern has led to high compatibility between the functionalities of independent or incompatible interfaces in a single class easily.</w:t>
+      </w:r>
+    </w:p>
+    <w:p/>
+    <w:p>
+      <w:r>
+        <w:t>Instead of using the pattern we could have just create</w:t>
+      </w:r>
+      <w:r>
+        <w:t>d</w:t>
+      </w:r>
+      <w:r>
+        <w:t xml:space="preserve"> </w:t>
+      </w:r>
+      <w:r>
+        <w:t>two</w:t>
+      </w:r>
+      <w:r>
+        <w:t xml:space="preserve"> different function that would check the ascii codes for the keybo</w:t>
+      </w:r>
+      <w:r>
+        <w:t xml:space="preserve">ard inputs and the mouse inputs. Then, we could have just created a switch statement that depending on the input, it would call the respective </w:t>
+      </w:r>
+      <w:r>
         <w:lastRenderedPageBreak/>
-        <w:t xml:space="preserve">between two independent interfaces having functions about changing the coordination of Pacman. As a result, user is allowed to move the </w:t>
-      </w:r>
-      <w:proofErr w:type="spellStart"/>
-      <w:r>
-        <w:rPr>
-          <w:rFonts w:ascii="Arial" w:hAnsi="Arial" w:cs="Arial"/>
-          <w:sz w:val="22"/>
-        </w:rPr>
-        <w:t>pacman</w:t>
-      </w:r>
-      <w:proofErr w:type="spellEnd"/>
-      <w:r>
-        <w:rPr>
-          <w:rFonts w:ascii="Arial" w:hAnsi="Arial" w:cs="Arial"/>
-          <w:sz w:val="22"/>
-        </w:rPr>
-        <w:t xml:space="preserve"> by using keyboard and mouse. </w:t>
-      </w:r>
-    </w:p>
-    <w:p>
-      <w:pPr>
-        <w:pStyle w:val="ListParagraph"/>
-        <w:rPr>
-          <w:rFonts w:ascii="Arial" w:hAnsi="Arial" w:cs="Arial"/>
-          <w:b/>
-          <w:sz w:val="22"/>
-        </w:rPr>
-      </w:pPr>
-    </w:p>
-    <w:p>
-      <w:pPr>
-        <w:rPr>
-          <w:rFonts w:ascii="Arial" w:hAnsi="Arial" w:cs="Arial"/>
-          <w:b/>
-          <w:sz w:val="22"/>
-        </w:rPr>
-      </w:pPr>
-      <w:r>
-        <w:rPr>
-          <w:rFonts w:ascii="Arial" w:hAnsi="Arial" w:cs="Arial"/>
-          <w:b/>
-          <w:sz w:val="22"/>
-        </w:rPr>
-        <w:t>Implementation</w:t>
-      </w:r>
-    </w:p>
-    <w:p>
-      <w:pPr>
-        <w:pStyle w:val="ListParagraph"/>
-        <w:rPr>
-          <w:rFonts w:ascii="Arial" w:hAnsi="Arial" w:cs="Arial"/>
-          <w:b/>
-          <w:sz w:val="22"/>
-        </w:rPr>
-      </w:pPr>
-    </w:p>
-    <w:p>
-      <w:pPr>
-        <w:rPr>
-          <w:rFonts w:ascii="Arial" w:hAnsi="Arial" w:cs="Arial"/>
-          <w:sz w:val="22"/>
-        </w:rPr>
-      </w:pPr>
-      <w:r>
-        <w:rPr>
-          <w:rFonts w:ascii="Arial" w:hAnsi="Arial" w:cs="Arial"/>
-          <w:sz w:val="22"/>
-        </w:rPr>
-        <w:t xml:space="preserve">Concrete class Key contains the </w:t>
-      </w:r>
-      <w:proofErr w:type="spellStart"/>
-      <w:r>
-        <w:rPr>
-          <w:rFonts w:ascii="Arial" w:hAnsi="Arial" w:cs="Arial"/>
-          <w:sz w:val="22"/>
-        </w:rPr>
-        <w:t>MovementAdapter</w:t>
-      </w:r>
-      <w:proofErr w:type="spellEnd"/>
-      <w:r>
-        <w:rPr>
-          <w:rFonts w:ascii="Arial" w:hAnsi="Arial" w:cs="Arial"/>
-          <w:sz w:val="22"/>
-        </w:rPr>
-        <w:t xml:space="preserve"> class as well as the </w:t>
-      </w:r>
-      <w:proofErr w:type="gramStart"/>
-      <w:r>
-        <w:rPr>
-          <w:rFonts w:ascii="Arial" w:hAnsi="Arial" w:cs="Arial"/>
-          <w:sz w:val="22"/>
-        </w:rPr>
-        <w:t>move(</w:t>
-      </w:r>
-      <w:proofErr w:type="gramEnd"/>
-      <w:r>
-        <w:rPr>
-          <w:rFonts w:ascii="Arial" w:hAnsi="Arial" w:cs="Arial"/>
-          <w:sz w:val="22"/>
-        </w:rPr>
-        <w:t xml:space="preserve">) method detecting the key input and either calls the adapter or runs the </w:t>
-      </w:r>
-      <w:proofErr w:type="spellStart"/>
-      <w:r>
-        <w:rPr>
-          <w:rFonts w:ascii="Arial" w:hAnsi="Arial" w:cs="Arial"/>
-          <w:sz w:val="22"/>
-        </w:rPr>
-        <w:t>functionality.Movement</w:t>
-      </w:r>
-      <w:proofErr w:type="spellEnd"/>
-      <w:r>
-        <w:rPr>
-          <w:rFonts w:ascii="Arial" w:hAnsi="Arial" w:cs="Arial"/>
-          <w:sz w:val="22"/>
-        </w:rPr>
-        <w:t xml:space="preserve"> adapter implements the </w:t>
-      </w:r>
-      <w:proofErr w:type="spellStart"/>
-      <w:r>
-        <w:rPr>
-          <w:rFonts w:ascii="Arial" w:hAnsi="Arial" w:cs="Arial"/>
-          <w:sz w:val="22"/>
-        </w:rPr>
-        <w:t>KeyMovement</w:t>
-      </w:r>
-      <w:proofErr w:type="spellEnd"/>
-      <w:r>
-        <w:rPr>
-          <w:rFonts w:ascii="Arial" w:hAnsi="Arial" w:cs="Arial"/>
-          <w:sz w:val="22"/>
-        </w:rPr>
-        <w:t xml:space="preserve"> interface and initialize the independent </w:t>
-      </w:r>
-      <w:proofErr w:type="spellStart"/>
-      <w:r>
-        <w:rPr>
-          <w:rFonts w:ascii="Arial" w:hAnsi="Arial" w:cs="Arial"/>
-          <w:sz w:val="22"/>
-        </w:rPr>
-        <w:t>MouseMovement</w:t>
-      </w:r>
-      <w:proofErr w:type="spellEnd"/>
-      <w:r>
-        <w:rPr>
-          <w:rFonts w:ascii="Arial" w:hAnsi="Arial" w:cs="Arial"/>
-          <w:sz w:val="22"/>
-        </w:rPr>
-        <w:t xml:space="preserve"> or </w:t>
-      </w:r>
-      <w:proofErr w:type="spellStart"/>
-      <w:r>
-        <w:rPr>
-          <w:rFonts w:ascii="Arial" w:hAnsi="Arial" w:cs="Arial"/>
-          <w:sz w:val="22"/>
-        </w:rPr>
-        <w:t>ArrowMovement</w:t>
-      </w:r>
-      <w:proofErr w:type="spellEnd"/>
-      <w:r>
-        <w:rPr>
-          <w:rFonts w:ascii="Arial" w:hAnsi="Arial" w:cs="Arial"/>
-          <w:sz w:val="22"/>
-        </w:rPr>
-        <w:t xml:space="preserve"> interface according to the input given and calls either </w:t>
-      </w:r>
-      <w:proofErr w:type="spellStart"/>
-      <w:r>
-        <w:rPr>
-          <w:rFonts w:ascii="Arial" w:hAnsi="Arial" w:cs="Arial"/>
-          <w:sz w:val="22"/>
-        </w:rPr>
-        <w:t>moveByArrow</w:t>
-      </w:r>
-      <w:proofErr w:type="spellEnd"/>
-      <w:r>
-        <w:rPr>
-          <w:rFonts w:ascii="Arial" w:hAnsi="Arial" w:cs="Arial"/>
-          <w:sz w:val="22"/>
-        </w:rPr>
-        <w:t xml:space="preserve">() or </w:t>
-      </w:r>
-      <w:proofErr w:type="spellStart"/>
-      <w:r>
-        <w:rPr>
-          <w:rFonts w:ascii="Arial" w:hAnsi="Arial" w:cs="Arial"/>
-          <w:sz w:val="22"/>
-        </w:rPr>
-        <w:t>moveByMouse</w:t>
-      </w:r>
-      <w:proofErr w:type="spellEnd"/>
-      <w:r>
-        <w:rPr>
-          <w:rFonts w:ascii="Arial" w:hAnsi="Arial" w:cs="Arial"/>
-          <w:sz w:val="22"/>
-        </w:rPr>
-        <w:t xml:space="preserve">() method. </w:t>
-      </w:r>
-    </w:p>
-    <w:p>
-      <w:pPr>
-        <w:pStyle w:val="ListParagraph"/>
-        <w:rPr>
-          <w:rFonts w:ascii="Arial" w:hAnsi="Arial" w:cs="Arial"/>
-          <w:sz w:val="22"/>
-        </w:rPr>
-      </w:pPr>
-    </w:p>
-    <w:p>
-      <w:pPr>
-        <w:rPr>
-          <w:rFonts w:ascii="Arial" w:hAnsi="Arial" w:cs="Arial"/>
-          <w:b/>
-          <w:sz w:val="22"/>
-        </w:rPr>
-      </w:pPr>
-      <w:r>
-        <w:rPr>
-          <w:rFonts w:ascii="Arial" w:hAnsi="Arial" w:cs="Arial"/>
-          <w:b/>
-          <w:sz w:val="22"/>
-        </w:rPr>
-        <w:t>Outcomes</w:t>
-      </w:r>
-    </w:p>
-    <w:p>
-      <w:pPr>
-        <w:pStyle w:val="ListParagraph"/>
-        <w:rPr>
-          <w:rFonts w:ascii="Arial" w:hAnsi="Arial" w:cs="Arial"/>
-          <w:b/>
-          <w:sz w:val="22"/>
-        </w:rPr>
-      </w:pPr>
-    </w:p>
-    <w:p>
-      <w:pPr>
-        <w:rPr>
-          <w:rFonts w:ascii="Arial" w:hAnsi="Arial" w:cs="Arial"/>
-          <w:sz w:val="22"/>
-        </w:rPr>
-      </w:pPr>
-      <w:r>
-        <w:rPr>
-          <w:rFonts w:ascii="Arial" w:hAnsi="Arial" w:cs="Arial"/>
-          <w:sz w:val="22"/>
-        </w:rPr>
-        <w:t>Consequently, adapter pattern has led to high compa</w:t>
-      </w:r>
-      <w:r>
-        <w:rPr>
-          <w:rFonts w:ascii="Arial" w:hAnsi="Arial" w:cs="Arial"/>
-          <w:sz w:val="22"/>
-        </w:rPr>
-        <w:t>ti</w:t>
-      </w:r>
-      <w:r>
-        <w:rPr>
-          <w:rFonts w:ascii="Arial" w:hAnsi="Arial" w:cs="Arial"/>
-          <w:sz w:val="22"/>
-        </w:rPr>
-        <w:t xml:space="preserve">bility </w:t>
-      </w:r>
-      <w:r>
-        <w:rPr>
-          <w:rFonts w:ascii="Arial" w:hAnsi="Arial" w:cs="Arial"/>
-          <w:sz w:val="22"/>
-        </w:rPr>
-        <w:t>between the</w:t>
-      </w:r>
-      <w:r>
-        <w:rPr>
-          <w:rFonts w:ascii="Arial" w:hAnsi="Arial" w:cs="Arial"/>
-          <w:sz w:val="22"/>
-        </w:rPr>
-        <w:t xml:space="preserve"> functionalities of independent or incompatible interfaces in a single class easily.</w:t>
+        <w:t>function. This would remove some of the unnecessary interfaces we created in order to use this mandatory pattern.</w:t>
       </w:r>
     </w:p>
     <w:p/>
@@ -4298,9 +4001,134 @@
         <w:t>Model-View-Controller (MVC)</w:t>
       </w:r>
     </w:p>
+    <w:p>
+      <w:pPr>
+        <w:pStyle w:val="ListParagraph"/>
+        <w:ind w:left="360"/>
+        <w:rPr>
+          <w:b/>
+        </w:rPr>
+      </w:pPr>
+      <w:r>
+        <w:rPr>
+          <w:b/>
+          <w:noProof/>
+        </w:rPr>
+        <w:drawing>
+          <wp:anchor distT="0" distB="0" distL="114300" distR="114300" simplePos="0" relativeHeight="251664384" behindDoc="0" locked="0" layoutInCell="1" allowOverlap="1">
+            <wp:simplePos x="0" y="0"/>
+            <wp:positionH relativeFrom="column">
+              <wp:posOffset>125469</wp:posOffset>
+            </wp:positionH>
+            <wp:positionV relativeFrom="paragraph">
+              <wp:posOffset>229870</wp:posOffset>
+            </wp:positionV>
+            <wp:extent cx="5575935" cy="3312795"/>
+            <wp:effectExtent l="0" t="0" r="0" b="1905"/>
+            <wp:wrapSquare wrapText="bothSides"/>
+            <wp:docPr id="5" name="Picture 5"/>
+            <wp:cNvGraphicFramePr>
+              <a:graphicFrameLocks xmlns:a="http://schemas.openxmlformats.org/drawingml/2006/main" noChangeAspect="1"/>
+            </wp:cNvGraphicFramePr>
+            <a:graphic xmlns:a="http://schemas.openxmlformats.org/drawingml/2006/main">
+              <a:graphicData uri="http://schemas.openxmlformats.org/drawingml/2006/picture">
+                <pic:pic xmlns:pic="http://schemas.openxmlformats.org/drawingml/2006/picture">
+                  <pic:nvPicPr>
+                    <pic:cNvPr id="5" name="mvc.png"/>
+                    <pic:cNvPicPr/>
+                  </pic:nvPicPr>
+                  <pic:blipFill>
+                    <a:blip r:embed="rId12">
+                      <a:extLst>
+                        <a:ext uri="{28A0092B-C50C-407E-A947-70E740481C1C}">
+                          <a14:useLocalDpi xmlns:a14="http://schemas.microsoft.com/office/drawing/2010/main" val="0"/>
+                        </a:ext>
+                      </a:extLst>
+                    </a:blip>
+                    <a:stretch>
+                      <a:fillRect/>
+                    </a:stretch>
+                  </pic:blipFill>
+                  <pic:spPr>
+                    <a:xfrm>
+                      <a:off x="0" y="0"/>
+                      <a:ext cx="5575935" cy="3312795"/>
+                    </a:xfrm>
+                    <a:prstGeom prst="rect">
+                      <a:avLst/>
+                    </a:prstGeom>
+                  </pic:spPr>
+                </pic:pic>
+              </a:graphicData>
+            </a:graphic>
+            <wp14:sizeRelH relativeFrom="page">
+              <wp14:pctWidth>0</wp14:pctWidth>
+            </wp14:sizeRelH>
+            <wp14:sizeRelV relativeFrom="page">
+              <wp14:pctHeight>0</wp14:pctHeight>
+            </wp14:sizeRelV>
+          </wp:anchor>
+        </w:drawing>
+      </w:r>
+    </w:p>
     <w:p/>
     <w:p>
       <w:pPr>
+        <w:ind w:left="420"/>
+        <w:jc w:val="center"/>
+        <w:rPr>
+          <w:rFonts w:ascii="Arial" w:hAnsi="Arial" w:cs="Arial"/>
+          <w:b/>
+          <w:sz w:val="22"/>
+          <w:szCs w:val="22"/>
+        </w:rPr>
+      </w:pPr>
+      <w:r>
+        <w:rPr>
+          <w:rFonts w:ascii="Arial" w:hAnsi="Arial" w:cs="Arial"/>
+          <w:b/>
+          <w:sz w:val="22"/>
+          <w:szCs w:val="22"/>
+        </w:rPr>
+        <w:t>Figure 8</w:t>
+      </w:r>
+      <w:r>
+        <w:rPr>
+          <w:rFonts w:ascii="Arial" w:hAnsi="Arial" w:cs="Arial"/>
+          <w:b/>
+          <w:sz w:val="22"/>
+          <w:szCs w:val="22"/>
+        </w:rPr>
+        <w:t xml:space="preserve">. </w:t>
+      </w:r>
+      <w:r>
+        <w:rPr>
+          <w:rFonts w:ascii="Arial" w:hAnsi="Arial" w:cs="Arial"/>
+          <w:sz w:val="22"/>
+          <w:szCs w:val="22"/>
+        </w:rPr>
+        <w:t>MVC</w:t>
+      </w:r>
+      <w:r>
+        <w:rPr>
+          <w:rFonts w:ascii="Arial" w:hAnsi="Arial" w:cs="Arial"/>
+          <w:sz w:val="22"/>
+          <w:szCs w:val="22"/>
+        </w:rPr>
+        <w:t xml:space="preserve"> UML</w:t>
+      </w:r>
+    </w:p>
+    <w:p>
+      <w:pPr>
+        <w:rPr>
+          <w:rFonts w:ascii="Arial" w:hAnsi="Arial" w:cs="Arial"/>
+          <w:b/>
+          <w:sz w:val="22"/>
+        </w:rPr>
+      </w:pPr>
+    </w:p>
+    <w:p>
+      <w:pPr>
         <w:rPr>
           <w:rFonts w:ascii="Arial" w:hAnsi="Arial" w:cs="Arial"/>
           <w:b/>
@@ -4344,23 +4172,21 @@
           <w:rFonts w:ascii="Arial" w:hAnsi="Arial" w:cs="Arial"/>
           <w:sz w:val="22"/>
         </w:rPr>
-        <w:t xml:space="preserve">three in order for the view to be </w:t>
-      </w:r>
-      <w:proofErr w:type="spellStart"/>
-      <w:r>
-        <w:rPr>
-          <w:rFonts w:ascii="Arial" w:hAnsi="Arial" w:cs="Arial"/>
-          <w:sz w:val="22"/>
-        </w:rPr>
-        <w:t>anaware</w:t>
-      </w:r>
-      <w:proofErr w:type="spellEnd"/>
-      <w:r>
-        <w:rPr>
-          <w:rFonts w:ascii="Arial" w:hAnsi="Arial" w:cs="Arial"/>
-          <w:sz w:val="22"/>
-        </w:rPr>
-        <w:t xml:space="preserve"> of the model’s implementation so we can change easily between different views. We found the need to use this pattern in order to separate the three components mentioned above, for better separation of concerns and code reusability.</w:t>
+        <w:t>thr</w:t>
+      </w:r>
+      <w:r>
+        <w:rPr>
+          <w:rFonts w:ascii="Arial" w:hAnsi="Arial" w:cs="Arial"/>
+          <w:sz w:val="22"/>
+        </w:rPr>
+        <w:t>ee in order for the view to be u</w:t>
+      </w:r>
+      <w:r>
+        <w:rPr>
+          <w:rFonts w:ascii="Arial" w:hAnsi="Arial" w:cs="Arial"/>
+          <w:sz w:val="22"/>
+        </w:rPr>
+        <w:t>naware of the model’s implementation so we can change easily between different views. We found the need to use this pattern in order to separate the three components mentioned above, for better separation of concerns and code reusability.</w:t>
       </w:r>
     </w:p>
     <w:p>
@@ -4409,57 +4235,7 @@
           <w:rFonts w:ascii="Arial" w:hAnsi="Arial" w:cs="Arial"/>
           <w:sz w:val="22"/>
         </w:rPr>
-        <w:t>We have created many different packages in order to separate the three components. The package “model” corresponds to the model, controller consists of two packages: “controller” and “</w:t>
-      </w:r>
-      <w:proofErr w:type="spellStart"/>
-      <w:proofErr w:type="gramStart"/>
-      <w:r>
-        <w:rPr>
-          <w:rFonts w:ascii="Arial" w:hAnsi="Arial" w:cs="Arial"/>
-          <w:sz w:val="22"/>
-        </w:rPr>
-        <w:t>controller.adapter</w:t>
-      </w:r>
-      <w:proofErr w:type="spellEnd"/>
-      <w:proofErr w:type="gramEnd"/>
-      <w:r>
-        <w:rPr>
-          <w:rFonts w:ascii="Arial" w:hAnsi="Arial" w:cs="Arial"/>
-          <w:sz w:val="22"/>
-        </w:rPr>
-        <w:t>” and view consists of the packages “</w:t>
-      </w:r>
-      <w:proofErr w:type="spellStart"/>
-      <w:r>
-        <w:rPr>
-          <w:rFonts w:ascii="Arial" w:hAnsi="Arial" w:cs="Arial"/>
-          <w:sz w:val="22"/>
-        </w:rPr>
-        <w:t>view.Render</w:t>
-      </w:r>
-      <w:proofErr w:type="spellEnd"/>
-      <w:r>
-        <w:rPr>
-          <w:rFonts w:ascii="Arial" w:hAnsi="Arial" w:cs="Arial"/>
-          <w:sz w:val="22"/>
-        </w:rPr>
-        <w:t>” and “</w:t>
-      </w:r>
-      <w:proofErr w:type="spellStart"/>
-      <w:r>
-        <w:rPr>
-          <w:rFonts w:ascii="Arial" w:hAnsi="Arial" w:cs="Arial"/>
-          <w:sz w:val="22"/>
-        </w:rPr>
-        <w:t>view.state</w:t>
-      </w:r>
-      <w:proofErr w:type="spellEnd"/>
-      <w:r>
-        <w:rPr>
-          <w:rFonts w:ascii="Arial" w:hAnsi="Arial" w:cs="Arial"/>
-          <w:sz w:val="22"/>
-        </w:rPr>
-        <w:t>”. Classes in the packages of view interact only with classes in the packages of controller, classes in the package of model interact only with classes in controller and finally, controller interacts with all other packages.</w:t>
+        <w:t>We have created many different packages in order to separate the three components. The package “model” corresponds to the model, controller consists of two packages: “controller” and “controller.adapter” and view consists of the packages “view.Render” and “view.state”. Classes in the packages of view interact only with classes in the packages of controller, classes in the package of model interact only with classes in controller and finally, controller interacts with all other packages.</w:t>
       </w:r>
     </w:p>
     <w:p>
@@ -4490,31 +4266,236 @@
     <w:p/>
     <w:p>
       <w:r>
-        <w:t>As an architectural pattern, MVC had to be laid out as the foundation in the design and specification of the project. This has led to a number of benefits: 1) better separation of concerns, 2) better code encapsulation, 3) looser coupling as the view could easily be replaced without any changes in other packages. However, MVC was not necessary for use in this project due to its nature. This has led to extra effort in terms of programming in order to make the game running correctly due to the constant need of having updated instances of model, view and controller objects.</w:t>
+        <w:t xml:space="preserve">As an architectural pattern, MVC had to be laid out as the foundation in the design and specification of the project. This has led to a number of benefits: 1) better separation of concerns, 2) better code encapsulation, 3) looser coupling as the view could easily be replaced without any changes in other packages. However, MVC was not necessary for use in this project due to its nature. This has led to extra effort in terms of programming in order </w:t>
+      </w:r>
+      <w:r>
+        <w:lastRenderedPageBreak/>
+        <w:t xml:space="preserve">to make the game running correctly due to the constant need of having updated instances of model, view and controller objects. </w:t>
+      </w:r>
+    </w:p>
+    <w:p>
+      <w:pPr>
+        <w:pStyle w:val="ListParagraph"/>
+        <w:rPr>
+          <w:b/>
+        </w:rPr>
+      </w:pPr>
+    </w:p>
+    <w:p>
+      <w:pPr>
+        <w:pStyle w:val="ListParagraph"/>
+        <w:rPr>
+          <w:b/>
+        </w:rPr>
+      </w:pPr>
+    </w:p>
+    <w:p>
+      <w:pPr>
+        <w:pStyle w:val="ListParagraph"/>
+        <w:rPr>
+          <w:b/>
+        </w:rPr>
+      </w:pPr>
+    </w:p>
+    <w:p>
+      <w:pPr>
+        <w:jc w:val="both"/>
+        <w:rPr>
+          <w:rFonts w:ascii="Arial" w:hAnsi="Arial" w:cs="Arial"/>
+          <w:b/>
+          <w:sz w:val="22"/>
+          <w:szCs w:val="22"/>
+        </w:rPr>
+      </w:pPr>
+      <w:r>
+        <w:rPr>
+          <w:rFonts w:ascii="Arial" w:hAnsi="Arial" w:cs="Arial"/>
+          <w:b/>
+          <w:sz w:val="22"/>
+          <w:szCs w:val="22"/>
+        </w:rPr>
+        <w:t>P</w:t>
+      </w:r>
+      <w:r>
+        <w:rPr>
+          <w:rFonts w:ascii="Arial" w:hAnsi="Arial" w:cs="Arial"/>
+          <w:b/>
+          <w:sz w:val="22"/>
+          <w:szCs w:val="22"/>
+        </w:rPr>
+        <w:t>attern</w:t>
+      </w:r>
+      <w:r>
+        <w:rPr>
+          <w:rFonts w:ascii="Arial" w:hAnsi="Arial" w:cs="Arial"/>
+          <w:b/>
+          <w:sz w:val="22"/>
+          <w:szCs w:val="22"/>
+        </w:rPr>
+        <w:t xml:space="preserve"> Relation</w:t>
+      </w:r>
+      <w:r>
+        <w:rPr>
+          <w:rFonts w:ascii="Arial" w:hAnsi="Arial" w:cs="Arial"/>
+          <w:b/>
+          <w:sz w:val="22"/>
+          <w:szCs w:val="22"/>
+        </w:rPr>
+        <w:t>ships</w:t>
+      </w:r>
+    </w:p>
+    <w:p>
+      <w:pPr>
+        <w:jc w:val="both"/>
+        <w:rPr>
+          <w:rFonts w:ascii="Arial" w:hAnsi="Arial" w:cs="Arial"/>
+          <w:sz w:val="22"/>
+          <w:szCs w:val="22"/>
+        </w:rPr>
+      </w:pPr>
+    </w:p>
+    <w:p>
+      <w:pPr>
+        <w:jc w:val="both"/>
+        <w:rPr>
+          <w:rFonts w:ascii="Arial" w:hAnsi="Arial" w:cs="Arial"/>
+          <w:sz w:val="22"/>
+          <w:szCs w:val="22"/>
+        </w:rPr>
+      </w:pPr>
+      <w:r>
+        <w:rPr>
+          <w:rFonts w:ascii="Arial" w:hAnsi="Arial" w:cs="Arial"/>
+          <w:sz w:val="22"/>
+          <w:szCs w:val="22"/>
+        </w:rPr>
+        <w:t>Factory-Singleton: The factory class in the project is using the singleton pattern so that there would always be only one instance of the factory class even when we want to reinitialize the board.</w:t>
+      </w:r>
+    </w:p>
+    <w:p>
+      <w:pPr>
+        <w:jc w:val="both"/>
+        <w:rPr>
+          <w:rFonts w:ascii="Arial" w:hAnsi="Arial" w:cs="Arial"/>
+          <w:sz w:val="22"/>
+          <w:szCs w:val="22"/>
+        </w:rPr>
+      </w:pPr>
+    </w:p>
+    <w:p>
+      <w:pPr>
+        <w:jc w:val="both"/>
+        <w:rPr>
+          <w:rFonts w:ascii="Arial" w:eastAsiaTheme="minorEastAsia" w:hAnsi="Arial" w:cs="Arial"/>
+          <w:sz w:val="22"/>
+          <w:szCs w:val="22"/>
+          <w:lang w:val="en-US" w:eastAsia="zh-CN"/>
+        </w:rPr>
+      </w:pPr>
+      <w:r>
+        <w:rPr>
+          <w:rFonts w:ascii="Arial" w:hAnsi="Arial" w:cs="Arial"/>
+          <w:sz w:val="22"/>
+          <w:szCs w:val="22"/>
+        </w:rPr>
+        <w:t xml:space="preserve">Iterator-Strategy: Iterator pattern is used to iterate over </w:t>
+      </w:r>
+      <w:r>
+        <w:rPr>
+          <w:rFonts w:ascii="Arial" w:eastAsiaTheme="minorEastAsia" w:hAnsi="Arial" w:cs="Arial"/>
+          <w:sz w:val="22"/>
+          <w:szCs w:val="22"/>
+          <w:lang w:val="en-US" w:eastAsia="zh-CN"/>
+        </w:rPr>
+        <w:t xml:space="preserve">all the ghosts. Every iteration calls the movement algorithm for the respective </w:t>
+      </w:r>
+      <w:r>
+        <w:rPr>
+          <w:rFonts w:ascii="Arial" w:eastAsiaTheme="minorEastAsia" w:hAnsi="Arial" w:cs="Arial"/>
+          <w:sz w:val="22"/>
+          <w:szCs w:val="22"/>
+          <w:lang w:val="en-US" w:eastAsia="zh-CN"/>
+        </w:rPr>
+        <w:t>level. The movement algorithm</w:t>
+      </w:r>
+      <w:r>
+        <w:rPr>
+          <w:rFonts w:ascii="Arial" w:eastAsiaTheme="minorEastAsia" w:hAnsi="Arial" w:cs="Arial"/>
+          <w:sz w:val="22"/>
+          <w:szCs w:val="22"/>
+          <w:lang w:val="en-US" w:eastAsia="zh-CN"/>
+        </w:rPr>
+        <w:t xml:space="preserve"> implement</w:t>
+      </w:r>
+      <w:r>
+        <w:rPr>
+          <w:rFonts w:ascii="Arial" w:eastAsiaTheme="minorEastAsia" w:hAnsi="Arial" w:cs="Arial"/>
+          <w:sz w:val="22"/>
+          <w:szCs w:val="22"/>
+          <w:lang w:val="en-US" w:eastAsia="zh-CN"/>
+        </w:rPr>
+        <w:t>s</w:t>
+      </w:r>
+      <w:r>
+        <w:rPr>
+          <w:rFonts w:ascii="Arial" w:eastAsiaTheme="minorEastAsia" w:hAnsi="Arial" w:cs="Arial"/>
+          <w:sz w:val="22"/>
+          <w:szCs w:val="22"/>
+          <w:lang w:val="en-US" w:eastAsia="zh-CN"/>
+        </w:rPr>
+        <w:t xml:space="preserve"> it</w:t>
       </w:r>
       <w:bookmarkStart w:id="0" w:name="_GoBack"/>
       <w:bookmarkEnd w:id="0"/>
       <w:r>
-        <w:t xml:space="preserve"> </w:t>
-      </w:r>
-    </w:p>
-    <w:p>
-      <w:pPr>
-        <w:pStyle w:val="ListParagraph"/>
-        <w:rPr>
-          <w:b/>
-        </w:rPr>
-      </w:pPr>
-    </w:p>
-    <w:p>
-      <w:pPr>
-        <w:jc w:val="both"/>
-        <w:rPr>
-          <w:rFonts w:ascii="Arial" w:hAnsi="Arial" w:cs="Arial"/>
-          <w:sz w:val="22"/>
-          <w:szCs w:val="22"/>
-        </w:rPr>
-      </w:pPr>
+        <w:rPr>
+          <w:rFonts w:ascii="Arial" w:eastAsiaTheme="minorEastAsia" w:hAnsi="Arial" w:cs="Arial"/>
+          <w:sz w:val="22"/>
+          <w:szCs w:val="22"/>
+          <w:lang w:val="en-US" w:eastAsia="zh-CN"/>
+        </w:rPr>
+        <w:t xml:space="preserve"> with strategy pattern and it implements a different algorithm for the three different levels.</w:t>
+      </w:r>
+    </w:p>
+    <w:p>
+      <w:pPr>
+        <w:jc w:val="both"/>
+        <w:rPr>
+          <w:rFonts w:ascii="Arial" w:eastAsiaTheme="minorEastAsia" w:hAnsi="Arial" w:cs="Arial"/>
+          <w:sz w:val="22"/>
+          <w:szCs w:val="22"/>
+          <w:lang w:val="en-US" w:eastAsia="zh-CN"/>
+        </w:rPr>
+      </w:pPr>
+    </w:p>
+    <w:p>
+      <w:pPr>
+        <w:jc w:val="both"/>
+        <w:rPr>
+          <w:rFonts w:ascii="Arial" w:eastAsiaTheme="minorEastAsia" w:hAnsi="Arial" w:cs="Arial"/>
+          <w:sz w:val="22"/>
+          <w:szCs w:val="22"/>
+          <w:lang w:val="en-US" w:eastAsia="zh-CN"/>
+        </w:rPr>
+      </w:pPr>
+      <w:r>
+        <w:rPr>
+          <w:rFonts w:ascii="Arial" w:eastAsiaTheme="minorEastAsia" w:hAnsi="Arial" w:cs="Arial"/>
+          <w:sz w:val="22"/>
+          <w:szCs w:val="22"/>
+          <w:lang w:val="en-US" w:eastAsia="zh-CN"/>
+        </w:rPr>
+        <w:t xml:space="preserve">MVC: The whole architecture is based on MVC, the View implements the rendering functions for State pattern and is also responsible for handling user input that changes the context used for changing the State from Selection to Play and GameOver to Selection. </w:t>
+      </w:r>
+      <w:r>
+        <w:rPr>
+          <w:rFonts w:ascii="Arial" w:eastAsiaTheme="minorEastAsia" w:hAnsi="Arial" w:cs="Arial"/>
+          <w:sz w:val="22"/>
+          <w:szCs w:val="22"/>
+          <w:lang w:val="en-US" w:eastAsia="zh-CN"/>
+        </w:rPr>
+        <w:t>The Controller implements the rest of patterns. There is no pattern implemented in the Model.</w:t>
+      </w:r>
     </w:p>
     <w:sectPr>
       <w:pgSz w:w="11900" w:h="16840"/>

</xml_diff>